<commit_message>
Starting quest complete and other WIP events.
</commit_message>
<xml_diff>
--- a/Design and Narrative/Story.docx
+++ b/Design and Narrative/Story.docx
@@ -9,17 +9,15 @@
           <w:bCs/>
         </w:rPr>
         <w:br/>
-        <w:t>Intro</w:t>
-      </w:r>
-      <w:proofErr w:type="gramStart"/>
-      <w:r>
-        <w:rPr>
-          <w:b/>
-          <w:bCs/>
-        </w:rPr>
-        <w:t>:</w:t>
-      </w:r>
-      <w:proofErr w:type="gramEnd"/>
+      </w:r>
+      <w:r>
+        <w:rPr>
+          <w:b/>
+          <w:bCs/>
+          <w:u w:val="single"/>
+        </w:rPr>
+        <w:t xml:space="preserve">Game Start: </w:t>
+      </w:r>
       <w:r>
         <w:rPr>
           <w:b/>
@@ -73,151 +71,620 @@
       </w:r>
       <w:r>
         <w:br/>
-        <w:t xml:space="preserve">You find yourself taking shelter in some abandoned ruins, running out of supplies. </w:t>
-      </w:r>
-      <w:r>
-        <w:br/>
-      </w:r>
-      <w:r>
-        <w:br/>
-      </w:r>
-      <w:r>
-        <w:t xml:space="preserve">Main character dialogue: </w:t>
-      </w:r>
-      <w:r>
-        <w:rPr>
-          <w:highlight w:val="green"/>
-        </w:rPr>
-        <w:t xml:space="preserve">“The disease is </w:t>
-      </w:r>
-      <w:r>
-        <w:rPr>
-          <w:highlight w:val="green"/>
-        </w:rPr>
-        <w:t>taking over the town. I should</w:t>
-      </w:r>
-      <w:r>
-        <w:rPr>
-          <w:highlight w:val="green"/>
-        </w:rPr>
-        <w:t xml:space="preserve"> prepare.”</w:t>
-      </w:r>
-      <w:r>
-        <w:br/>
-      </w:r>
-      <w:r>
-        <w:br/>
-      </w:r>
-      <w:r>
-        <w:rPr>
-          <w:highlight w:val="green"/>
-        </w:rPr>
-        <w:t>“So hungry… I need to find some food.”</w:t>
-      </w:r>
-      <w:r>
-        <w:br/>
-      </w:r>
-      <w:r>
-        <w:br/>
-      </w:r>
-      <w:r>
-        <w:rPr>
-          <w:highlight w:val="yellow"/>
-        </w:rPr>
-        <w:t>{Insert quest to find food}</w:t>
-      </w:r>
-      <w:r>
-        <w:br/>
-      </w:r>
-      <w:r>
-        <w:br/>
-      </w:r>
-      <w:r>
-        <w:t>As the player approaches the food item, enemy approaches in distance.</w:t>
-      </w:r>
-      <w:r>
-        <w:br/>
-      </w:r>
-      <w:r>
-        <w:br/>
-      </w:r>
-      <w:r>
-        <w:rPr>
-          <w:highlight w:val="green"/>
-        </w:rPr>
-        <w:t>“Oh! These mutants are here now!”</w:t>
-      </w:r>
-      <w:r>
-        <w:br/>
-      </w:r>
-      <w:r>
-        <w:br/>
-      </w:r>
-      <w:r>
-        <w:rPr>
-          <w:highlight w:val="yellow"/>
-        </w:rPr>
-        <w:t>{Insert</w:t>
-      </w:r>
-      <w:r>
-        <w:rPr>
-          <w:highlight w:val="yellow"/>
-        </w:rPr>
-        <w:t xml:space="preserve"> tutorial</w:t>
-      </w:r>
-      <w:r>
-        <w:rPr>
-          <w:highlight w:val="yellow"/>
-        </w:rPr>
-        <w:t xml:space="preserve"> shooting quest}</w:t>
+      </w:r>
+      <w:r>
+        <w:br/>
+      </w:r>
+      <w:r>
+        <w:rPr>
+          <w:highlight w:val="yellow"/>
+        </w:rPr>
+        <w:t xml:space="preserve">Player is standing just outside his </w:t>
+      </w:r>
+      <w:r>
+        <w:rPr>
+          <w:highlight w:val="yellow"/>
+        </w:rPr>
+        <w:t>house.</w:t>
+      </w:r>
+      <w:r>
+        <w:br/>
+      </w:r>
+      <w:r>
+        <w:br/>
+      </w:r>
+      <w:r>
+        <w:rPr>
+          <w:highlight w:val="yellow"/>
+        </w:rPr>
+        <w:t>{Movement tutorial}</w:t>
+      </w:r>
+      <w:r>
+        <w:t xml:space="preserve"> – Press WASD to move around</w:t>
       </w:r>
     </w:p>
     <w:p>
       <w:r>
         <w:br/>
-        <w:t>Player grabs the food item.</w:t>
-      </w:r>
-      <w:r>
-        <w:br/>
-      </w:r>
-      <w:r>
-        <w:br/>
-      </w:r>
-      <w:r>
-        <w:rPr>
-          <w:highlight w:val="green"/>
-        </w:rPr>
-        <w:t>“That was close! I have to be more careful from now.”</w:t>
-      </w:r>
-      <w:r>
-        <w:br/>
-      </w:r>
-      <w:r>
-        <w:br/>
-        <w:t xml:space="preserve">A muffled scream is heard in distance.  “Help! Help!”  A NPC character is seen running and screaming. </w:t>
-      </w:r>
-      <w:r>
-        <w:br/>
-      </w:r>
-      <w:r>
-        <w:br/>
-      </w:r>
-      <w:r>
-        <w:rPr>
-          <w:highlight w:val="yellow"/>
-        </w:rPr>
-        <w:t>{Insert enemy wave}</w:t>
-      </w:r>
-      <w:r>
-        <w:br/>
-      </w:r>
-      <w:r>
-        <w:br/>
       </w:r>
       <w:bookmarkStart w:id="0" w:name="_GoBack"/>
       <w:bookmarkEnd w:id="0"/>
       <w:r>
         <w:br/>
+      </w:r>
+      <w:r>
+        <w:rPr>
+          <w:b/>
+          <w:bCs/>
+          <w:u w:val="single"/>
+        </w:rPr>
+        <w:t>FIRST EVENT</w:t>
+      </w:r>
+      <w:proofErr w:type="gramStart"/>
+      <w:r>
+        <w:rPr>
+          <w:b/>
+          <w:bCs/>
+          <w:u w:val="single"/>
+        </w:rPr>
+        <w:t>:</w:t>
+      </w:r>
+      <w:proofErr w:type="gramEnd"/>
+      <w:r>
+        <w:br/>
+        <w:t>The player is low on food and need to go to store to get some food supplies.</w:t>
+      </w:r>
+      <w:r>
+        <w:br/>
+      </w:r>
+      <w:r>
+        <w:br/>
+      </w:r>
+      <w:r>
+        <w:t xml:space="preserve">Main character dialogue: </w:t>
+      </w:r>
+      <w:r>
+        <w:t xml:space="preserve"> </w:t>
+      </w:r>
+      <w:r>
+        <w:rPr>
+          <w:highlight w:val="green"/>
+        </w:rPr>
+        <w:t>“</w:t>
+      </w:r>
+      <w:r>
+        <w:rPr>
+          <w:highlight w:val="green"/>
+        </w:rPr>
+        <w:t>So hungry… I need to find so</w:t>
+      </w:r>
+      <w:r>
+        <w:rPr>
+          <w:highlight w:val="green"/>
+        </w:rPr>
+        <w:t xml:space="preserve">me food. </w:t>
+      </w:r>
+      <w:r>
+        <w:rPr>
+          <w:highlight w:val="green"/>
+        </w:rPr>
+        <w:t xml:space="preserve">The disease is </w:t>
+      </w:r>
+      <w:r>
+        <w:rPr>
+          <w:highlight w:val="green"/>
+        </w:rPr>
+        <w:t xml:space="preserve">taking over </w:t>
+      </w:r>
+      <w:r>
+        <w:rPr>
+          <w:highlight w:val="green"/>
+        </w:rPr>
+        <w:t>the town. I hope I don’t run into zombies”</w:t>
+      </w:r>
+      <w:r>
+        <w:t xml:space="preserve"> </w:t>
+      </w:r>
+      <w:r>
+        <w:br/>
+      </w:r>
+      <w:r>
+        <w:br/>
+      </w:r>
+      <w:r>
+        <w:rPr>
+          <w:highlight w:val="yellow"/>
+        </w:rPr>
+        <w:t>{Insert quest to find food</w:t>
+      </w:r>
+      <w:proofErr w:type="gramStart"/>
+      <w:r>
+        <w:rPr>
+          <w:highlight w:val="yellow"/>
+        </w:rPr>
+        <w:t>}</w:t>
+      </w:r>
+      <w:proofErr w:type="gramEnd"/>
+      <w:r>
+        <w:br/>
+      </w:r>
+      <w:r>
+        <w:br/>
+      </w:r>
+      <w:r>
+        <w:br/>
+      </w:r>
+      <w:r>
+        <w:rPr>
+          <w:highlight w:val="green"/>
+        </w:rPr>
+        <w:t>“I should take the gun just in case.”</w:t>
+      </w:r>
+      <w:r>
+        <w:br/>
+      </w:r>
+      <w:r>
+        <w:br/>
+      </w:r>
+      <w:r>
+        <w:rPr>
+          <w:highlight w:val="yellow"/>
+        </w:rPr>
+        <w:t>{Player picks up the gun}</w:t>
+      </w:r>
+      <w:r>
+        <w:br/>
+      </w:r>
+      <w:r>
+        <w:t xml:space="preserve">As the player </w:t>
+      </w:r>
+      <w:r>
+        <w:t xml:space="preserve">move towards the store, zombies </w:t>
+      </w:r>
+      <w:r>
+        <w:t>approaches in distance.</w:t>
+      </w:r>
+      <w:r>
+        <w:br/>
+      </w:r>
+      <w:r>
+        <w:br/>
+      </w:r>
+      <w:r>
+        <w:rPr>
+          <w:highlight w:val="green"/>
+        </w:rPr>
+        <w:t>“Oh no!  A zombie</w:t>
+      </w:r>
+      <w:r>
+        <w:rPr>
+          <w:highlight w:val="green"/>
+        </w:rPr>
+        <w:t>!”</w:t>
+      </w:r>
+      <w:r>
+        <w:br/>
+      </w:r>
+      <w:r>
+        <w:br/>
+      </w:r>
+      <w:r>
+        <w:rPr>
+          <w:highlight w:val="yellow"/>
+        </w:rPr>
+        <w:t>{Insert</w:t>
+      </w:r>
+      <w:r>
+        <w:rPr>
+          <w:highlight w:val="yellow"/>
+        </w:rPr>
+        <w:t xml:space="preserve"> tutorial</w:t>
+      </w:r>
+      <w:r>
+        <w:rPr>
+          <w:highlight w:val="yellow"/>
+        </w:rPr>
+        <w:t xml:space="preserve"> shooting quest}</w:t>
+      </w:r>
+      <w:r>
+        <w:t xml:space="preserve"> – Shoot the zombie</w:t>
+      </w:r>
+      <w:r>
+        <w:br/>
+      </w:r>
+      <w:r>
+        <w:br/>
+      </w:r>
+      <w:proofErr w:type="gramStart"/>
+      <w:r>
+        <w:rPr>
+          <w:highlight w:val="yellow"/>
+        </w:rPr>
+        <w:t>More</w:t>
+      </w:r>
+      <w:proofErr w:type="gramEnd"/>
+      <w:r>
+        <w:rPr>
+          <w:highlight w:val="yellow"/>
+        </w:rPr>
+        <w:t xml:space="preserve"> zombies will approach on the way </w:t>
+      </w:r>
+      <w:r>
+        <w:rPr>
+          <w:highlight w:val="yellow"/>
+        </w:rPr>
+        <w:t>as the player moves forward and a small wave near the store.</w:t>
+      </w:r>
+      <w:r>
+        <w:t xml:space="preserve"> (1 or 2 zombies in the way and then a small wave of 5-6 zombies should be nice to start – we can adjust this later) </w:t>
+      </w:r>
+    </w:p>
+    <w:p>
+      <w:r>
+        <w:br/>
+      </w:r>
+      <w:r>
+        <w:t>Player grabs the food item.</w:t>
+      </w:r>
+      <w:r>
+        <w:br/>
+      </w:r>
+      <w:r>
+        <w:br/>
+      </w:r>
+      <w:r>
+        <w:rPr>
+          <w:highlight w:val="green"/>
+        </w:rPr>
+        <w:t>“That was close! I have to be more careful from now.”</w:t>
+      </w:r>
+      <w:r>
+        <w:br/>
+      </w:r>
+      <w:r>
+        <w:br/>
+      </w:r>
+      <w:r>
+        <w:lastRenderedPageBreak/>
+        <w:br/>
+      </w:r>
+      <w:r>
+        <w:br/>
+      </w:r>
+      <w:r>
+        <w:rPr>
+          <w:u w:val="single"/>
+        </w:rPr>
+        <w:br/>
+      </w:r>
+      <w:r>
+        <w:rPr>
+          <w:b/>
+          <w:bCs/>
+          <w:u w:val="single"/>
+        </w:rPr>
+        <w:t>EVENT TWO:</w:t>
+      </w:r>
+      <w:r>
+        <w:rPr>
+          <w:b/>
+          <w:bCs/>
+          <w:u w:val="single"/>
+        </w:rPr>
+        <w:t xml:space="preserve"> </w:t>
+      </w:r>
+      <w:r>
+        <w:br/>
+      </w:r>
+      <w:r>
+        <w:br/>
+        <w:t xml:space="preserve">A muffled scream is heard in distance.  “Help! Help!”  A NPC character is seen running and screaming. </w:t>
+      </w:r>
+    </w:p>
+    <w:p>
+      <w:r>
+        <w:rPr>
+          <w:highlight w:val="yellow"/>
+        </w:rPr>
+        <w:t>{Insert quest to save the NPC}</w:t>
+      </w:r>
+      <w:r>
+        <w:br/>
+      </w:r>
+      <w:r>
+        <w:br/>
+        <w:t>The player will run to NPC location and shoot the zombies.</w:t>
+      </w:r>
+      <w:r>
+        <w:br/>
+      </w:r>
+      <w:r>
+        <w:br/>
+      </w:r>
+      <w:r>
+        <w:rPr>
+          <w:highlight w:val="yellow"/>
+        </w:rPr>
+        <w:t>{Insert enemy wave}</w:t>
+      </w:r>
+      <w:r>
+        <w:br/>
+      </w:r>
+      <w:r>
+        <w:br/>
+        <w:t xml:space="preserve">NPC health depletes slowly. </w:t>
+      </w:r>
+      <w:r>
+        <w:rPr>
+          <w:highlight w:val="red"/>
+        </w:rPr>
+        <w:t>(Quest failed if NPC dies before you kill the zombies)</w:t>
+      </w:r>
+      <w:r>
+        <w:br/>
+      </w:r>
+      <w:r>
+        <w:br/>
+      </w:r>
+      <w:r>
+        <w:rPr>
+          <w:highlight w:val="green"/>
+        </w:rPr>
+        <w:t xml:space="preserve">NPC: </w:t>
+      </w:r>
+      <w:r>
+        <w:rPr>
+          <w:highlight w:val="green"/>
+        </w:rPr>
+        <w:t>“Thanks for saving me.”</w:t>
+      </w:r>
+      <w:r>
+        <w:br/>
+      </w:r>
+      <w:r>
+        <w:br/>
+      </w:r>
+      <w:r>
+        <w:rPr>
+          <w:highlight w:val="green"/>
+        </w:rPr>
+        <w:t>Player: “Are you alright?”</w:t>
+      </w:r>
+      <w:r>
+        <w:t xml:space="preserve"> </w:t>
+      </w:r>
+      <w:r>
+        <w:br/>
+      </w:r>
+      <w:r>
+        <w:br/>
+        <w:t>(Blood spots on the road)</w:t>
+      </w:r>
+      <w:r>
+        <w:br/>
+      </w:r>
+      <w:r>
+        <w:br/>
+      </w:r>
+      <w:r>
+        <w:rPr>
+          <w:highlight w:val="green"/>
+        </w:rPr>
+        <w:t xml:space="preserve">NPC: </w:t>
+      </w:r>
+      <w:r>
+        <w:rPr>
+          <w:highlight w:val="green"/>
+        </w:rPr>
+        <w:t>“I</w:t>
+      </w:r>
+      <w:r>
+        <w:rPr>
+          <w:highlight w:val="green"/>
+        </w:rPr>
+        <w:t xml:space="preserve"> fell while running. I think I scraped my leg.”</w:t>
+      </w:r>
+      <w:r>
+        <w:br/>
+      </w:r>
+      <w:r>
+        <w:br/>
+      </w:r>
+      <w:r>
+        <w:rPr>
+          <w:highlight w:val="yellow"/>
+        </w:rPr>
+        <w:t>{</w:t>
+      </w:r>
+      <w:r>
+        <w:rPr>
+          <w:highlight w:val="yellow"/>
+        </w:rPr>
+        <w:t>Insert quest to take NPC to Pharmacy/first aid}</w:t>
+      </w:r>
+      <w:r>
+        <w:br/>
+      </w:r>
+      <w:r>
+        <w:br/>
+      </w:r>
+      <w:r>
+        <w:rPr>
+          <w:highlight w:val="yellow"/>
+        </w:rPr>
+        <w:t>{Zombies on the way to Pharmacy}</w:t>
+      </w:r>
+      <w:r>
+        <w:br/>
+      </w:r>
+      <w:r>
+        <w:br/>
+      </w:r>
+      <w:r>
+        <w:t xml:space="preserve">Leave the NPC at Pharmacy to complete the quest. </w:t>
+      </w:r>
+      <w:r>
+        <w:br/>
+      </w:r>
+      <w:r>
+        <w:br/>
+      </w:r>
+      <w:r>
+        <w:br/>
+      </w:r>
+      <w:r>
+        <w:rPr>
+          <w:b/>
+          <w:bCs/>
+          <w:u w:val="single"/>
+        </w:rPr>
+        <w:t>DRAFT EVENTS:</w:t>
+      </w:r>
+      <w:r>
+        <w:rPr>
+          <w:b/>
+          <w:bCs/>
+          <w:u w:val="single"/>
+        </w:rPr>
+        <w:t xml:space="preserve"> (WIP</w:t>
+      </w:r>
+      <w:r>
+        <w:rPr>
+          <w:b/>
+          <w:bCs/>
+          <w:u w:val="single"/>
+        </w:rPr>
+        <w:t xml:space="preserve">) </w:t>
+      </w:r>
+      <w:r>
+        <w:rPr>
+          <w:b/>
+          <w:bCs/>
+          <w:u w:val="single"/>
+        </w:rPr>
+        <w:br/>
+      </w:r>
+      <w:r>
+        <w:rPr>
+          <w:b/>
+          <w:bCs/>
+          <w:u w:val="single"/>
+        </w:rPr>
+        <w:br/>
+      </w:r>
+      <w:r>
+        <w:rPr>
+          <w:b/>
+          <w:bCs/>
+          <w:i/>
+          <w:iCs/>
+          <w:u w:val="single"/>
+        </w:rPr>
+        <w:t>Wrecked lands</w:t>
+      </w:r>
+      <w:r>
+        <w:rPr>
+          <w:b/>
+          <w:bCs/>
+          <w:i/>
+          <w:iCs/>
+          <w:u w:val="single"/>
+        </w:rPr>
+        <w:t xml:space="preserve">: </w:t>
+      </w:r>
+      <w:r>
+        <w:rPr>
+          <w:b/>
+          <w:bCs/>
+          <w:i/>
+          <w:iCs/>
+        </w:rPr>
+        <w:br/>
+        <w:t>Bridge repair</w:t>
+      </w:r>
+      <w:r>
+        <w:rPr>
+          <w:b/>
+          <w:bCs/>
+          <w:i/>
+          <w:iCs/>
+        </w:rPr>
+        <w:br/>
+      </w:r>
+      <w:proofErr w:type="gramStart"/>
+      <w:r>
+        <w:rPr>
+          <w:b/>
+          <w:bCs/>
+          <w:i/>
+          <w:iCs/>
+        </w:rPr>
+        <w:t>Helping</w:t>
+      </w:r>
+      <w:proofErr w:type="gramEnd"/>
+      <w:r>
+        <w:rPr>
+          <w:b/>
+          <w:bCs/>
+          <w:i/>
+          <w:iCs/>
+        </w:rPr>
+        <w:t xml:space="preserve"> kid in the park</w:t>
+      </w:r>
+      <w:r>
+        <w:rPr>
+          <w:b/>
+          <w:bCs/>
+          <w:i/>
+          <w:iCs/>
+        </w:rPr>
+        <w:br/>
+      </w:r>
+      <w:r>
+        <w:rPr>
+          <w:i/>
+          <w:iCs/>
+        </w:rPr>
+        <w:br/>
+      </w:r>
+      <w:r>
+        <w:rPr>
+          <w:b/>
+          <w:bCs/>
+          <w:i/>
+          <w:iCs/>
+          <w:u w:val="single"/>
+        </w:rPr>
+        <w:t>Red Desert</w:t>
+      </w:r>
+      <w:r>
+        <w:rPr>
+          <w:b/>
+          <w:bCs/>
+          <w:i/>
+          <w:iCs/>
+          <w:u w:val="single"/>
+        </w:rPr>
+        <w:t xml:space="preserve">: </w:t>
+      </w:r>
+      <w:r>
+        <w:rPr>
+          <w:b/>
+          <w:bCs/>
+          <w:i/>
+          <w:iCs/>
+          <w:u w:val="single"/>
+        </w:rPr>
+        <w:br/>
+      </w:r>
+      <w:r>
+        <w:rPr>
+          <w:b/>
+          <w:bCs/>
+          <w:i/>
+          <w:iCs/>
+        </w:rPr>
+        <w:t>Quick sand</w:t>
       </w:r>
     </w:p>
     <w:sectPr>

</xml_diff>

<commit_message>
added another event and new ideas
</commit_message>
<xml_diff>
--- a/Design and Narrative/Story.docx
+++ b/Design and Narrative/Story.docx
@@ -107,529 +107,773 @@
       <w:r>
         <w:br/>
       </w:r>
+      <w:r>
+        <w:br/>
+      </w:r>
+      <w:r>
+        <w:rPr>
+          <w:b/>
+          <w:bCs/>
+          <w:u w:val="single"/>
+        </w:rPr>
+        <w:t>FIRST EVENT</w:t>
+      </w:r>
+      <w:proofErr w:type="gramStart"/>
+      <w:r>
+        <w:rPr>
+          <w:b/>
+          <w:bCs/>
+          <w:u w:val="single"/>
+        </w:rPr>
+        <w:t>:</w:t>
+      </w:r>
+      <w:proofErr w:type="gramEnd"/>
+      <w:r>
+        <w:br/>
+        <w:t>The player is low on food and need to go to store to get some food supplies.</w:t>
+      </w:r>
+      <w:r>
+        <w:br/>
+      </w:r>
+      <w:r>
+        <w:br/>
+      </w:r>
+      <w:r>
+        <w:t xml:space="preserve">Main character dialogue: </w:t>
+      </w:r>
+      <w:r>
+        <w:t xml:space="preserve"> </w:t>
+      </w:r>
+      <w:r>
+        <w:rPr>
+          <w:highlight w:val="green"/>
+        </w:rPr>
+        <w:t>“</w:t>
+      </w:r>
+      <w:r>
+        <w:rPr>
+          <w:highlight w:val="green"/>
+        </w:rPr>
+        <w:t>So hungry… I need to find so</w:t>
+      </w:r>
+      <w:r>
+        <w:rPr>
+          <w:highlight w:val="green"/>
+        </w:rPr>
+        <w:t xml:space="preserve">me food. </w:t>
+      </w:r>
+      <w:r>
+        <w:rPr>
+          <w:highlight w:val="green"/>
+        </w:rPr>
+        <w:t xml:space="preserve">The disease is </w:t>
+      </w:r>
+      <w:r>
+        <w:rPr>
+          <w:highlight w:val="green"/>
+        </w:rPr>
+        <w:t xml:space="preserve">taking over </w:t>
+      </w:r>
+      <w:r>
+        <w:rPr>
+          <w:highlight w:val="green"/>
+        </w:rPr>
+        <w:t>the town. I hope I don’t run into zombies”</w:t>
+      </w:r>
+      <w:r>
+        <w:t xml:space="preserve"> </w:t>
+      </w:r>
+      <w:r>
+        <w:br/>
+      </w:r>
+      <w:r>
+        <w:br/>
+      </w:r>
+      <w:r>
+        <w:rPr>
+          <w:highlight w:val="yellow"/>
+        </w:rPr>
+        <w:t>{Insert quest to find food</w:t>
+      </w:r>
+      <w:proofErr w:type="gramStart"/>
+      <w:r>
+        <w:rPr>
+          <w:highlight w:val="yellow"/>
+        </w:rPr>
+        <w:t>}</w:t>
+      </w:r>
+      <w:proofErr w:type="gramEnd"/>
+      <w:r>
+        <w:br/>
+      </w:r>
+      <w:r>
+        <w:br/>
+      </w:r>
+      <w:r>
+        <w:br/>
+      </w:r>
+      <w:r>
+        <w:rPr>
+          <w:highlight w:val="green"/>
+        </w:rPr>
+        <w:t>“I should take the gun just in case.”</w:t>
+      </w:r>
+      <w:r>
+        <w:br/>
+      </w:r>
+      <w:r>
+        <w:br/>
+      </w:r>
+      <w:r>
+        <w:rPr>
+          <w:highlight w:val="yellow"/>
+        </w:rPr>
+        <w:t>{Player picks up the gun}</w:t>
+      </w:r>
+      <w:r>
+        <w:br/>
+      </w:r>
+      <w:r>
+        <w:t xml:space="preserve">As the player </w:t>
+      </w:r>
+      <w:r>
+        <w:t xml:space="preserve">move towards the store, zombies </w:t>
+      </w:r>
+      <w:r>
+        <w:t>approaches in distance.</w:t>
+      </w:r>
+      <w:r>
+        <w:br/>
+      </w:r>
+      <w:r>
+        <w:br/>
+      </w:r>
+      <w:r>
+        <w:rPr>
+          <w:highlight w:val="green"/>
+        </w:rPr>
+        <w:t>“Oh no!  A zombie</w:t>
+      </w:r>
+      <w:r>
+        <w:rPr>
+          <w:highlight w:val="green"/>
+        </w:rPr>
+        <w:t>!”</w:t>
+      </w:r>
+      <w:r>
+        <w:br/>
+      </w:r>
+      <w:r>
+        <w:br/>
+      </w:r>
+      <w:r>
+        <w:rPr>
+          <w:highlight w:val="yellow"/>
+        </w:rPr>
+        <w:t>{Insert</w:t>
+      </w:r>
+      <w:r>
+        <w:rPr>
+          <w:highlight w:val="yellow"/>
+        </w:rPr>
+        <w:t xml:space="preserve"> tutorial</w:t>
+      </w:r>
+      <w:r>
+        <w:rPr>
+          <w:highlight w:val="yellow"/>
+        </w:rPr>
+        <w:t xml:space="preserve"> shooting quest}</w:t>
+      </w:r>
+      <w:r>
+        <w:t xml:space="preserve"> – Shoot the zombie</w:t>
+      </w:r>
+      <w:r>
+        <w:br/>
+      </w:r>
+      <w:r>
+        <w:br/>
+      </w:r>
+      <w:proofErr w:type="gramStart"/>
+      <w:r>
+        <w:rPr>
+          <w:highlight w:val="yellow"/>
+        </w:rPr>
+        <w:t>More</w:t>
+      </w:r>
+      <w:proofErr w:type="gramEnd"/>
+      <w:r>
+        <w:rPr>
+          <w:highlight w:val="yellow"/>
+        </w:rPr>
+        <w:t xml:space="preserve"> zombies will approach on the way </w:t>
+      </w:r>
+      <w:r>
+        <w:rPr>
+          <w:highlight w:val="yellow"/>
+        </w:rPr>
+        <w:t>as the player moves forward and a small wave near the store.</w:t>
+      </w:r>
+      <w:r>
+        <w:t xml:space="preserve"> (1 or 2 zombies in the way and then a small wave of 5-6 zombies should be nice to start – we can adjust this later) </w:t>
+      </w:r>
+    </w:p>
+    <w:p>
+      <w:r>
+        <w:br/>
+      </w:r>
+      <w:r>
+        <w:t>Player grabs the food item.</w:t>
+      </w:r>
+      <w:r>
+        <w:br/>
+      </w:r>
+      <w:r>
+        <w:br/>
+      </w:r>
+      <w:r>
+        <w:rPr>
+          <w:highlight w:val="green"/>
+        </w:rPr>
+        <w:t>“That was close! I have to be more careful from now.”</w:t>
+      </w:r>
+      <w:r>
+        <w:br/>
+      </w:r>
+      <w:r>
+        <w:br/>
+      </w:r>
+      <w:r>
+        <w:lastRenderedPageBreak/>
+        <w:br/>
+      </w:r>
+      <w:r>
+        <w:br/>
+      </w:r>
+      <w:r>
+        <w:rPr>
+          <w:u w:val="single"/>
+        </w:rPr>
+        <w:br/>
+      </w:r>
+      <w:r>
+        <w:rPr>
+          <w:b/>
+          <w:bCs/>
+          <w:u w:val="single"/>
+        </w:rPr>
+        <w:t>EVENT TWO:</w:t>
+      </w:r>
+      <w:r>
+        <w:rPr>
+          <w:b/>
+          <w:bCs/>
+          <w:u w:val="single"/>
+        </w:rPr>
+        <w:t xml:space="preserve"> </w:t>
+      </w:r>
+      <w:r>
+        <w:br/>
+      </w:r>
+      <w:r>
+        <w:br/>
+        <w:t xml:space="preserve">A muffled scream is heard in distance.  “Help! Help!”  A NPC character is seen running and screaming. </w:t>
+      </w:r>
+    </w:p>
+    <w:p>
+      <w:r>
+        <w:rPr>
+          <w:highlight w:val="yellow"/>
+        </w:rPr>
+        <w:t>{Insert quest to save the NPC}</w:t>
+      </w:r>
+      <w:r>
+        <w:br/>
+      </w:r>
+      <w:r>
+        <w:br/>
+        <w:t>The player will run to NPC location and shoot the zombies.</w:t>
+      </w:r>
+      <w:r>
+        <w:br/>
+      </w:r>
+      <w:r>
+        <w:br/>
+      </w:r>
+      <w:r>
+        <w:rPr>
+          <w:highlight w:val="yellow"/>
+        </w:rPr>
+        <w:t>{Insert enemy wave}</w:t>
+      </w:r>
+      <w:r>
+        <w:br/>
+      </w:r>
+      <w:r>
+        <w:br/>
+        <w:t xml:space="preserve">NPC health depletes slowly. </w:t>
+      </w:r>
+      <w:r>
+        <w:rPr>
+          <w:highlight w:val="red"/>
+        </w:rPr>
+        <w:t>(Quest failed if NPC dies before you kill the zombies)</w:t>
+      </w:r>
+      <w:r>
+        <w:br/>
+      </w:r>
+      <w:r>
+        <w:br/>
+      </w:r>
+      <w:r>
+        <w:rPr>
+          <w:highlight w:val="green"/>
+        </w:rPr>
+        <w:t xml:space="preserve">NPC: </w:t>
+      </w:r>
+      <w:r>
+        <w:rPr>
+          <w:highlight w:val="green"/>
+        </w:rPr>
+        <w:t>“Thanks for saving me.”</w:t>
+      </w:r>
+      <w:r>
+        <w:br/>
+      </w:r>
+      <w:r>
+        <w:br/>
+      </w:r>
+      <w:r>
+        <w:rPr>
+          <w:highlight w:val="green"/>
+        </w:rPr>
+        <w:t>Player: “Are you alright?”</w:t>
+      </w:r>
+      <w:r>
+        <w:t xml:space="preserve"> </w:t>
+      </w:r>
+      <w:r>
+        <w:br/>
+      </w:r>
+      <w:r>
+        <w:br/>
+        <w:t>(Blood spots on the road)</w:t>
+      </w:r>
+      <w:r>
+        <w:br/>
+      </w:r>
+      <w:r>
+        <w:br/>
+      </w:r>
+      <w:r>
+        <w:rPr>
+          <w:highlight w:val="green"/>
+        </w:rPr>
+        <w:t xml:space="preserve">NPC: </w:t>
+      </w:r>
+      <w:r>
+        <w:rPr>
+          <w:highlight w:val="green"/>
+        </w:rPr>
+        <w:t>“I</w:t>
+      </w:r>
+      <w:r>
+        <w:rPr>
+          <w:highlight w:val="green"/>
+        </w:rPr>
+        <w:t xml:space="preserve"> fell while running. I think I scraped my leg.”</w:t>
+      </w:r>
+      <w:r>
+        <w:br/>
+      </w:r>
+      <w:r>
+        <w:br/>
+      </w:r>
+      <w:r>
+        <w:rPr>
+          <w:highlight w:val="yellow"/>
+        </w:rPr>
+        <w:t>{</w:t>
+      </w:r>
+      <w:r>
+        <w:rPr>
+          <w:highlight w:val="yellow"/>
+        </w:rPr>
+        <w:t>Insert quest to take NPC to Pharmacy/first aid}</w:t>
+      </w:r>
+      <w:r>
+        <w:br/>
+      </w:r>
+      <w:r>
+        <w:br/>
+      </w:r>
+      <w:r>
+        <w:rPr>
+          <w:highlight w:val="yellow"/>
+        </w:rPr>
+        <w:t>{Zombies on the way to Pharmacy}</w:t>
+      </w:r>
+      <w:r>
+        <w:br/>
+      </w:r>
+      <w:r>
+        <w:br/>
+      </w:r>
+      <w:r>
+        <w:t xml:space="preserve">Leave the NPC at Pharmacy to complete the quest. </w:t>
+      </w:r>
+      <w:r>
+        <w:br/>
+      </w:r>
+      <w:r>
+        <w:br/>
+      </w:r>
+      <w:r>
+        <w:br/>
+      </w:r>
+      <w:r>
+        <w:rPr>
+          <w:b/>
+          <w:bCs/>
+          <w:u w:val="single"/>
+        </w:rPr>
+        <w:t>EVENT 3:</w:t>
+      </w:r>
+      <w:r>
+        <w:br/>
+      </w:r>
+    </w:p>
+    <w:p>
+      <w:r>
+        <w:t xml:space="preserve">A child is stuck on the slide in the park with zombies surrounding the slide. </w:t>
+      </w:r>
+      <w:r>
+        <w:br/>
+      </w:r>
+      <w:r>
+        <w:br/>
+      </w:r>
+      <w:r>
+        <w:rPr>
+          <w:highlight w:val="green"/>
+        </w:rPr>
+        <w:t>NPC: “Bad zombie! Bad! Go away”</w:t>
+      </w:r>
+      <w:r>
+        <w:br/>
+      </w:r>
+      <w:r>
+        <w:br/>
+        <w:t xml:space="preserve">Player has to kill zombies to reach the slide and rescue the </w:t>
+      </w:r>
+      <w:r>
+        <w:t xml:space="preserve">child </w:t>
+      </w:r>
+      <w:r>
+        <w:br/>
+      </w:r>
+      <w:r>
+        <w:br/>
+      </w:r>
+      <w:r>
+        <w:rPr>
+          <w:highlight w:val="yellow"/>
+        </w:rPr>
+        <w:t>{</w:t>
+      </w:r>
+      <w:proofErr w:type="gramStart"/>
+      <w:r>
+        <w:rPr>
+          <w:highlight w:val="yellow"/>
+        </w:rPr>
+        <w:t>Save</w:t>
+      </w:r>
+      <w:proofErr w:type="gramEnd"/>
+      <w:r>
+        <w:rPr>
+          <w:highlight w:val="yellow"/>
+        </w:rPr>
+        <w:t xml:space="preserve"> the child from the zombies}</w:t>
+      </w:r>
+      <w:r>
+        <w:t xml:space="preserve"> </w:t>
+      </w:r>
+      <w:r>
+        <w:br/>
+      </w:r>
+      <w:r>
+        <w:br/>
+      </w:r>
+      <w:r>
+        <w:rPr>
+          <w:highlight w:val="green"/>
+        </w:rPr>
+        <w:t xml:space="preserve">Player: </w:t>
+      </w:r>
+      <w:r>
+        <w:rPr>
+          <w:highlight w:val="green"/>
+        </w:rPr>
+        <w:t>“The</w:t>
+      </w:r>
+      <w:r>
+        <w:rPr>
+          <w:highlight w:val="green"/>
+        </w:rPr>
+        <w:t xml:space="preserve"> zombies are gone. Let’s get you home.”</w:t>
+      </w:r>
+      <w:r>
+        <w:rPr>
+          <w:highlight w:val="green"/>
+        </w:rPr>
+        <w:br/>
+      </w:r>
+      <w:r>
+        <w:rPr>
+          <w:highlight w:val="green"/>
+        </w:rPr>
+        <w:br/>
+        <w:t>“Where do you live?”</w:t>
+      </w:r>
+      <w:r>
+        <w:br/>
+      </w:r>
+      <w:r>
+        <w:br/>
+      </w:r>
+      <w:r>
+        <w:lastRenderedPageBreak/>
+        <w:br/>
+        <w:t>NPC points in the direction of the house (shift the camera to show house location and then shift back to current location</w:t>
+      </w:r>
+      <w:proofErr w:type="gramStart"/>
+      <w:r>
+        <w:t>)</w:t>
+      </w:r>
+      <w:proofErr w:type="gramEnd"/>
+      <w:r>
+        <w:br/>
+      </w:r>
+      <w:r>
+        <w:br/>
+      </w:r>
+      <w:r>
+        <w:rPr>
+          <w:highlight w:val="yellow"/>
+        </w:rPr>
+        <w:t>{Zombies on the way to the house}</w:t>
+      </w:r>
+    </w:p>
+    <w:p>
+      <w:r>
+        <w:rPr>
+          <w:highlight w:val="green"/>
+        </w:rPr>
+        <w:t>NPC: “I am scared!”</w:t>
+      </w:r>
+      <w:r>
+        <w:rPr>
+          <w:highlight w:val="green"/>
+        </w:rPr>
+        <w:br/>
+      </w:r>
+      <w:r>
+        <w:rPr>
+          <w:highlight w:val="green"/>
+        </w:rPr>
+        <w:br/>
+        <w:t xml:space="preserve">Player: </w:t>
+      </w:r>
+      <w:proofErr w:type="gramStart"/>
+      <w:r>
+        <w:rPr>
+          <w:highlight w:val="green"/>
+        </w:rPr>
+        <w:t>“ I</w:t>
+      </w:r>
+      <w:proofErr w:type="gramEnd"/>
+      <w:r>
+        <w:rPr>
+          <w:highlight w:val="green"/>
+        </w:rPr>
+        <w:t xml:space="preserve"> will keep you safe.”</w:t>
+      </w:r>
+      <w:r>
+        <w:br/>
+      </w:r>
+      <w:r>
+        <w:br/>
+        <w:t>On reaching the house, the NPC sees their dog surrounded by zombies. The dog will be barking inside the fence so zombies can’t go inside.</w:t>
+      </w:r>
+      <w:r>
+        <w:br/>
+      </w:r>
+      <w:r>
+        <w:br/>
+      </w:r>
+      <w:r>
+        <w:rPr>
+          <w:highlight w:val="green"/>
+        </w:rPr>
+        <w:t xml:space="preserve">NPC: </w:t>
+      </w:r>
+      <w:proofErr w:type="gramStart"/>
+      <w:r>
+        <w:rPr>
+          <w:highlight w:val="green"/>
+        </w:rPr>
+        <w:t>“ No</w:t>
+      </w:r>
+      <w:proofErr w:type="gramEnd"/>
+      <w:r>
+        <w:rPr>
+          <w:highlight w:val="green"/>
+        </w:rPr>
+        <w:t>!! The zombies are going to eat my dog!”</w:t>
+      </w:r>
+      <w:r>
+        <w:t xml:space="preserve"> </w:t>
+      </w:r>
+    </w:p>
+    <w:p>
+      <w:pPr>
+        <w:rPr>
+          <w:b/>
+          <w:bCs/>
+        </w:rPr>
+      </w:pPr>
+      <w:r>
+        <w:br/>
+      </w:r>
+      <w:r>
+        <w:rPr>
+          <w:highlight w:val="yellow"/>
+        </w:rPr>
+        <w:t>{Kill the zombies and save the dog}</w:t>
+      </w:r>
+      <w:r>
+        <w:br/>
+      </w:r>
+      <w:r>
+        <w:br/>
+      </w:r>
+      <w:r>
+        <w:rPr>
+          <w:highlight w:val="green"/>
+        </w:rPr>
+        <w:t>Player: “Your dog is fine now. Go inside &amp; be careful.”</w:t>
+      </w:r>
+    </w:p>
+    <w:p>
+      <w:r>
+        <w:rPr>
+          <w:highlight w:val="green"/>
+        </w:rPr>
+        <w:t>NPC: “Thank you!”</w:t>
+      </w:r>
+      <w:r>
+        <w:t xml:space="preserve">  </w:t>
+      </w:r>
+      <w:proofErr w:type="gramStart"/>
+      <w:r>
+        <w:t>and</w:t>
+      </w:r>
+      <w:proofErr w:type="gramEnd"/>
+      <w:r>
+        <w:t xml:space="preserve"> runs inside with the dog.</w:t>
+      </w:r>
+      <w:r>
+        <w:br/>
+      </w:r>
+      <w:r>
+        <w:br/>
+      </w:r>
+      <w:r>
+        <w:rPr>
+          <w:b/>
+          <w:bCs/>
+          <w:u w:val="single"/>
+        </w:rPr>
+        <w:t>EVENT 4: (WIP</w:t>
+      </w:r>
+      <w:proofErr w:type="gramStart"/>
+      <w:r>
+        <w:rPr>
+          <w:b/>
+          <w:bCs/>
+          <w:u w:val="single"/>
+        </w:rPr>
+        <w:t>)</w:t>
+      </w:r>
+      <w:proofErr w:type="gramEnd"/>
+      <w:r>
+        <w:br/>
+      </w:r>
+      <w:r>
+        <w:br/>
+        <w:t>Flooding town – broken bridge</w:t>
+      </w:r>
+      <w:r>
+        <w:br/>
+      </w:r>
+      <w:r>
+        <w:br/>
+      </w:r>
+      <w:r>
+        <w:rPr>
+          <w:b/>
+          <w:bCs/>
+          <w:u w:val="single"/>
+        </w:rPr>
+        <w:t>EVENT 5:</w:t>
+      </w:r>
+      <w:r>
+        <w:rPr>
+          <w:b/>
+          <w:bCs/>
+          <w:u w:val="single"/>
+        </w:rPr>
+        <w:t xml:space="preserve"> (WIP)</w:t>
+      </w:r>
       <w:bookmarkStart w:id="0" w:name="_GoBack"/>
       <w:bookmarkEnd w:id="0"/>
       <w:r>
         <w:br/>
       </w:r>
       <w:r>
+        <w:t>Retrieve an item from zombies.</w:t>
+      </w:r>
+      <w:r>
+        <w:br/>
+      </w:r>
+      <w:r>
+        <w:br/>
+      </w:r>
+      <w:r>
+        <w:br/>
+      </w:r>
+      <w:r>
         <w:rPr>
           <w:b/>
           <w:bCs/>
           <w:u w:val="single"/>
         </w:rPr>
-        <w:t>FIRST EVENT</w:t>
-      </w:r>
-      <w:proofErr w:type="gramStart"/>
+        <w:t>DRAFT EVENTS:</w:t>
+      </w:r>
       <w:r>
         <w:rPr>
           <w:b/>
           <w:bCs/>
           <w:u w:val="single"/>
         </w:rPr>
-        <w:t>:</w:t>
-      </w:r>
-      <w:proofErr w:type="gramEnd"/>
-      <w:r>
-        <w:br/>
-        <w:t>The player is low on food and need to go to store to get some food supplies.</w:t>
-      </w:r>
-      <w:r>
-        <w:br/>
-      </w:r>
-      <w:r>
-        <w:br/>
-      </w:r>
-      <w:r>
-        <w:t xml:space="preserve">Main character dialogue: </w:t>
-      </w:r>
-      <w:r>
-        <w:t xml:space="preserve"> </w:t>
-      </w:r>
-      <w:r>
-        <w:rPr>
-          <w:highlight w:val="green"/>
-        </w:rPr>
-        <w:t>“</w:t>
-      </w:r>
-      <w:r>
-        <w:rPr>
-          <w:highlight w:val="green"/>
-        </w:rPr>
-        <w:t>So hungry… I need to find so</w:t>
-      </w:r>
-      <w:r>
-        <w:rPr>
-          <w:highlight w:val="green"/>
-        </w:rPr>
-        <w:t xml:space="preserve">me food. </w:t>
-      </w:r>
-      <w:r>
-        <w:rPr>
-          <w:highlight w:val="green"/>
-        </w:rPr>
-        <w:t xml:space="preserve">The disease is </w:t>
-      </w:r>
-      <w:r>
-        <w:rPr>
-          <w:highlight w:val="green"/>
-        </w:rPr>
-        <w:t xml:space="preserve">taking over </w:t>
-      </w:r>
-      <w:r>
-        <w:rPr>
-          <w:highlight w:val="green"/>
-        </w:rPr>
-        <w:t>the town. I hope I don’t run into zombies”</w:t>
-      </w:r>
-      <w:r>
-        <w:t xml:space="preserve"> </w:t>
-      </w:r>
-      <w:r>
-        <w:br/>
-      </w:r>
-      <w:r>
-        <w:br/>
-      </w:r>
-      <w:r>
-        <w:rPr>
-          <w:highlight w:val="yellow"/>
-        </w:rPr>
-        <w:t>{Insert quest to find food</w:t>
-      </w:r>
-      <w:proofErr w:type="gramStart"/>
-      <w:r>
-        <w:rPr>
-          <w:highlight w:val="yellow"/>
-        </w:rPr>
-        <w:t>}</w:t>
-      </w:r>
-      <w:proofErr w:type="gramEnd"/>
-      <w:r>
-        <w:br/>
-      </w:r>
-      <w:r>
-        <w:br/>
-      </w:r>
-      <w:r>
-        <w:br/>
-      </w:r>
-      <w:r>
-        <w:rPr>
-          <w:highlight w:val="green"/>
-        </w:rPr>
-        <w:t>“I should take the gun just in case.”</w:t>
-      </w:r>
-      <w:r>
-        <w:br/>
-      </w:r>
-      <w:r>
-        <w:br/>
-      </w:r>
-      <w:r>
-        <w:rPr>
-          <w:highlight w:val="yellow"/>
-        </w:rPr>
-        <w:t>{Player picks up the gun}</w:t>
-      </w:r>
-      <w:r>
-        <w:br/>
-      </w:r>
-      <w:r>
-        <w:t xml:space="preserve">As the player </w:t>
-      </w:r>
-      <w:r>
-        <w:t xml:space="preserve">move towards the store, zombies </w:t>
-      </w:r>
-      <w:r>
-        <w:t>approaches in distance.</w:t>
-      </w:r>
-      <w:r>
-        <w:br/>
-      </w:r>
-      <w:r>
-        <w:br/>
-      </w:r>
-      <w:r>
-        <w:rPr>
-          <w:highlight w:val="green"/>
-        </w:rPr>
-        <w:t>“Oh no!  A zombie</w:t>
-      </w:r>
-      <w:r>
-        <w:rPr>
-          <w:highlight w:val="green"/>
-        </w:rPr>
-        <w:t>!”</w:t>
-      </w:r>
-      <w:r>
-        <w:br/>
-      </w:r>
-      <w:r>
-        <w:br/>
-      </w:r>
-      <w:r>
-        <w:rPr>
-          <w:highlight w:val="yellow"/>
-        </w:rPr>
-        <w:t>{Insert</w:t>
-      </w:r>
-      <w:r>
-        <w:rPr>
-          <w:highlight w:val="yellow"/>
-        </w:rPr>
-        <w:t xml:space="preserve"> tutorial</w:t>
-      </w:r>
-      <w:r>
-        <w:rPr>
-          <w:highlight w:val="yellow"/>
-        </w:rPr>
-        <w:t xml:space="preserve"> shooting quest}</w:t>
-      </w:r>
-      <w:r>
-        <w:t xml:space="preserve"> – Shoot the zombie</w:t>
-      </w:r>
-      <w:r>
-        <w:br/>
-      </w:r>
-      <w:r>
-        <w:br/>
-      </w:r>
-      <w:proofErr w:type="gramStart"/>
-      <w:r>
-        <w:rPr>
-          <w:highlight w:val="yellow"/>
-        </w:rPr>
-        <w:t>More</w:t>
-      </w:r>
-      <w:proofErr w:type="gramEnd"/>
-      <w:r>
-        <w:rPr>
-          <w:highlight w:val="yellow"/>
-        </w:rPr>
-        <w:t xml:space="preserve"> zombies will approach on the way </w:t>
-      </w:r>
-      <w:r>
-        <w:rPr>
-          <w:highlight w:val="yellow"/>
-        </w:rPr>
-        <w:t>as the player moves forward and a small wave near the store.</w:t>
-      </w:r>
-      <w:r>
-        <w:t xml:space="preserve"> (1 or 2 zombies in the way and then a small wave of 5-6 zombies should be nice to start – we can adjust this later) </w:t>
-      </w:r>
-    </w:p>
-    <w:p>
-      <w:r>
-        <w:br/>
-      </w:r>
-      <w:r>
-        <w:t>Player grabs the food item.</w:t>
-      </w:r>
-      <w:r>
-        <w:br/>
-      </w:r>
-      <w:r>
-        <w:br/>
-      </w:r>
-      <w:r>
-        <w:rPr>
-          <w:highlight w:val="green"/>
-        </w:rPr>
-        <w:t>“That was close! I have to be more careful from now.”</w:t>
-      </w:r>
-      <w:r>
-        <w:br/>
-      </w:r>
-      <w:r>
-        <w:br/>
-      </w:r>
-      <w:r>
-        <w:lastRenderedPageBreak/>
-        <w:br/>
-      </w:r>
-      <w:r>
-        <w:br/>
-      </w:r>
-      <w:r>
-        <w:rPr>
+        <w:t xml:space="preserve"> (WIP</w:t>
+      </w:r>
+      <w:r>
+        <w:rPr>
+          <w:b/>
+          <w:bCs/>
           <w:u w:val="single"/>
         </w:rPr>
-        <w:br/>
-      </w:r>
-      <w:r>
-        <w:rPr>
-          <w:b/>
-          <w:bCs/>
-          <w:u w:val="single"/>
-        </w:rPr>
-        <w:t>EVENT TWO:</w:t>
-      </w:r>
-      <w:r>
-        <w:rPr>
-          <w:b/>
-          <w:bCs/>
-          <w:u w:val="single"/>
-        </w:rPr>
-        <w:t xml:space="preserve"> </w:t>
-      </w:r>
-      <w:r>
-        <w:br/>
-      </w:r>
-      <w:r>
-        <w:br/>
-        <w:t xml:space="preserve">A muffled scream is heard in distance.  “Help! Help!”  A NPC character is seen running and screaming. </w:t>
-      </w:r>
-    </w:p>
-    <w:p>
-      <w:r>
-        <w:rPr>
-          <w:highlight w:val="yellow"/>
-        </w:rPr>
-        <w:t>{Insert quest to save the NPC}</w:t>
-      </w:r>
-      <w:r>
-        <w:br/>
-      </w:r>
-      <w:r>
-        <w:br/>
-        <w:t>The player will run to NPC location and shoot the zombies.</w:t>
-      </w:r>
-      <w:r>
-        <w:br/>
-      </w:r>
-      <w:r>
-        <w:br/>
-      </w:r>
-      <w:r>
-        <w:rPr>
-          <w:highlight w:val="yellow"/>
-        </w:rPr>
-        <w:t>{Insert enemy wave}</w:t>
-      </w:r>
-      <w:r>
-        <w:br/>
-      </w:r>
-      <w:r>
-        <w:br/>
-        <w:t xml:space="preserve">NPC health depletes slowly. </w:t>
-      </w:r>
-      <w:r>
-        <w:rPr>
-          <w:highlight w:val="red"/>
-        </w:rPr>
-        <w:t>(Quest failed if NPC dies before you kill the zombies)</w:t>
-      </w:r>
-      <w:r>
-        <w:br/>
-      </w:r>
-      <w:r>
-        <w:br/>
-      </w:r>
-      <w:r>
-        <w:rPr>
-          <w:highlight w:val="green"/>
-        </w:rPr>
-        <w:t xml:space="preserve">NPC: </w:t>
-      </w:r>
-      <w:r>
-        <w:rPr>
-          <w:highlight w:val="green"/>
-        </w:rPr>
-        <w:t>“Thanks for saving me.”</w:t>
-      </w:r>
-      <w:r>
-        <w:br/>
-      </w:r>
-      <w:r>
-        <w:br/>
-      </w:r>
-      <w:r>
-        <w:rPr>
-          <w:highlight w:val="green"/>
-        </w:rPr>
-        <w:t>Player: “Are you alright?”</w:t>
-      </w:r>
-      <w:r>
-        <w:t xml:space="preserve"> </w:t>
-      </w:r>
-      <w:r>
-        <w:br/>
-      </w:r>
-      <w:r>
-        <w:br/>
-        <w:t>(Blood spots on the road)</w:t>
-      </w:r>
-      <w:r>
-        <w:br/>
-      </w:r>
-      <w:r>
-        <w:br/>
-      </w:r>
-      <w:r>
-        <w:rPr>
-          <w:highlight w:val="green"/>
-        </w:rPr>
-        <w:t xml:space="preserve">NPC: </w:t>
-      </w:r>
-      <w:r>
-        <w:rPr>
-          <w:highlight w:val="green"/>
-        </w:rPr>
-        <w:t>“I</w:t>
-      </w:r>
-      <w:r>
-        <w:rPr>
-          <w:highlight w:val="green"/>
-        </w:rPr>
-        <w:t xml:space="preserve"> fell while running. I think I scraped my leg.”</w:t>
-      </w:r>
-      <w:r>
-        <w:br/>
-      </w:r>
-      <w:r>
-        <w:br/>
-      </w:r>
-      <w:r>
-        <w:rPr>
-          <w:highlight w:val="yellow"/>
-        </w:rPr>
-        <w:t>{</w:t>
-      </w:r>
-      <w:r>
-        <w:rPr>
-          <w:highlight w:val="yellow"/>
-        </w:rPr>
-        <w:t>Insert quest to take NPC to Pharmacy/first aid}</w:t>
-      </w:r>
-      <w:r>
-        <w:br/>
-      </w:r>
-      <w:r>
-        <w:br/>
-      </w:r>
-      <w:r>
-        <w:rPr>
-          <w:highlight w:val="yellow"/>
-        </w:rPr>
-        <w:t>{Zombies on the way to Pharmacy}</w:t>
-      </w:r>
-      <w:r>
-        <w:br/>
-      </w:r>
-      <w:r>
-        <w:br/>
-      </w:r>
-      <w:r>
-        <w:t xml:space="preserve">Leave the NPC at Pharmacy to complete the quest. </w:t>
-      </w:r>
-      <w:r>
-        <w:br/>
-      </w:r>
-      <w:r>
-        <w:br/>
-      </w:r>
-      <w:r>
-        <w:br/>
-      </w:r>
-      <w:r>
-        <w:rPr>
-          <w:b/>
-          <w:bCs/>
-          <w:u w:val="single"/>
-        </w:rPr>
-        <w:t>DRAFT EVENTS:</w:t>
-      </w:r>
-      <w:r>
-        <w:rPr>
-          <w:b/>
-          <w:bCs/>
-          <w:u w:val="single"/>
-        </w:rPr>
-        <w:t xml:space="preserve"> (WIP</w:t>
-      </w:r>
-      <w:r>
-        <w:rPr>
-          <w:b/>
-          <w:bCs/>
-          <w:u w:val="single"/>
-        </w:rPr>
         <w:t xml:space="preserve">) </w:t>
-      </w:r>
-      <w:r>
-        <w:rPr>
-          <w:b/>
-          <w:bCs/>
-          <w:u w:val="single"/>
-        </w:rPr>
-        <w:br/>
-      </w:r>
-      <w:r>
-        <w:rPr>
-          <w:b/>
-          <w:bCs/>
-          <w:u w:val="single"/>
-        </w:rPr>
-        <w:br/>
-      </w:r>
-      <w:r>
-        <w:rPr>
-          <w:b/>
-          <w:bCs/>
-          <w:i/>
-          <w:iCs/>
-          <w:u w:val="single"/>
-        </w:rPr>
-        <w:t>Wrecked lands</w:t>
-      </w:r>
-      <w:r>
-        <w:rPr>
-          <w:b/>
-          <w:bCs/>
-          <w:i/>
-          <w:iCs/>
-          <w:u w:val="single"/>
-        </w:rPr>
-        <w:t xml:space="preserve">: </w:t>
-      </w:r>
-      <w:r>
-        <w:rPr>
-          <w:b/>
-          <w:bCs/>
-          <w:i/>
-          <w:iCs/>
-        </w:rPr>
-        <w:br/>
-        <w:t>Bridge repair</w:t>
-      </w:r>
-      <w:r>
-        <w:rPr>
-          <w:b/>
-          <w:bCs/>
-          <w:i/>
-          <w:iCs/>
-        </w:rPr>
-        <w:br/>
-      </w:r>
-      <w:proofErr w:type="gramStart"/>
-      <w:r>
-        <w:rPr>
-          <w:b/>
-          <w:bCs/>
-          <w:i/>
-          <w:iCs/>
-        </w:rPr>
-        <w:t>Helping</w:t>
-      </w:r>
-      <w:proofErr w:type="gramEnd"/>
-      <w:r>
-        <w:rPr>
-          <w:b/>
-          <w:bCs/>
-          <w:i/>
-          <w:iCs/>
-        </w:rPr>
-        <w:t xml:space="preserve"> kid in the park</w:t>
       </w:r>
       <w:r>
         <w:rPr>

</xml_diff>

<commit_message>
Added new event & updated event fail conditions
</commit_message>
<xml_diff>
--- a/Design and Narrative/Story.docx
+++ b/Design and Narrative/Story.docx
@@ -316,59 +316,152 @@
       <w:r>
         <w:t xml:space="preserve"> (1 or 2 zombies in the way and then a small wave of 5-6 zombies should be nice to start – we can adjust this later) </w:t>
       </w:r>
+      <w:r>
+        <w:br/>
+      </w:r>
+      <w:r>
+        <w:br/>
+      </w:r>
+      <w:r>
+        <w:rPr>
+          <w:highlight w:val="red"/>
+        </w:rPr>
+        <w:t>Player health depletes slowly with hunger…has to reach the store before he dies</w:t>
+      </w:r>
+      <w:r>
+        <w:br/>
+      </w:r>
+      <w:r>
+        <w:br/>
+      </w:r>
+      <w:r>
+        <w:t>Player grabs the food item.</w:t>
+      </w:r>
+      <w:r>
+        <w:br/>
+      </w:r>
+      <w:r>
+        <w:br/>
+      </w:r>
+      <w:r>
+        <w:rPr>
+          <w:highlight w:val="green"/>
+        </w:rPr>
+        <w:t>“That was close! I have to be more careful from now.”</w:t>
+      </w:r>
+      <w:r>
+        <w:br/>
+      </w:r>
+      <w:r>
+        <w:lastRenderedPageBreak/>
+        <w:br/>
+      </w:r>
+      <w:r>
+        <w:br/>
+      </w:r>
+      <w:r>
+        <w:br/>
+      </w:r>
+      <w:r>
+        <w:rPr>
+          <w:u w:val="single"/>
+        </w:rPr>
+        <w:br/>
+      </w:r>
+      <w:r>
+        <w:rPr>
+          <w:b/>
+          <w:bCs/>
+          <w:u w:val="single"/>
+        </w:rPr>
+        <w:t>EVENT TWO:</w:t>
+      </w:r>
+      <w:r>
+        <w:rPr>
+          <w:b/>
+          <w:bCs/>
+          <w:u w:val="single"/>
+        </w:rPr>
+        <w:t xml:space="preserve"> </w:t>
+      </w:r>
+      <w:r>
+        <w:br/>
+      </w:r>
+      <w:r>
+        <w:br/>
+        <w:t xml:space="preserve">A muffled scream is heard in distance.  “Help! Help!”  A NPC character is seen running and screaming. </w:t>
+      </w:r>
     </w:p>
     <w:p>
       <w:r>
-        <w:br/>
-      </w:r>
-      <w:r>
-        <w:t>Player grabs the food item.</w:t>
-      </w:r>
-      <w:r>
-        <w:br/>
-      </w:r>
-      <w:r>
-        <w:br/>
-      </w:r>
-      <w:r>
-        <w:rPr>
-          <w:highlight w:val="green"/>
-        </w:rPr>
-        <w:t>“That was close! I have to be more careful from now.”</w:t>
-      </w:r>
-      <w:r>
-        <w:br/>
-      </w:r>
-      <w:r>
-        <w:br/>
-      </w:r>
-      <w:r>
-        <w:lastRenderedPageBreak/>
-        <w:br/>
-      </w:r>
-      <w:r>
-        <w:br/>
-      </w:r>
-      <w:r>
-        <w:rPr>
-          <w:u w:val="single"/>
-        </w:rPr>
-        <w:br/>
-      </w:r>
-      <w:r>
-        <w:rPr>
-          <w:b/>
-          <w:bCs/>
-          <w:u w:val="single"/>
-        </w:rPr>
-        <w:t>EVENT TWO:</w:t>
-      </w:r>
-      <w:r>
-        <w:rPr>
-          <w:b/>
-          <w:bCs/>
-          <w:u w:val="single"/>
-        </w:rPr>
+        <w:rPr>
+          <w:highlight w:val="yellow"/>
+        </w:rPr>
+        <w:t>{Insert quest to save the NPC}</w:t>
+      </w:r>
+      <w:r>
+        <w:br/>
+      </w:r>
+      <w:r>
+        <w:br/>
+        <w:t>The player will run to NPC location and shoot the zombies.</w:t>
+      </w:r>
+      <w:r>
+        <w:br/>
+      </w:r>
+      <w:r>
+        <w:br/>
+      </w:r>
+      <w:r>
+        <w:rPr>
+          <w:highlight w:val="yellow"/>
+        </w:rPr>
+        <w:t>{Insert enemy wave}</w:t>
+      </w:r>
+      <w:r>
+        <w:br/>
+      </w:r>
+      <w:r>
+        <w:br/>
+        <w:t xml:space="preserve">NPC health depletes slowly. </w:t>
+      </w:r>
+      <w:r>
+        <w:rPr>
+          <w:highlight w:val="red"/>
+        </w:rPr>
+        <w:t>(Quest failed if NPC dies before you kill the zombies)</w:t>
+      </w:r>
+      <w:r>
+        <w:br/>
+      </w:r>
+      <w:r>
+        <w:br/>
+      </w:r>
+      <w:r>
+        <w:rPr>
+          <w:highlight w:val="green"/>
+        </w:rPr>
+        <w:t xml:space="preserve">NPC: </w:t>
+      </w:r>
+      <w:r>
+        <w:rPr>
+          <w:highlight w:val="green"/>
+        </w:rPr>
+        <w:t>“Thanks for saving me.”</w:t>
+      </w:r>
+      <w:r>
+        <w:br/>
+      </w:r>
+      <w:r>
+        <w:br/>
+      </w:r>
+      <w:r>
+        <w:rPr>
+          <w:highlight w:val="green"/>
+        </w:rPr>
+        <w:t>Player: “Are you alright?”</w:t>
+      </w:r>
+      <w:r>
         <w:t xml:space="preserve"> </w:t>
       </w:r>
       <w:r>
@@ -376,226 +469,156 @@
       </w:r>
       <w:r>
         <w:br/>
-        <w:t xml:space="preserve">A muffled scream is heard in distance.  “Help! Help!”  A NPC character is seen running and screaming. </w:t>
+        <w:t>(Blood spots on the road)</w:t>
+      </w:r>
+      <w:r>
+        <w:br/>
+      </w:r>
+      <w:r>
+        <w:br/>
+      </w:r>
+      <w:r>
+        <w:rPr>
+          <w:highlight w:val="green"/>
+        </w:rPr>
+        <w:t xml:space="preserve">NPC: </w:t>
+      </w:r>
+      <w:r>
+        <w:rPr>
+          <w:highlight w:val="green"/>
+        </w:rPr>
+        <w:t>“I</w:t>
+      </w:r>
+      <w:r>
+        <w:rPr>
+          <w:highlight w:val="green"/>
+        </w:rPr>
+        <w:t xml:space="preserve"> fell while running. I think I scraped my leg.”</w:t>
+      </w:r>
+      <w:r>
+        <w:br/>
+      </w:r>
+      <w:r>
+        <w:br/>
+      </w:r>
+      <w:r>
+        <w:rPr>
+          <w:highlight w:val="yellow"/>
+        </w:rPr>
+        <w:t>{</w:t>
+      </w:r>
+      <w:r>
+        <w:rPr>
+          <w:highlight w:val="yellow"/>
+        </w:rPr>
+        <w:t>Insert quest to take NPC to Pharmacy/first aid}</w:t>
+      </w:r>
+      <w:r>
+        <w:br/>
+      </w:r>
+      <w:r>
+        <w:br/>
+      </w:r>
+      <w:r>
+        <w:rPr>
+          <w:highlight w:val="yellow"/>
+        </w:rPr>
+        <w:t>{Zombies on the way to Pharmacy}</w:t>
+      </w:r>
+      <w:r>
+        <w:br/>
+      </w:r>
+      <w:r>
+        <w:br/>
+      </w:r>
+      <w:r>
+        <w:t xml:space="preserve">Leave the NPC at Pharmacy to complete the quest. </w:t>
+      </w:r>
+      <w:r>
+        <w:br/>
+      </w:r>
+      <w:r>
+        <w:br/>
+      </w:r>
+      <w:r>
+        <w:br/>
+      </w:r>
+      <w:r>
+        <w:rPr>
+          <w:b/>
+          <w:bCs/>
+          <w:u w:val="single"/>
+        </w:rPr>
+        <w:t>EVENT 3:</w:t>
+      </w:r>
+      <w:r>
+        <w:br/>
       </w:r>
     </w:p>
     <w:p>
       <w:r>
-        <w:rPr>
-          <w:highlight w:val="yellow"/>
-        </w:rPr>
-        <w:t>{Insert quest to save the NPC}</w:t>
-      </w:r>
-      <w:r>
-        <w:br/>
-      </w:r>
-      <w:r>
-        <w:br/>
-        <w:t>The player will run to NPC location and shoot the zombies.</w:t>
-      </w:r>
-      <w:r>
-        <w:br/>
-      </w:r>
-      <w:r>
-        <w:br/>
-      </w:r>
-      <w:r>
-        <w:rPr>
-          <w:highlight w:val="yellow"/>
-        </w:rPr>
-        <w:t>{Insert enemy wave}</w:t>
-      </w:r>
-      <w:r>
-        <w:br/>
-      </w:r>
-      <w:r>
-        <w:br/>
-        <w:t xml:space="preserve">NPC health depletes slowly. </w:t>
+        <w:t xml:space="preserve">A child is stuck on the slide in the park with zombies surrounding the slide. </w:t>
+      </w:r>
+      <w:r>
+        <w:br/>
+      </w:r>
+      <w:r>
+        <w:br/>
+      </w:r>
+      <w:r>
+        <w:rPr>
+          <w:highlight w:val="green"/>
+        </w:rPr>
+        <w:t>NPC: “Bad zombie! Bad! Go away”</w:t>
+      </w:r>
+      <w:r>
+        <w:br/>
+      </w:r>
+      <w:r>
+        <w:br/>
+        <w:t xml:space="preserve">Player has to kill zombies to reach the slide and rescue the </w:t>
+      </w:r>
+      <w:r>
+        <w:t xml:space="preserve">child </w:t>
+      </w:r>
+      <w:r>
+        <w:br/>
+      </w:r>
+      <w:r>
+        <w:br/>
+      </w:r>
+      <w:r>
+        <w:rPr>
+          <w:highlight w:val="yellow"/>
+        </w:rPr>
+        <w:t>{Save the child from the zombies</w:t>
+      </w:r>
+      <w:r>
+        <w:rPr>
+          <w:highlight w:val="yellow"/>
+        </w:rPr>
+        <w:t>}</w:t>
+      </w:r>
+      <w:r>
+        <w:t xml:space="preserve"> (</w:t>
       </w:r>
       <w:r>
         <w:rPr>
           <w:highlight w:val="red"/>
         </w:rPr>
-        <w:t>(Quest failed if NPC dies before you kill the zombies)</w:t>
-      </w:r>
-      <w:r>
-        <w:br/>
-      </w:r>
-      <w:r>
-        <w:br/>
-      </w:r>
-      <w:r>
-        <w:rPr>
-          <w:highlight w:val="green"/>
-        </w:rPr>
-        <w:t xml:space="preserve">NPC: </w:t>
-      </w:r>
-      <w:r>
-        <w:rPr>
-          <w:highlight w:val="green"/>
-        </w:rPr>
-        <w:t>“Thanks for saving me.”</w:t>
-      </w:r>
-      <w:r>
-        <w:br/>
-      </w:r>
-      <w:r>
-        <w:br/>
-      </w:r>
-      <w:r>
-        <w:rPr>
-          <w:highlight w:val="green"/>
-        </w:rPr>
-        <w:t>Player: “Are you alright?”</w:t>
-      </w:r>
-      <w:r>
-        <w:t xml:space="preserve"> </w:t>
-      </w:r>
-      <w:r>
-        <w:br/>
-      </w:r>
-      <w:r>
-        <w:br/>
-        <w:t>(Blood spots on the road)</w:t>
-      </w:r>
-      <w:r>
-        <w:br/>
-      </w:r>
-      <w:r>
-        <w:br/>
-      </w:r>
-      <w:r>
-        <w:rPr>
-          <w:highlight w:val="green"/>
-        </w:rPr>
-        <w:t xml:space="preserve">NPC: </w:t>
-      </w:r>
-      <w:r>
-        <w:rPr>
-          <w:highlight w:val="green"/>
-        </w:rPr>
-        <w:t>“I</w:t>
-      </w:r>
-      <w:r>
-        <w:rPr>
-          <w:highlight w:val="green"/>
-        </w:rPr>
-        <w:t xml:space="preserve"> fell while running. I think I scraped my leg.”</w:t>
-      </w:r>
-      <w:r>
-        <w:br/>
-      </w:r>
-      <w:r>
-        <w:br/>
-      </w:r>
-      <w:r>
-        <w:rPr>
-          <w:highlight w:val="yellow"/>
-        </w:rPr>
-        <w:t>{</w:t>
-      </w:r>
-      <w:r>
-        <w:rPr>
-          <w:highlight w:val="yellow"/>
-        </w:rPr>
-        <w:t>Insert quest to take NPC to Pharmacy/first aid}</w:t>
-      </w:r>
-      <w:r>
-        <w:br/>
-      </w:r>
-      <w:r>
-        <w:br/>
-      </w:r>
-      <w:r>
-        <w:rPr>
-          <w:highlight w:val="yellow"/>
-        </w:rPr>
-        <w:t>{Zombies on the way to Pharmacy}</w:t>
-      </w:r>
-      <w:r>
-        <w:br/>
-      </w:r>
-      <w:r>
-        <w:br/>
-      </w:r>
-      <w:r>
-        <w:t xml:space="preserve">Leave the NPC at Pharmacy to complete the quest. </w:t>
-      </w:r>
-      <w:r>
-        <w:br/>
-      </w:r>
-      <w:r>
-        <w:br/>
-      </w:r>
-      <w:r>
-        <w:br/>
-      </w:r>
-      <w:r>
-        <w:rPr>
-          <w:b/>
-          <w:bCs/>
-          <w:u w:val="single"/>
-        </w:rPr>
-        <w:t>EVENT 3:</w:t>
-      </w:r>
-      <w:r>
-        <w:br/>
-      </w:r>
-    </w:p>
-    <w:p>
-      <w:r>
-        <w:t xml:space="preserve">A child is stuck on the slide in the park with zombies surrounding the slide. </w:t>
-      </w:r>
-      <w:r>
-        <w:br/>
-      </w:r>
-      <w:r>
-        <w:br/>
-      </w:r>
-      <w:r>
-        <w:rPr>
-          <w:highlight w:val="green"/>
-        </w:rPr>
-        <w:t>NPC: “Bad zombie! Bad! Go away”</w:t>
-      </w:r>
-      <w:r>
-        <w:br/>
-      </w:r>
-      <w:r>
-        <w:br/>
-        <w:t xml:space="preserve">Player has to kill zombies to reach the slide and rescue the </w:t>
-      </w:r>
-      <w:r>
-        <w:t xml:space="preserve">child </w:t>
-      </w:r>
-      <w:r>
-        <w:br/>
-      </w:r>
-      <w:r>
-        <w:br/>
-      </w:r>
-      <w:r>
-        <w:rPr>
-          <w:highlight w:val="yellow"/>
-        </w:rPr>
-        <w:t>{</w:t>
-      </w:r>
-      <w:proofErr w:type="gramStart"/>
-      <w:r>
-        <w:rPr>
-          <w:highlight w:val="yellow"/>
-        </w:rPr>
-        <w:t>Save</w:t>
-      </w:r>
-      <w:proofErr w:type="gramEnd"/>
-      <w:r>
-        <w:rPr>
-          <w:highlight w:val="yellow"/>
-        </w:rPr>
-        <w:t xml:space="preserve"> the child from the zombies}</w:t>
-      </w:r>
-      <w:r>
-        <w:t xml:space="preserve"> </w:t>
+        <w:t>the child health depletes while the zombies attack them</w:t>
+      </w:r>
+      <w:r>
+        <w:rPr>
+          <w:highlight w:val="red"/>
+        </w:rPr>
+        <w:t>. Quest fails if the child dies.</w:t>
+      </w:r>
+      <w:r>
+        <w:rPr>
+          <w:highlight w:val="red"/>
+        </w:rPr>
+        <w:t>)</w:t>
       </w:r>
       <w:r>
         <w:br/>
@@ -632,6 +655,12 @@
           <w:highlight w:val="green"/>
         </w:rPr>
         <w:br/>
+      </w:r>
+      <w:r>
+        <w:rPr>
+          <w:highlight w:val="green"/>
+        </w:rPr>
+        <w:lastRenderedPageBreak/>
         <w:t>“Where do you live?”</w:t>
       </w:r>
       <w:r>
@@ -641,7 +670,6 @@
         <w:br/>
       </w:r>
       <w:r>
-        <w:lastRenderedPageBreak/>
         <w:br/>
         <w:t>NPC points in the direction of the house (shift the camera to show house location and then shift back to current location</w:t>
       </w:r>
@@ -793,11 +821,330 @@
           <w:bCs/>
           <w:u w:val="single"/>
         </w:rPr>
-        <w:t>EVENT 4: (WIP</w:t>
+        <w:t xml:space="preserve">EVENT 4: </w:t>
+      </w:r>
+      <w:r>
+        <w:rPr>
+          <w:b/>
+          <w:bCs/>
+          <w:u w:val="single"/>
+        </w:rPr>
+        <w:br/>
+      </w:r>
+      <w:r>
+        <w:t xml:space="preserve">The player encounters </w:t>
+      </w:r>
+      <w:proofErr w:type="spellStart"/>
+      <w:r>
+        <w:t>a</w:t>
+      </w:r>
+      <w:proofErr w:type="spellEnd"/>
+      <w:r>
+        <w:t xml:space="preserve"> c</w:t>
+      </w:r>
+      <w:r>
+        <w:t>ouple running away from zombies.</w:t>
+      </w:r>
+      <w:r>
+        <w:br/>
+      </w:r>
+      <w:r>
+        <w:br/>
+      </w:r>
+      <w:r>
+        <w:rPr>
+          <w:highlight w:val="green"/>
+        </w:rPr>
+        <w:t>Player: “Those people seem to be in trouble. I should help.”</w:t>
+      </w:r>
+      <w:r>
+        <w:br/>
+      </w:r>
+      <w:r>
+        <w:br/>
+      </w:r>
+      <w:r>
+        <w:rPr>
+          <w:highlight w:val="yellow"/>
+        </w:rPr>
+        <w:t>{Kill the zombies</w:t>
+      </w:r>
+      <w:r>
+        <w:rPr>
+          <w:highlight w:val="yellow"/>
+        </w:rPr>
+        <w:t>}</w:t>
+      </w:r>
+      <w:r>
+        <w:br/>
+      </w:r>
+      <w:r>
+        <w:br/>
+      </w:r>
+      <w:r>
+        <w:rPr>
+          <w:highlight w:val="green"/>
+        </w:rPr>
+        <w:t>NPC 1: “Thank you! Thank you for saving us.”</w:t>
+      </w:r>
+      <w:r>
+        <w:rPr>
+          <w:highlight w:val="green"/>
+        </w:rPr>
+        <w:br/>
+      </w:r>
+      <w:r>
+        <w:rPr>
+          <w:highlight w:val="green"/>
+        </w:rPr>
+        <w:br/>
+        <w:t>NPC 2 looks at her hand and starts crying</w:t>
+      </w:r>
+      <w:r>
+        <w:rPr>
+          <w:highlight w:val="green"/>
+        </w:rPr>
+        <w:br/>
+      </w:r>
+      <w:r>
+        <w:rPr>
+          <w:highlight w:val="green"/>
+        </w:rPr>
+        <w:br/>
+        <w:t xml:space="preserve">NPC 2: “Honey!! My Ring! </w:t>
+      </w:r>
+      <w:r>
+        <w:rPr>
+          <w:highlight w:val="green"/>
+        </w:rPr>
+        <w:t>It’s lost</w:t>
+      </w:r>
+      <w:r>
+        <w:rPr>
+          <w:highlight w:val="green"/>
+        </w:rPr>
+        <w:t>!”</w:t>
+      </w:r>
+      <w:r>
+        <w:rPr>
+          <w:highlight w:val="green"/>
+        </w:rPr>
+        <w:br/>
+      </w:r>
+      <w:r>
+        <w:rPr>
+          <w:highlight w:val="green"/>
+        </w:rPr>
+        <w:br/>
+        <w:t>NPC 1: “Did you just loose our wedding ring?”</w:t>
+      </w:r>
+      <w:r>
+        <w:br/>
+      </w:r>
+      <w:r>
+        <w:br/>
+        <w:t>The couple starts fighting.</w:t>
+      </w:r>
+      <w:r>
+        <w:br/>
+      </w:r>
+      <w:r>
+        <w:rPr>
+          <w:b/>
+          <w:bCs/>
+          <w:u w:val="single"/>
+        </w:rPr>
+        <w:br/>
+      </w:r>
+      <w:r>
+        <w:rPr>
+          <w:highlight w:val="green"/>
+        </w:rPr>
+        <w:t>Player: “It must have fallen on the way</w:t>
       </w:r>
       <w:proofErr w:type="gramStart"/>
       <w:r>
         <w:rPr>
+          <w:highlight w:val="green"/>
+        </w:rPr>
+        <w:t>.</w:t>
+      </w:r>
+      <w:r>
+        <w:rPr>
+          <w:highlight w:val="green"/>
+        </w:rPr>
+        <w:t xml:space="preserve"> </w:t>
+      </w:r>
+      <w:r>
+        <w:rPr>
+          <w:highlight w:val="green"/>
+        </w:rPr>
+        <w:t>”</w:t>
+      </w:r>
+      <w:proofErr w:type="gramEnd"/>
+      <w:r>
+        <w:br/>
+      </w:r>
+      <w:r>
+        <w:rPr>
+          <w:b/>
+          <w:bCs/>
+          <w:u w:val="single"/>
+        </w:rPr>
+        <w:br/>
+      </w:r>
+      <w:r>
+        <w:rPr>
+          <w:highlight w:val="yellow"/>
+        </w:rPr>
+        <w:t>{Search for the ring and bring it back to the couple</w:t>
+      </w:r>
+      <w:r>
+        <w:rPr>
+          <w:highlight w:val="yellow"/>
+        </w:rPr>
+        <w:t xml:space="preserve"> while zombies attack on the way}</w:t>
+      </w:r>
+      <w:r>
+        <w:br/>
+      </w:r>
+      <w:r>
+        <w:br/>
+      </w:r>
+      <w:r>
+        <w:rPr>
+          <w:highlight w:val="red"/>
+        </w:rPr>
+        <w:t>Timed event – The mission fails if you don’t bring back the r</w:t>
+      </w:r>
+      <w:r>
+        <w:rPr>
+          <w:highlight w:val="red"/>
+        </w:rPr>
+        <w:t xml:space="preserve">ing in time and the couple will break </w:t>
+      </w:r>
+      <w:proofErr w:type="gramStart"/>
+      <w:r>
+        <w:rPr>
+          <w:highlight w:val="red"/>
+        </w:rPr>
+        <w:t>up</w:t>
+      </w:r>
+      <w:r>
+        <w:t xml:space="preserve">  </w:t>
+      </w:r>
+      <w:proofErr w:type="gramEnd"/>
+      <w:r>
+        <w:rPr>
+          <w:b/>
+          <w:bCs/>
+          <w:u w:val="single"/>
+        </w:rPr>
+        <w:br/>
+      </w:r>
+      <w:r>
+        <w:lastRenderedPageBreak/>
+        <w:br/>
+      </w:r>
+      <w:r>
+        <w:rPr>
+          <w:highlight w:val="green"/>
+        </w:rPr>
+        <w:t>Player: “Here… I found your ring!”</w:t>
+      </w:r>
+      <w:r>
+        <w:rPr>
+          <w:b/>
+          <w:bCs/>
+          <w:u w:val="single"/>
+        </w:rPr>
+        <w:br/>
+      </w:r>
+      <w:r>
+        <w:rPr>
+          <w:b/>
+          <w:bCs/>
+          <w:u w:val="single"/>
+        </w:rPr>
+        <w:br/>
+      </w:r>
+      <w:r>
+        <w:rPr>
+          <w:highlight w:val="green"/>
+        </w:rPr>
+        <w:t>NPC 2: “Thank you! You found it!”</w:t>
+      </w:r>
+      <w:r>
+        <w:rPr>
+          <w:highlight w:val="green"/>
+        </w:rPr>
+        <w:br/>
+      </w:r>
+      <w:r>
+        <w:rPr>
+          <w:highlight w:val="green"/>
+        </w:rPr>
+        <w:br/>
+        <w:t xml:space="preserve">NPC 1: </w:t>
+      </w:r>
+      <w:r>
+        <w:rPr>
+          <w:highlight w:val="green"/>
+        </w:rPr>
+        <w:t>“I’m</w:t>
+      </w:r>
+      <w:r>
+        <w:rPr>
+          <w:highlight w:val="green"/>
+        </w:rPr>
+        <w:t xml:space="preserve"> sorry for shouting at you! I thought the ring was gone forever!”</w:t>
+      </w:r>
+      <w:r>
+        <w:rPr>
+          <w:highlight w:val="green"/>
+        </w:rPr>
+        <w:br/>
+      </w:r>
+      <w:r>
+        <w:rPr>
+          <w:highlight w:val="green"/>
+        </w:rPr>
+        <w:br/>
+        <w:t>NPC 2: “I will keep it safe now.”</w:t>
+      </w:r>
+      <w:r>
+        <w:rPr>
+          <w:b/>
+          <w:bCs/>
+          <w:u w:val="single"/>
+        </w:rPr>
+        <w:br/>
+      </w:r>
+      <w:r>
+        <w:br/>
+      </w:r>
+      <w:r>
+        <w:br/>
+      </w:r>
+      <w:r>
+        <w:rPr>
+          <w:b/>
+          <w:bCs/>
+          <w:u w:val="single"/>
+        </w:rPr>
+        <w:t>EVENT 5:</w:t>
+      </w:r>
+      <w:r>
+        <w:rPr>
+          <w:b/>
+          <w:bCs/>
+          <w:u w:val="single"/>
+        </w:rPr>
+        <w:t xml:space="preserve"> (WIP</w:t>
+      </w:r>
+      <w:proofErr w:type="gramStart"/>
+      <w:r>
+        <w:rPr>
           <w:b/>
           <w:bCs/>
           <w:u w:val="single"/>
@@ -809,7 +1156,39 @@
         <w:br/>
       </w:r>
       <w:r>
-        <w:br/>
+        <w:t>Retrieve an item from zombies.</w:t>
+      </w:r>
+      <w:r>
+        <w:br/>
+      </w:r>
+      <w:r>
+        <w:br/>
+      </w:r>
+      <w:r>
+        <w:br/>
+      </w:r>
+      <w:r>
+        <w:rPr>
+          <w:b/>
+          <w:bCs/>
+          <w:u w:val="single"/>
+        </w:rPr>
+        <w:t>EVENT 6: (WIP</w:t>
+      </w:r>
+      <w:proofErr w:type="gramStart"/>
+      <w:r>
+        <w:rPr>
+          <w:b/>
+          <w:bCs/>
+          <w:u w:val="single"/>
+        </w:rPr>
+        <w:t>)</w:t>
+      </w:r>
+      <w:proofErr w:type="gramEnd"/>
+      <w:r>
+        <w:br/>
+      </w:r>
+      <w:r>
         <w:t>Flooding town – broken bridge</w:t>
       </w:r>
       <w:r>
@@ -819,117 +1198,89 @@
         <w:br/>
       </w:r>
       <w:r>
-        <w:rPr>
-          <w:b/>
-          <w:bCs/>
-          <w:u w:val="single"/>
-        </w:rPr>
-        <w:t>EVENT 5:</w:t>
-      </w:r>
-      <w:r>
-        <w:rPr>
-          <w:b/>
-          <w:bCs/>
-          <w:u w:val="single"/>
-        </w:rPr>
-        <w:t xml:space="preserve"> (WIP)</w:t>
+        <w:br/>
+      </w:r>
+      <w:r>
+        <w:rPr>
+          <w:b/>
+          <w:bCs/>
+          <w:u w:val="single"/>
+        </w:rPr>
+        <w:t>DRAFT EVENTS:</w:t>
+      </w:r>
+      <w:r>
+        <w:rPr>
+          <w:b/>
+          <w:bCs/>
+          <w:u w:val="single"/>
+        </w:rPr>
+        <w:t xml:space="preserve"> (WIP</w:t>
+      </w:r>
+      <w:r>
+        <w:rPr>
+          <w:b/>
+          <w:bCs/>
+          <w:u w:val="single"/>
+        </w:rPr>
+        <w:t xml:space="preserve">) </w:t>
+      </w:r>
+      <w:r>
+        <w:rPr>
+          <w:b/>
+          <w:bCs/>
+          <w:i/>
+          <w:iCs/>
+        </w:rPr>
+        <w:br/>
+      </w:r>
+      <w:r>
+        <w:rPr>
+          <w:i/>
+          <w:iCs/>
+        </w:rPr>
+        <w:br/>
+      </w:r>
+      <w:r>
+        <w:rPr>
+          <w:b/>
+          <w:bCs/>
+          <w:i/>
+          <w:iCs/>
+          <w:u w:val="single"/>
+        </w:rPr>
+        <w:t>Red Desert</w:t>
+      </w:r>
+      <w:r>
+        <w:rPr>
+          <w:b/>
+          <w:bCs/>
+          <w:i/>
+          <w:iCs/>
+          <w:u w:val="single"/>
+        </w:rPr>
+        <w:t xml:space="preserve">: </w:t>
+      </w:r>
+      <w:r>
+        <w:rPr>
+          <w:b/>
+          <w:bCs/>
+          <w:i/>
+          <w:iCs/>
+          <w:u w:val="single"/>
+        </w:rPr>
+        <w:br/>
+      </w:r>
+      <w:r>
+        <w:rPr>
+          <w:b/>
+          <w:bCs/>
+          <w:i/>
+          <w:iCs/>
+        </w:rPr>
+        <w:t>Quick sand</w:t>
       </w:r>
       <w:bookmarkStart w:id="0" w:name="_GoBack"/>
       <w:bookmarkEnd w:id="0"/>
-      <w:r>
-        <w:br/>
-      </w:r>
-      <w:r>
-        <w:t>Retrieve an item from zombies.</w:t>
-      </w:r>
-      <w:r>
-        <w:br/>
-      </w:r>
-      <w:r>
-        <w:br/>
-      </w:r>
-      <w:r>
-        <w:br/>
-      </w:r>
-      <w:r>
-        <w:rPr>
-          <w:b/>
-          <w:bCs/>
-          <w:u w:val="single"/>
-        </w:rPr>
-        <w:t>DRAFT EVENTS:</w:t>
-      </w:r>
-      <w:r>
-        <w:rPr>
-          <w:b/>
-          <w:bCs/>
-          <w:u w:val="single"/>
-        </w:rPr>
-        <w:t xml:space="preserve"> (WIP</w:t>
-      </w:r>
-      <w:r>
-        <w:rPr>
-          <w:b/>
-          <w:bCs/>
-          <w:u w:val="single"/>
-        </w:rPr>
-        <w:t xml:space="preserve">) </w:t>
-      </w:r>
-      <w:r>
-        <w:rPr>
-          <w:b/>
-          <w:bCs/>
-          <w:i/>
-          <w:iCs/>
-        </w:rPr>
-        <w:br/>
-      </w:r>
-      <w:r>
-        <w:rPr>
-          <w:i/>
-          <w:iCs/>
-        </w:rPr>
-        <w:br/>
-      </w:r>
-      <w:r>
-        <w:rPr>
-          <w:b/>
-          <w:bCs/>
-          <w:i/>
-          <w:iCs/>
-          <w:u w:val="single"/>
-        </w:rPr>
-        <w:t>Red Desert</w:t>
-      </w:r>
-      <w:r>
-        <w:rPr>
-          <w:b/>
-          <w:bCs/>
-          <w:i/>
-          <w:iCs/>
-          <w:u w:val="single"/>
-        </w:rPr>
-        <w:t xml:space="preserve">: </w:t>
-      </w:r>
-      <w:r>
-        <w:rPr>
-          <w:b/>
-          <w:bCs/>
-          <w:i/>
-          <w:iCs/>
-          <w:u w:val="single"/>
-        </w:rPr>
-        <w:br/>
-      </w:r>
-      <w:r>
-        <w:rPr>
-          <w:b/>
-          <w:bCs/>
-          <w:i/>
-          <w:iCs/>
-        </w:rPr>
-        <w:t>Quick sand</w:t>
-      </w:r>
     </w:p>
     <w:sectPr>
       <w:pgSz w:w="12240" w:h="15840"/>

</xml_diff>

<commit_message>
Minor changes & added another event in story
</commit_message>
<xml_diff>
--- a/Design and Narrative/Story.docx
+++ b/Design and Narrative/Story.docx
@@ -85,7 +85,19 @@
         <w:rPr>
           <w:highlight w:val="yellow"/>
         </w:rPr>
-        <w:t>house.</w:t>
+        <w:t>house</w:t>
+      </w:r>
+      <w:r>
+        <w:rPr>
+          <w:highlight w:val="yellow"/>
+        </w:rPr>
+        <w:t xml:space="preserve"> – an abandoned building he is living in</w:t>
+      </w:r>
+      <w:r>
+        <w:rPr>
+          <w:highlight w:val="yellow"/>
+        </w:rPr>
+        <w:t>.</w:t>
       </w:r>
       <w:r>
         <w:br/>
@@ -116,7 +128,15 @@
           <w:bCs/>
           <w:u w:val="single"/>
         </w:rPr>
-        <w:t>FIRST EVENT</w:t>
+        <w:t>FIRST EVENT:</w:t>
+      </w:r>
+      <w:r>
+        <w:rPr>
+          <w:b/>
+          <w:bCs/>
+          <w:u w:val="single"/>
+        </w:rPr>
+        <w:t xml:space="preserve"> (Supply run</w:t>
       </w:r>
       <w:proofErr w:type="gramStart"/>
       <w:r>
@@ -125,7 +145,7 @@
           <w:bCs/>
           <w:u w:val="single"/>
         </w:rPr>
-        <w:t>:</w:t>
+        <w:t>)</w:t>
       </w:r>
       <w:proofErr w:type="gramEnd"/>
       <w:r>
@@ -324,7 +344,7 @@
       </w:r>
       <w:r>
         <w:rPr>
-          <w:highlight w:val="red"/>
+          <w:highlight w:val="lightGray"/>
         </w:rPr>
         <w:t>Player health depletes slowly with hunger…has to reach the store before he dies</w:t>
       </w:r>
@@ -382,11 +402,26 @@
           <w:bCs/>
           <w:u w:val="single"/>
         </w:rPr>
+        <w:t xml:space="preserve"> (Save NPC</w:t>
+      </w:r>
+      <w:proofErr w:type="gramStart"/>
+      <w:r>
+        <w:rPr>
+          <w:b/>
+          <w:bCs/>
+          <w:u w:val="single"/>
+        </w:rPr>
+        <w:t xml:space="preserve">) </w:t>
+      </w:r>
+      <w:r>
+        <w:rPr>
+          <w:b/>
+          <w:bCs/>
+          <w:u w:val="single"/>
+        </w:rPr>
         <w:t xml:space="preserve"> </w:t>
       </w:r>
-      <w:r>
-        <w:br/>
-      </w:r>
+      <w:proofErr w:type="gramEnd"/>
       <w:r>
         <w:br/>
         <w:t xml:space="preserve">A muffled scream is heard in distance.  “Help! Help!”  A NPC character is seen running and screaming. </w:t>
@@ -427,7 +462,7 @@
       </w:r>
       <w:r>
         <w:rPr>
-          <w:highlight w:val="red"/>
+          <w:highlight w:val="lightGray"/>
         </w:rPr>
         <w:t>(Quest failed if NPC dies before you kill the zombies)</w:t>
       </w:r>
@@ -550,6 +585,14 @@
           <w:u w:val="single"/>
         </w:rPr>
         <w:t>EVENT 3:</w:t>
+      </w:r>
+      <w:r>
+        <w:rPr>
+          <w:b/>
+          <w:bCs/>
+          <w:u w:val="single"/>
+        </w:rPr>
+        <w:t xml:space="preserve"> (Save a child &amp; pet) </w:t>
       </w:r>
       <w:r>
         <w:br/>
@@ -600,25 +643,13 @@
         <w:t>}</w:t>
       </w:r>
       <w:r>
-        <w:t xml:space="preserve"> (</w:t>
-      </w:r>
-      <w:r>
-        <w:rPr>
-          <w:highlight w:val="red"/>
-        </w:rPr>
-        <w:t>the child health depletes while the zombies attack them</w:t>
-      </w:r>
-      <w:r>
-        <w:rPr>
-          <w:highlight w:val="red"/>
-        </w:rPr>
-        <w:t>. Quest fails if the child dies.</w:t>
-      </w:r>
-      <w:r>
-        <w:rPr>
-          <w:highlight w:val="red"/>
-        </w:rPr>
-        <w:t>)</w:t>
+        <w:t xml:space="preserve"> </w:t>
+      </w:r>
+      <w:r>
+        <w:rPr>
+          <w:highlight w:val="lightGray"/>
+        </w:rPr>
+        <w:t>(the child health depletes while the zombies attack them. Quest fails if the child dies.)</w:t>
       </w:r>
       <w:r>
         <w:br/>
@@ -655,18 +686,13 @@
           <w:highlight w:val="green"/>
         </w:rPr>
         <w:br/>
-      </w:r>
-      <w:r>
-        <w:rPr>
-          <w:highlight w:val="green"/>
-        </w:rPr>
+        <w:t>“Where do you live?”</w:t>
+      </w:r>
+      <w:r>
+        <w:br/>
+      </w:r>
+      <w:r>
         <w:lastRenderedPageBreak/>
-        <w:t>“Where do you live?”</w:t>
-      </w:r>
-      <w:r>
-        <w:br/>
-      </w:r>
-      <w:r>
         <w:br/>
       </w:r>
       <w:r>
@@ -792,6 +818,13 @@
       </w:r>
     </w:p>
     <w:p>
+      <w:pPr>
+        <w:rPr>
+          <w:b/>
+          <w:bCs/>
+          <w:u w:val="single"/>
+        </w:rPr>
+      </w:pPr>
       <w:r>
         <w:rPr>
           <w:highlight w:val="green"/>
@@ -821,26 +854,28 @@
           <w:bCs/>
           <w:u w:val="single"/>
         </w:rPr>
-        <w:t xml:space="preserve">EVENT 4: </w:t>
-      </w:r>
-      <w:r>
-        <w:rPr>
-          <w:b/>
-          <w:bCs/>
-          <w:u w:val="single"/>
-        </w:rPr>
-        <w:br/>
-      </w:r>
-      <w:r>
-        <w:t xml:space="preserve">The player encounters </w:t>
-      </w:r>
-      <w:proofErr w:type="spellStart"/>
-      <w:r>
-        <w:t>a</w:t>
-      </w:r>
-      <w:proofErr w:type="spellEnd"/>
-      <w:r>
-        <w:t xml:space="preserve"> c</w:t>
+        <w:t>EVENT 4: (Save NPC &amp; find lost item</w:t>
+      </w:r>
+      <w:proofErr w:type="gramStart"/>
+      <w:r>
+        <w:rPr>
+          <w:b/>
+          <w:bCs/>
+          <w:u w:val="single"/>
+        </w:rPr>
+        <w:t>)</w:t>
+      </w:r>
+      <w:proofErr w:type="gramEnd"/>
+      <w:r>
+        <w:rPr>
+          <w:b/>
+          <w:bCs/>
+          <w:u w:val="single"/>
+        </w:rPr>
+        <w:br/>
+      </w:r>
+      <w:r>
+        <w:t>The player encounters a c</w:t>
       </w:r>
       <w:r>
         <w:t>ouple running away from zombies.</w:t>
@@ -867,13 +902,7 @@
         <w:rPr>
           <w:highlight w:val="yellow"/>
         </w:rPr>
-        <w:t>{Kill the zombies</w:t>
-      </w:r>
-      <w:r>
-        <w:rPr>
-          <w:highlight w:val="yellow"/>
-        </w:rPr>
-        <w:t>}</w:t>
+        <w:t>{Kill the zombies}</w:t>
       </w:r>
       <w:r>
         <w:br/>
@@ -1013,20 +1042,14 @@
       </w:r>
       <w:r>
         <w:rPr>
-          <w:highlight w:val="red"/>
-        </w:rPr>
-        <w:t>Timed event – The mission fails if you don’t bring back the r</w:t>
-      </w:r>
-      <w:r>
-        <w:rPr>
-          <w:highlight w:val="red"/>
-        </w:rPr>
-        <w:t xml:space="preserve">ing in time and the couple will break </w:t>
+          <w:highlight w:val="lightGray"/>
+        </w:rPr>
+        <w:t xml:space="preserve">Timed event – The mission fails if you don’t bring back the ring in time and the couple will break </w:t>
       </w:r>
       <w:proofErr w:type="gramStart"/>
       <w:r>
         <w:rPr>
-          <w:highlight w:val="red"/>
+          <w:highlight w:val="lightGray"/>
         </w:rPr>
         <w:t>up</w:t>
       </w:r>
@@ -1043,13 +1066,13 @@
         <w:br/>
       </w:r>
       <w:r>
+        <w:br/>
+      </w:r>
+      <w:r>
+        <w:rPr>
+          <w:highlight w:val="green"/>
+        </w:rPr>
         <w:lastRenderedPageBreak/>
-        <w:br/>
-      </w:r>
-      <w:r>
-        <w:rPr>
-          <w:highlight w:val="green"/>
-        </w:rPr>
         <w:t>Player: “Here… I found your ring!”</w:t>
       </w:r>
       <w:r>
@@ -1132,15 +1155,52 @@
           <w:bCs/>
           <w:u w:val="single"/>
         </w:rPr>
-        <w:t>EVENT 5:</w:t>
-      </w:r>
-      <w:r>
-        <w:rPr>
-          <w:b/>
-          <w:bCs/>
-          <w:u w:val="single"/>
-        </w:rPr>
-        <w:t xml:space="preserve"> (WIP</w:t>
+        <w:t>EVENTS AFTER BRIDGE REPAIR</w:t>
+      </w:r>
+      <w:r>
+        <w:rPr>
+          <w:b/>
+          <w:bCs/>
+          <w:u w:val="single"/>
+        </w:rPr>
+        <w:t xml:space="preserve"> – move to harder area</w:t>
+      </w:r>
+      <w:bookmarkStart w:id="0" w:name="_GoBack"/>
+      <w:bookmarkEnd w:id="0"/>
+      <w:r>
+        <w:br/>
+      </w:r>
+      <w:r>
+        <w:rPr>
+          <w:b/>
+          <w:bCs/>
+          <w:u w:val="single"/>
+        </w:rPr>
+        <w:t xml:space="preserve">EVENT </w:t>
+      </w:r>
+      <w:r>
+        <w:rPr>
+          <w:b/>
+          <w:bCs/>
+          <w:u w:val="single"/>
+        </w:rPr>
+        <w:t>5</w:t>
+      </w:r>
+      <w:r>
+        <w:rPr>
+          <w:b/>
+          <w:bCs/>
+          <w:u w:val="single"/>
+        </w:rPr>
+        <w:t xml:space="preserve">: </w:t>
+      </w:r>
+      <w:r>
+        <w:rPr>
+          <w:b/>
+          <w:bCs/>
+          <w:u w:val="single"/>
+        </w:rPr>
+        <w:t>(Broken bridge 1</w:t>
       </w:r>
       <w:proofErr w:type="gramStart"/>
       <w:r>
@@ -1153,81 +1213,7 @@
       </w:r>
       <w:proofErr w:type="gramEnd"/>
       <w:r>
-        <w:br/>
-      </w:r>
-      <w:r>
-        <w:t>Retrieve an item from zombies.</w:t>
-      </w:r>
-      <w:r>
-        <w:br/>
-      </w:r>
-      <w:r>
-        <w:br/>
-      </w:r>
-      <w:r>
-        <w:br/>
-      </w:r>
-      <w:r>
-        <w:rPr>
-          <w:b/>
-          <w:bCs/>
-          <w:u w:val="single"/>
-        </w:rPr>
-        <w:t>EVENT 6: (WIP</w:t>
-      </w:r>
-      <w:proofErr w:type="gramStart"/>
-      <w:r>
-        <w:rPr>
-          <w:b/>
-          <w:bCs/>
-          <w:u w:val="single"/>
-        </w:rPr>
-        <w:t>)</w:t>
-      </w:r>
-      <w:proofErr w:type="gramEnd"/>
-      <w:r>
-        <w:br/>
-      </w:r>
-      <w:r>
-        <w:t>Flooding town – broken bridge</w:t>
-      </w:r>
-      <w:r>
-        <w:br/>
-      </w:r>
-      <w:r>
-        <w:br/>
-      </w:r>
-      <w:r>
-        <w:br/>
-      </w:r>
-      <w:r>
-        <w:rPr>
-          <w:b/>
-          <w:bCs/>
-          <w:u w:val="single"/>
-        </w:rPr>
-        <w:t>DRAFT EVENTS:</w:t>
-      </w:r>
-      <w:r>
-        <w:rPr>
-          <w:b/>
-          <w:bCs/>
-          <w:u w:val="single"/>
-        </w:rPr>
-        <w:t xml:space="preserve"> (WIP</w:t>
-      </w:r>
-      <w:r>
-        <w:rPr>
-          <w:b/>
-          <w:bCs/>
-          <w:u w:val="single"/>
-        </w:rPr>
-        <w:t xml:space="preserve">) </w:t>
-      </w:r>
-      <w:r>
-        <w:rPr>
-          <w:b/>
-          <w:bCs/>
+        <w:rPr>
           <w:i/>
           <w:iCs/>
         </w:rPr>
@@ -1239,36 +1225,376 @@
           <w:iCs/>
         </w:rPr>
         <w:br/>
-      </w:r>
-      <w:r>
-        <w:rPr>
-          <w:b/>
-          <w:bCs/>
+        <w:t xml:space="preserve">The supplies will start depleting on this side. </w:t>
+      </w:r>
+      <w:r>
+        <w:rPr>
           <w:i/>
           <w:iCs/>
-          <w:u w:val="single"/>
-        </w:rPr>
-        <w:t>Red Desert</w:t>
-      </w:r>
-      <w:r>
-        <w:rPr>
-          <w:b/>
-          <w:bCs/>
+        </w:rPr>
+        <w:br/>
+      </w:r>
+      <w:r>
+        <w:rPr>
           <w:i/>
           <w:iCs/>
-          <w:u w:val="single"/>
-        </w:rPr>
-        <w:t xml:space="preserve">: </w:t>
-      </w:r>
-      <w:r>
-        <w:rPr>
-          <w:b/>
-          <w:bCs/>
+        </w:rPr>
+        <w:br/>
+      </w:r>
+      <w:r>
+        <w:rPr>
+          <w:highlight w:val="green"/>
+        </w:rPr>
+        <w:t>Player: “This town is starting to run out of supplies.”</w:t>
+      </w:r>
+      <w:r>
+        <w:rPr>
+          <w:highlight w:val="green"/>
+        </w:rPr>
+        <w:br/>
+      </w:r>
+      <w:r>
+        <w:rPr>
+          <w:highlight w:val="green"/>
+        </w:rPr>
+        <w:br/>
+        <w:t>“I need to find a way to repair the bridge and go to the other side.”</w:t>
+      </w:r>
+      <w:r>
+        <w:rPr>
           <w:i/>
           <w:iCs/>
-          <w:u w:val="single"/>
-        </w:rPr>
-        <w:br/>
+        </w:rPr>
+        <w:br/>
+      </w:r>
+      <w:r>
+        <w:br/>
+      </w:r>
+      <w:r>
+        <w:rPr>
+          <w:highlight w:val="yellow"/>
+        </w:rPr>
+        <w:t>{Find materials and repair the bridge</w:t>
+      </w:r>
+      <w:r>
+        <w:rPr>
+          <w:highlight w:val="yellow"/>
+        </w:rPr>
+        <w:t xml:space="preserve"> while zombies attack</w:t>
+      </w:r>
+      <w:r>
+        <w:rPr>
+          <w:highlight w:val="yellow"/>
+        </w:rPr>
+        <w:t>}</w:t>
+      </w:r>
+      <w:r>
+        <w:t xml:space="preserve"> – Bridge will repair while player works on it and will stop repairing while shooting zombies. Can be a timed event.</w:t>
+      </w:r>
+      <w:r>
+        <w:br/>
+      </w:r>
+      <w:r>
+        <w:br/>
+      </w:r>
+      <w:r>
+        <w:rPr>
+          <w:highlight w:val="lightGray"/>
+        </w:rPr>
+        <w:t>Fail if time runs out</w:t>
+      </w:r>
+      <w:r>
+        <w:br/>
+      </w:r>
+      <w:r>
+        <w:br/>
+      </w:r>
+      <w:r>
+        <w:rPr>
+          <w:highlight w:val="yellow"/>
+        </w:rPr>
+        <w:t>- can be a multiple step event</w:t>
+      </w:r>
+      <w:r>
+        <w:rPr>
+          <w:highlight w:val="yellow"/>
+        </w:rPr>
+        <w:t>...</w:t>
+      </w:r>
+      <w:r>
+        <w:rPr>
+          <w:highlight w:val="yellow"/>
+        </w:rPr>
+        <w:t xml:space="preserve"> One day u find planks… next you find </w:t>
+      </w:r>
+      <w:r>
+        <w:rPr>
+          <w:highlight w:val="yellow"/>
+        </w:rPr>
+        <w:t>cement etc</w:t>
+      </w:r>
+      <w:r>
+        <w:rPr>
+          <w:highlight w:val="yellow"/>
+        </w:rPr>
+        <w:t>.</w:t>
+      </w:r>
+      <w:r>
+        <w:rPr>
+          <w:highlight w:val="yellow"/>
+        </w:rPr>
+        <w:t xml:space="preserve"> ( building repair meter like that of city </w:t>
+      </w:r>
+      <w:proofErr w:type="spellStart"/>
+      <w:r>
+        <w:rPr>
+          <w:highlight w:val="yellow"/>
+        </w:rPr>
+        <w:t>villie</w:t>
+      </w:r>
+      <w:proofErr w:type="spellEnd"/>
+      <w:r>
+        <w:rPr>
+          <w:highlight w:val="yellow"/>
+        </w:rPr>
+        <w:t xml:space="preserve"> or other town management games where you have to make building and they are built on percentage basis. Items can be collectable from map or can be sold in shop.)</w:t>
+      </w:r>
+      <w:r>
+        <w:br/>
+      </w:r>
+      <w:r>
+        <w:br/>
+      </w:r>
+      <w:r>
+        <w:rPr>
+          <w:highlight w:val="green"/>
+        </w:rPr>
+        <w:t>Player: “Phew! The bridge is built”</w:t>
+      </w:r>
+      <w:r>
+        <w:br/>
+      </w:r>
+      <w:r>
+        <w:br/>
+      </w:r>
+      <w:r>
+        <w:rPr>
+          <w:highlight w:val="green"/>
+        </w:rPr>
+        <w:t>Player: “Shit! More zombies”</w:t>
+      </w:r>
+      <w:r>
+        <w:br/>
+      </w:r>
+      <w:r>
+        <w:br/>
+      </w:r>
+      <w:r>
+        <w:rPr>
+          <w:highlight w:val="green"/>
+        </w:rPr>
+        <w:t>Zombies: “</w:t>
+      </w:r>
+      <w:proofErr w:type="spellStart"/>
+      <w:r>
+        <w:rPr>
+          <w:highlight w:val="green"/>
+        </w:rPr>
+        <w:t>Grrrrr</w:t>
+      </w:r>
+      <w:proofErr w:type="spellEnd"/>
+      <w:r>
+        <w:rPr>
+          <w:highlight w:val="green"/>
+        </w:rPr>
+        <w:t>….</w:t>
+      </w:r>
+      <w:proofErr w:type="spellStart"/>
+      <w:r>
+        <w:rPr>
+          <w:highlight w:val="green"/>
+        </w:rPr>
+        <w:t>bleeh</w:t>
+      </w:r>
+      <w:proofErr w:type="spellEnd"/>
+      <w:r>
+        <w:rPr>
+          <w:highlight w:val="green"/>
+        </w:rPr>
+        <w:t>!”</w:t>
+      </w:r>
+      <w:r>
+        <w:br/>
+      </w:r>
+      <w:r>
+        <w:br/>
+      </w:r>
+      <w:r>
+        <w:rPr>
+          <w:highlight w:val="yellow"/>
+        </w:rPr>
+        <w:t>{Zombie waves crossing the bridge}</w:t>
+      </w:r>
+      <w:r>
+        <w:br/>
+      </w:r>
+      <w:r>
+        <w:br/>
+      </w:r>
+      <w:r>
+        <w:rPr>
+          <w:highlight w:val="green"/>
+        </w:rPr>
+        <w:t xml:space="preserve">Player: “Now I need to find </w:t>
+      </w:r>
+      <w:proofErr w:type="spellStart"/>
+      <w:r>
+        <w:rPr>
+          <w:highlight w:val="green"/>
+        </w:rPr>
+        <w:t>a</w:t>
+      </w:r>
+      <w:proofErr w:type="spellEnd"/>
+      <w:r>
+        <w:rPr>
+          <w:highlight w:val="green"/>
+        </w:rPr>
+        <w:t xml:space="preserve"> new place for shelter.”</w:t>
+      </w:r>
+      <w:r>
+        <w:br/>
+      </w:r>
+      <w:r>
+        <w:br/>
+      </w:r>
+      <w:r>
+        <w:rPr>
+          <w:highlight w:val="yellow"/>
+        </w:rPr>
+        <w:t>{Find an abandoned building to live</w:t>
+      </w:r>
+      <w:r>
+        <w:rPr>
+          <w:highlight w:val="yellow"/>
+        </w:rPr>
+        <w:t xml:space="preserve"> &amp; kill zombies on the way</w:t>
+      </w:r>
+      <w:r>
+        <w:rPr>
+          <w:highlight w:val="yellow"/>
+        </w:rPr>
+        <w:t>}</w:t>
+      </w:r>
+      <w:r>
+        <w:br/>
+      </w:r>
+      <w:r>
+        <w:br/>
+      </w:r>
+      <w:r>
+        <w:rPr>
+          <w:highlight w:val="green"/>
+        </w:rPr>
+        <w:t>Player: “I will settle here for some time”</w:t>
+      </w:r>
+      <w:r>
+        <w:br/>
+      </w:r>
+      <w:r>
+        <w:br/>
+      </w:r>
+    </w:p>
+    <w:p>
+      <w:pPr>
+        <w:rPr>
+          <w:b/>
+          <w:bCs/>
+          <w:u w:val="single"/>
+        </w:rPr>
+      </w:pPr>
+    </w:p>
+    <w:p>
+      <w:r>
+        <w:rPr>
+          <w:b/>
+          <w:bCs/>
+          <w:u w:val="single"/>
+        </w:rPr>
+        <w:lastRenderedPageBreak/>
+        <w:t xml:space="preserve">EVENT </w:t>
+      </w:r>
+      <w:r>
+        <w:rPr>
+          <w:b/>
+          <w:bCs/>
+          <w:u w:val="single"/>
+        </w:rPr>
+        <w:t>6</w:t>
+      </w:r>
+      <w:r>
+        <w:rPr>
+          <w:b/>
+          <w:bCs/>
+          <w:u w:val="single"/>
+        </w:rPr>
+        <w:t>:</w:t>
+      </w:r>
+      <w:r>
+        <w:rPr>
+          <w:b/>
+          <w:bCs/>
+          <w:u w:val="single"/>
+        </w:rPr>
+        <w:t xml:space="preserve"> (WIP</w:t>
+      </w:r>
+      <w:proofErr w:type="gramStart"/>
+      <w:r>
+        <w:rPr>
+          <w:b/>
+          <w:bCs/>
+          <w:u w:val="single"/>
+        </w:rPr>
+        <w:t>)</w:t>
+      </w:r>
+      <w:proofErr w:type="gramEnd"/>
+      <w:r>
+        <w:br/>
+      </w:r>
+      <w:r>
+        <w:t xml:space="preserve">Go to store for a supply run and get this quest to  </w:t>
+      </w:r>
+      <w:r>
+        <w:t>Retrieve an item from zombies.</w:t>
+      </w:r>
+      <w:r>
+        <w:br/>
+      </w:r>
+      <w:r>
+        <w:br/>
+      </w:r>
+      <w:r>
+        <w:rPr>
+          <w:b/>
+          <w:bCs/>
+          <w:u w:val="single"/>
+        </w:rPr>
+        <w:t>DRAFT EVENTS:</w:t>
+      </w:r>
+      <w:r>
+        <w:rPr>
+          <w:b/>
+          <w:bCs/>
+          <w:u w:val="single"/>
+        </w:rPr>
+        <w:t xml:space="preserve"> (WIP</w:t>
+      </w:r>
+      <w:r>
+        <w:rPr>
+          <w:b/>
+          <w:bCs/>
+          <w:u w:val="single"/>
+        </w:rPr>
+        <w:t xml:space="preserve">) </w:t>
       </w:r>
       <w:r>
         <w:rPr>
@@ -1277,10 +1603,120 @@
           <w:i/>
           <w:iCs/>
         </w:rPr>
+        <w:br/>
+      </w:r>
+      <w:r>
+        <w:rPr>
+          <w:i/>
+          <w:iCs/>
+        </w:rPr>
+        <w:br/>
+      </w:r>
+      <w:r>
+        <w:rPr>
+          <w:b/>
+          <w:bCs/>
+          <w:i/>
+          <w:iCs/>
+          <w:u w:val="single"/>
+        </w:rPr>
+        <w:t>Red Desert</w:t>
+      </w:r>
+      <w:r>
+        <w:rPr>
+          <w:b/>
+          <w:bCs/>
+          <w:i/>
+          <w:iCs/>
+          <w:u w:val="single"/>
+        </w:rPr>
+        <w:t xml:space="preserve">: </w:t>
+      </w:r>
+      <w:r>
+        <w:rPr>
+          <w:b/>
+          <w:bCs/>
+          <w:i/>
+          <w:iCs/>
+          <w:u w:val="single"/>
+        </w:rPr>
+        <w:br/>
+      </w:r>
+      <w:r>
+        <w:rPr>
+          <w:b/>
+          <w:bCs/>
+          <w:i/>
+          <w:iCs/>
+        </w:rPr>
         <w:t>Quick sand</w:t>
       </w:r>
-      <w:bookmarkStart w:id="0" w:name="_GoBack"/>
-      <w:bookmarkEnd w:id="0"/>
+      <w:r>
+        <w:rPr>
+          <w:b/>
+          <w:bCs/>
+          <w:i/>
+          <w:iCs/>
+        </w:rPr>
+        <w:br/>
+      </w:r>
+      <w:r>
+        <w:rPr>
+          <w:b/>
+          <w:bCs/>
+          <w:i/>
+          <w:iCs/>
+        </w:rPr>
+        <w:br/>
+      </w:r>
+      <w:r>
+        <w:rPr>
+          <w:b/>
+          <w:bCs/>
+          <w:i/>
+          <w:iCs/>
+        </w:rPr>
+        <w:br/>
+        <w:t>Game end</w:t>
+      </w:r>
+      <w:proofErr w:type="gramStart"/>
+      <w:r>
+        <w:rPr>
+          <w:b/>
+          <w:bCs/>
+          <w:i/>
+          <w:iCs/>
+        </w:rPr>
+        <w:t>:</w:t>
+      </w:r>
+      <w:proofErr w:type="gramEnd"/>
+      <w:r>
+        <w:rPr>
+          <w:b/>
+          <w:bCs/>
+          <w:i/>
+          <w:iCs/>
+        </w:rPr>
+        <w:br/>
+      </w:r>
+      <w:r>
+        <w:rPr>
+          <w:b/>
+          <w:bCs/>
+          <w:i/>
+          <w:iCs/>
+        </w:rPr>
+        <w:t>Train station – leaving to a safer town</w:t>
+      </w:r>
+      <w:r>
+        <w:rPr>
+          <w:b/>
+          <w:bCs/>
+          <w:i/>
+          <w:iCs/>
+        </w:rPr>
+        <w:br/>
+      </w:r>
     </w:p>
     <w:sectPr>
       <w:pgSz w:w="12240" w:h="15840"/>

</xml_diff>

<commit_message>
Added non-story random event
</commit_message>
<xml_diff>
--- a/Design and Narrative/Story.docx
+++ b/Design and Narrative/Story.docx
@@ -1165,8 +1165,6 @@
         </w:rPr>
         <w:t xml:space="preserve"> – move to harder area</w:t>
       </w:r>
-      <w:bookmarkStart w:id="0" w:name="_GoBack"/>
-      <w:bookmarkEnd w:id="0"/>
       <w:r>
         <w:br/>
       </w:r>
@@ -1445,21 +1443,7 @@
         <w:rPr>
           <w:highlight w:val="green"/>
         </w:rPr>
-        <w:t xml:space="preserve">Player: “Now I need to find </w:t>
-      </w:r>
-      <w:proofErr w:type="spellStart"/>
-      <w:r>
-        <w:rPr>
-          <w:highlight w:val="green"/>
-        </w:rPr>
-        <w:t>a</w:t>
-      </w:r>
-      <w:proofErr w:type="spellEnd"/>
-      <w:r>
-        <w:rPr>
-          <w:highlight w:val="green"/>
-        </w:rPr>
-        <w:t xml:space="preserve"> new place for shelter.”</w:t>
+        <w:t>Player: “Now I need to find a new place for shelter.”</w:t>
       </w:r>
       <w:r>
         <w:br/>
@@ -1716,6 +1700,198 @@
           <w:iCs/>
         </w:rPr>
         <w:br/>
+      </w:r>
+      <w:r>
+        <w:br/>
+      </w:r>
+      <w:r>
+        <w:rPr>
+          <w:b/>
+          <w:bCs/>
+          <w:u w:val="single"/>
+        </w:rPr>
+        <w:t>RANDOM FUN EVENTS</w:t>
+      </w:r>
+      <w:r>
+        <w:rPr>
+          <w:b/>
+          <w:bCs/>
+          <w:u w:val="single"/>
+        </w:rPr>
+        <w:br/>
+      </w:r>
+      <w:r>
+        <w:rPr>
+          <w:b/>
+          <w:bCs/>
+          <w:u w:val="single"/>
+        </w:rPr>
+        <w:t>1.</w:t>
+      </w:r>
+      <w:bookmarkStart w:id="0" w:name="_GoBack"/>
+      <w:bookmarkEnd w:id="0"/>
+      <w:r>
+        <w:rPr>
+          <w:b/>
+          <w:bCs/>
+          <w:u w:val="single"/>
+        </w:rPr>
+        <w:br/>
+      </w:r>
+      <w:r>
+        <w:t>Player hides inside a building to escape from zombies</w:t>
+      </w:r>
+      <w:r>
+        <w:rPr>
+          <w:b/>
+          <w:bCs/>
+          <w:u w:val="single"/>
+        </w:rPr>
+        <w:br/>
+      </w:r>
+      <w:r>
+        <w:rPr>
+          <w:b/>
+          <w:bCs/>
+          <w:u w:val="single"/>
+        </w:rPr>
+        <w:br/>
+      </w:r>
+      <w:r>
+        <w:rPr>
+          <w:highlight w:val="green"/>
+        </w:rPr>
+        <w:t xml:space="preserve">Zombie: knock </w:t>
+      </w:r>
+      <w:proofErr w:type="spellStart"/>
+      <w:r>
+        <w:rPr>
+          <w:highlight w:val="green"/>
+        </w:rPr>
+        <w:t>knock</w:t>
+      </w:r>
+      <w:proofErr w:type="spellEnd"/>
+      <w:r>
+        <w:rPr>
+          <w:highlight w:val="green"/>
+        </w:rPr>
+        <w:t xml:space="preserve"> </w:t>
+      </w:r>
+      <w:r>
+        <w:rPr>
+          <w:highlight w:val="green"/>
+        </w:rPr>
+        <w:br/>
+        <w:t xml:space="preserve">Player: </w:t>
+      </w:r>
+      <w:proofErr w:type="spellStart"/>
+      <w:r>
+        <w:rPr>
+          <w:highlight w:val="green"/>
+        </w:rPr>
+        <w:t>whos</w:t>
+      </w:r>
+      <w:proofErr w:type="spellEnd"/>
+      <w:r>
+        <w:rPr>
+          <w:highlight w:val="green"/>
+        </w:rPr>
+        <w:t xml:space="preserve"> there</w:t>
+      </w:r>
+      <w:r>
+        <w:rPr>
+          <w:highlight w:val="green"/>
+        </w:rPr>
+        <w:br/>
+        <w:t xml:space="preserve"> </w:t>
+      </w:r>
+      <w:proofErr w:type="gramStart"/>
+      <w:r>
+        <w:rPr>
+          <w:highlight w:val="green"/>
+        </w:rPr>
+        <w:t>Zombie :</w:t>
+      </w:r>
+      <w:proofErr w:type="gramEnd"/>
+      <w:r>
+        <w:rPr>
+          <w:highlight w:val="green"/>
+        </w:rPr>
+        <w:t xml:space="preserve"> zombie... </w:t>
+      </w:r>
+      <w:r>
+        <w:rPr>
+          <w:highlight w:val="green"/>
+        </w:rPr>
+        <w:br/>
+        <w:t xml:space="preserve">Player: zombie who... </w:t>
+      </w:r>
+      <w:r>
+        <w:rPr>
+          <w:highlight w:val="green"/>
+        </w:rPr>
+        <w:br/>
+        <w:t xml:space="preserve">Zombie: zombie </w:t>
+      </w:r>
+      <w:proofErr w:type="spellStart"/>
+      <w:r>
+        <w:rPr>
+          <w:highlight w:val="green"/>
+        </w:rPr>
+        <w:t>i</w:t>
+      </w:r>
+      <w:proofErr w:type="spellEnd"/>
+      <w:r>
+        <w:rPr>
+          <w:highlight w:val="green"/>
+        </w:rPr>
+        <w:t xml:space="preserve"> am eating you</w:t>
+      </w:r>
+      <w:r>
+        <w:br/>
+      </w:r>
+      <w:r>
+        <w:br/>
+      </w:r>
+      <w:r>
+        <w:rPr>
+          <w:highlight w:val="yellow"/>
+        </w:rPr>
+        <w:t>{</w:t>
+      </w:r>
+      <w:r>
+        <w:rPr>
+          <w:highlight w:val="yellow"/>
+        </w:rPr>
+        <w:t>Player has to come out and fight zombie wave</w:t>
+      </w:r>
+      <w:r>
+        <w:t>}</w:t>
+      </w:r>
+      <w:r>
+        <w:br/>
+      </w:r>
+      <w:r>
+        <w:br/>
+      </w:r>
+      <w:r>
+        <w:rPr>
+          <w:highlight w:val="green"/>
+        </w:rPr>
+        <w:t xml:space="preserve">Player: “That was a cool zombie. </w:t>
+      </w:r>
+      <w:r>
+        <w:rPr>
+          <w:highlight w:val="green"/>
+        </w:rPr>
+        <w:br/>
+      </w:r>
+      <w:r>
+        <w:rPr>
+          <w:highlight w:val="green"/>
+        </w:rPr>
+        <w:br/>
+        <w:t>Alas! I had to kill him.”</w:t>
       </w:r>
     </w:p>
     <w:sectPr>

</xml_diff>

<commit_message>
More events and some editting
</commit_message>
<xml_diff>
--- a/Design and Narrative/Story.docx
+++ b/Design and Narrative/Story.docx
@@ -16,6 +16,140 @@
           <w:bCs/>
           <w:u w:val="single"/>
         </w:rPr>
+        <w:t>Color code:</w:t>
+      </w:r>
+      <w:r>
+        <w:rPr>
+          <w:b/>
+          <w:bCs/>
+          <w:u w:val="single"/>
+        </w:rPr>
+        <w:br/>
+      </w:r>
+      <w:r>
+        <w:rPr>
+          <w:b/>
+          <w:bCs/>
+          <w:u w:val="single"/>
+        </w:rPr>
+        <w:br/>
+      </w:r>
+      <w:r>
+        <w:rPr>
+          <w:b/>
+          <w:bCs/>
+          <w:highlight w:val="yellow"/>
+          <w:u w:val="single"/>
+        </w:rPr>
+        <w:t>Yellow</w:t>
+      </w:r>
+      <w:r>
+        <w:rPr>
+          <w:b/>
+          <w:bCs/>
+          <w:u w:val="single"/>
+        </w:rPr>
+        <w:t xml:space="preserve"> - Quest</w:t>
+      </w:r>
+      <w:r>
+        <w:rPr>
+          <w:b/>
+          <w:bCs/>
+          <w:u w:val="single"/>
+        </w:rPr>
+        <w:br/>
+      </w:r>
+      <w:r>
+        <w:rPr>
+          <w:b/>
+          <w:bCs/>
+          <w:highlight w:val="green"/>
+          <w:u w:val="single"/>
+        </w:rPr>
+        <w:t>Green</w:t>
+      </w:r>
+      <w:r>
+        <w:rPr>
+          <w:b/>
+          <w:bCs/>
+          <w:u w:val="single"/>
+        </w:rPr>
+        <w:t xml:space="preserve"> - Dialogue</w:t>
+      </w:r>
+      <w:r>
+        <w:rPr>
+          <w:b/>
+          <w:bCs/>
+          <w:u w:val="single"/>
+        </w:rPr>
+        <w:br/>
+      </w:r>
+      <w:r>
+        <w:rPr>
+          <w:b/>
+          <w:bCs/>
+          <w:highlight w:val="lightGray"/>
+          <w:u w:val="single"/>
+        </w:rPr>
+        <w:t>Grey</w:t>
+      </w:r>
+      <w:r>
+        <w:rPr>
+          <w:b/>
+          <w:bCs/>
+          <w:u w:val="single"/>
+        </w:rPr>
+        <w:t xml:space="preserve"> – Fail condition</w:t>
+      </w:r>
+      <w:r>
+        <w:rPr>
+          <w:b/>
+          <w:bCs/>
+          <w:u w:val="single"/>
+        </w:rPr>
+        <w:br/>
+      </w:r>
+      <w:r>
+        <w:rPr>
+          <w:b/>
+          <w:bCs/>
+          <w:highlight w:val="cyan"/>
+          <w:u w:val="single"/>
+        </w:rPr>
+        <w:t>Blue</w:t>
+      </w:r>
+      <w:r>
+        <w:rPr>
+          <w:b/>
+          <w:bCs/>
+          <w:u w:val="single"/>
+        </w:rPr>
+        <w:t xml:space="preserve"> – News item</w:t>
+      </w:r>
+      <w:r>
+        <w:rPr>
+          <w:b/>
+          <w:bCs/>
+          <w:u w:val="single"/>
+        </w:rPr>
+        <w:br/>
+      </w:r>
+      <w:bookmarkStart w:id="0" w:name="_GoBack"/>
+      <w:bookmarkEnd w:id="0"/>
+      <w:r>
+        <w:rPr>
+          <w:b/>
+          <w:bCs/>
+          <w:u w:val="single"/>
+        </w:rPr>
+        <w:br/>
+      </w:r>
+      <w:r>
+        <w:rPr>
+          <w:b/>
+          <w:bCs/>
+          <w:u w:val="single"/>
+        </w:rPr>
         <w:t xml:space="preserve">Game Start: </w:t>
       </w:r>
       <w:r>
@@ -113,6 +247,27 @@
       </w:r>
       <w:r>
         <w:t xml:space="preserve"> – Press WASD to move around</w:t>
+      </w:r>
+    </w:p>
+    <w:p/>
+    <w:p>
+      <w:pPr>
+        <w:jc w:val="center"/>
+        <w:rPr>
+          <w:b/>
+          <w:bCs/>
+          <w:sz w:val="28"/>
+          <w:szCs w:val="28"/>
+        </w:rPr>
+      </w:pPr>
+      <w:r>
+        <w:rPr>
+          <w:b/>
+          <w:bCs/>
+          <w:sz w:val="28"/>
+          <w:szCs w:val="28"/>
+        </w:rPr>
+        <w:t>WRECKED LANDS</w:t>
       </w:r>
     </w:p>
     <w:p>
@@ -290,6 +445,7 @@
         <w:rPr>
           <w:highlight w:val="yellow"/>
         </w:rPr>
+        <w:lastRenderedPageBreak/>
         <w:t>{Insert</w:t>
       </w:r>
       <w:r>
@@ -372,7 +528,6 @@
           <w:iCs/>
           <w:u w:val="single"/>
         </w:rPr>
-        <w:lastRenderedPageBreak/>
         <w:t>News report</w:t>
       </w:r>
       <w:r>
@@ -750,6 +905,7 @@
         <w:br/>
       </w:r>
       <w:r>
+        <w:lastRenderedPageBreak/>
         <w:br/>
       </w:r>
       <w:r>
@@ -823,14 +979,7 @@
         <w:rPr>
           <w:highlight w:val="lightGray"/>
         </w:rPr>
-        <w:t xml:space="preserve">(the child health depletes while the zombies attack them. Quest fails if </w:t>
-      </w:r>
-      <w:r>
-        <w:rPr>
-          <w:highlight w:val="lightGray"/>
-        </w:rPr>
-        <w:lastRenderedPageBreak/>
-        <w:t>the child dies.)</w:t>
+        <w:t>(the child health depletes while the zombies attack them. Quest fails if the child dies.)</w:t>
       </w:r>
       <w:r>
         <w:br/>
@@ -1093,6 +1242,7 @@
         <w:rPr>
           <w:highlight w:val="green"/>
         </w:rPr>
+        <w:lastRenderedPageBreak/>
         <w:t>NPC 1: “Thank you! Thank you for saving us.”</w:t>
       </w:r>
       <w:r>
@@ -1199,7 +1349,6 @@
           <w:bCs/>
           <w:u w:val="single"/>
         </w:rPr>
-        <w:lastRenderedPageBreak/>
         <w:br/>
       </w:r>
       <w:r>
@@ -1611,6 +1760,7 @@
         <w:rPr>
           <w:highlight w:val="green"/>
         </w:rPr>
+        <w:lastRenderedPageBreak/>
         <w:t>“</w:t>
       </w:r>
       <w:r>
@@ -1763,12 +1913,6 @@
           <w:highlight w:val="green"/>
         </w:rPr>
         <w:br/>
-      </w:r>
-      <w:r>
-        <w:rPr>
-          <w:highlight w:val="green"/>
-        </w:rPr>
-        <w:lastRenderedPageBreak/>
         <w:t>Player: “If we ask everyone around. We might be able to…”</w:t>
       </w:r>
       <w:r>
@@ -2032,13 +2176,7 @@
         <w:rPr>
           <w:highlight w:val="yellow"/>
         </w:rPr>
-        <w:t>{</w:t>
-      </w:r>
-      <w:r>
-        <w:rPr>
-          <w:highlight w:val="yellow"/>
-        </w:rPr>
-        <w:t>Join the town protest to repair the bridge} – Kill zombies to save people while they protest. Get supplies and money as reward.</w:t>
+        <w:t>{Join the town protest to repair the bridge} – Kill zombies to save people while they protest. Get supplies and money as reward.</w:t>
       </w:r>
       <w:r>
         <w:rPr>
@@ -2108,7 +2246,16 @@
           <w:iCs/>
           <w:highlight w:val="cyan"/>
         </w:rPr>
-        <w:t xml:space="preserve"> on the stored supplies as the town sells out the last of its stocks. </w:t>
+        <w:t xml:space="preserve"> on </w:t>
+      </w:r>
+      <w:r>
+        <w:rPr>
+          <w:i/>
+          <w:iCs/>
+          <w:highlight w:val="cyan"/>
+        </w:rPr>
+        <w:lastRenderedPageBreak/>
+        <w:t xml:space="preserve">the stored supplies as the town sells out the last of its stocks. </w:t>
       </w:r>
       <w:r>
         <w:br/>
@@ -2175,337 +2322,318 @@
           <w:highlight w:val="green"/>
         </w:rPr>
         <w:br/>
-        <w:t>Player: “Yes</w:t>
+        <w:t>Player: “Yes! But nothing has happened. ”</w:t>
+      </w:r>
+      <w:r>
+        <w:rPr>
+          <w:highlight w:val="green"/>
+        </w:rPr>
+        <w:br/>
+      </w:r>
+      <w:r>
+        <w:rPr>
+          <w:highlight w:val="green"/>
+        </w:rPr>
+        <w:br/>
+        <w:t>“I was thinking maybe we should do it ourselves.”</w:t>
+      </w:r>
+      <w:r>
+        <w:rPr>
+          <w:highlight w:val="green"/>
+        </w:rPr>
+        <w:br/>
+      </w:r>
+      <w:r>
+        <w:rPr>
+          <w:highlight w:val="green"/>
+        </w:rPr>
+        <w:br/>
+        <w:t>NPC: “I used to be a civil engineer. We can try!”</w:t>
+      </w:r>
+      <w:r>
+        <w:br/>
+      </w:r>
+      <w:r>
+        <w:br/>
+      </w:r>
+      <w:r>
+        <w:rPr>
+          <w:highlight w:val="green"/>
+        </w:rPr>
+        <w:t>Player: “That sounds great!”</w:t>
+      </w:r>
+      <w:r>
+        <w:rPr>
+          <w:highlight w:val="green"/>
+        </w:rPr>
+        <w:br/>
+      </w:r>
+      <w:r>
+        <w:rPr>
+          <w:highlight w:val="green"/>
+        </w:rPr>
+        <w:br/>
+        <w:t>NPC: “I will shall talk with the townsfolk to collect materials.”</w:t>
+      </w:r>
+      <w:r>
+        <w:br/>
+      </w:r>
+      <w:r>
+        <w:br/>
+      </w:r>
+      <w:r>
+        <w:rPr>
+          <w:highlight w:val="yellow"/>
+        </w:rPr>
+        <w:br/>
+      </w:r>
+      <w:r>
+        <w:rPr>
+          <w:highlight w:val="yellow"/>
+        </w:rPr>
+        <w:t>{Find materials and repair the bridge</w:t>
+      </w:r>
+      <w:r>
+        <w:rPr>
+          <w:highlight w:val="yellow"/>
+        </w:rPr>
+        <w:t xml:space="preserve"> while zombies attack</w:t>
+      </w:r>
+      <w:r>
+        <w:rPr>
+          <w:highlight w:val="yellow"/>
+        </w:rPr>
+        <w:t>}</w:t>
+      </w:r>
+      <w:r>
+        <w:t xml:space="preserve"> – Bridge will repair while player works on it and will stop repairing while shooting zombies. Can be a timed event.</w:t>
+      </w:r>
+      <w:r>
+        <w:br/>
+      </w:r>
+      <w:r>
+        <w:br/>
+      </w:r>
+      <w:r>
+        <w:rPr>
+          <w:highlight w:val="lightGray"/>
+        </w:rPr>
+        <w:t>Fail if time runs out</w:t>
+      </w:r>
+      <w:r>
+        <w:br/>
+      </w:r>
+      <w:r>
+        <w:br/>
+      </w:r>
+      <w:r>
+        <w:rPr>
+          <w:highlight w:val="yellow"/>
+        </w:rPr>
+        <w:t xml:space="preserve">- can be a multiple step event... One day u find planks… next you find cement etc. ( building repair meter like that of city </w:t>
+      </w:r>
+      <w:proofErr w:type="spellStart"/>
+      <w:r>
+        <w:rPr>
+          <w:highlight w:val="yellow"/>
+        </w:rPr>
+        <w:t>villie</w:t>
+      </w:r>
+      <w:proofErr w:type="spellEnd"/>
+      <w:r>
+        <w:rPr>
+          <w:highlight w:val="yellow"/>
+        </w:rPr>
+        <w:t xml:space="preserve"> or other town management games where you have to make building and they are built on percentage basis. Items can be collectable from map or can be sold in shop</w:t>
+      </w:r>
+      <w:r>
+        <w:rPr>
+          <w:highlight w:val="yellow"/>
+        </w:rPr>
+        <w:t xml:space="preserve"> or the NPCs can bring the items and repair the bridge</w:t>
+      </w:r>
+      <w:r>
+        <w:rPr>
+          <w:highlight w:val="yellow"/>
+        </w:rPr>
+        <w:t>.)</w:t>
+      </w:r>
+      <w:r>
+        <w:br/>
+      </w:r>
+      <w:r>
+        <w:br/>
+      </w:r>
+      <w:r>
+        <w:rPr>
+          <w:b/>
+          <w:bCs/>
+          <w:u w:val="single"/>
+        </w:rPr>
+        <w:t>EVENTS AFTER BRIDGE REPAIR</w:t>
+      </w:r>
+      <w:r>
+        <w:rPr>
+          <w:b/>
+          <w:bCs/>
+          <w:u w:val="single"/>
+        </w:rPr>
+        <w:t xml:space="preserve"> – move to harder area</w:t>
+      </w:r>
+      <w:r>
+        <w:br/>
+      </w:r>
+      <w:r>
+        <w:rPr>
+          <w:b/>
+          <w:bCs/>
+          <w:u w:val="single"/>
+        </w:rPr>
+        <w:t xml:space="preserve">EVENT </w:t>
+      </w:r>
+      <w:r>
+        <w:rPr>
+          <w:b/>
+          <w:bCs/>
+          <w:u w:val="single"/>
+        </w:rPr>
+        <w:t>5</w:t>
+      </w:r>
+      <w:r>
+        <w:rPr>
+          <w:b/>
+          <w:bCs/>
+          <w:u w:val="single"/>
+        </w:rPr>
+        <w:t xml:space="preserve">: </w:t>
+      </w:r>
+      <w:r>
+        <w:rPr>
+          <w:b/>
+          <w:bCs/>
+          <w:u w:val="single"/>
+        </w:rPr>
+        <w:t>(Broken bridge</w:t>
       </w:r>
       <w:proofErr w:type="gramStart"/>
       <w:r>
         <w:rPr>
-          <w:highlight w:val="green"/>
-        </w:rPr>
-        <w:t xml:space="preserve">! </w:t>
+          <w:b/>
+          <w:bCs/>
+          <w:u w:val="single"/>
+        </w:rPr>
+        <w:t>)</w:t>
       </w:r>
       <w:proofErr w:type="gramEnd"/>
       <w:r>
         <w:rPr>
-          <w:highlight w:val="green"/>
-        </w:rPr>
-        <w:t>But nothing has happened. ”</w:t>
-      </w:r>
-      <w:r>
-        <w:rPr>
-          <w:highlight w:val="green"/>
-        </w:rPr>
-        <w:br/>
-      </w:r>
-      <w:r>
-        <w:rPr>
-          <w:highlight w:val="green"/>
-        </w:rPr>
-        <w:br/>
-        <w:t>“I was thinking maybe we should do it ourselves.”</w:t>
-      </w:r>
-      <w:r>
-        <w:rPr>
-          <w:highlight w:val="green"/>
-        </w:rPr>
-        <w:br/>
-      </w:r>
-      <w:r>
-        <w:rPr>
-          <w:highlight w:val="green"/>
-        </w:rPr>
-        <w:br/>
-      </w:r>
-      <w:r>
-        <w:rPr>
-          <w:highlight w:val="green"/>
-        </w:rPr>
+          <w:highlight w:val="yellow"/>
+        </w:rPr>
+        <w:br/>
+      </w:r>
+      <w:r>
+        <w:br/>
+      </w:r>
+      <w:r>
+        <w:br/>
+      </w:r>
+      <w:r>
+        <w:rPr>
+          <w:highlight w:val="green"/>
+        </w:rPr>
+        <w:t>Player: “Phew! The bridge is built”</w:t>
+      </w:r>
+      <w:r>
+        <w:br/>
+      </w:r>
+      <w:r>
+        <w:br/>
+      </w:r>
+      <w:r>
+        <w:rPr>
+          <w:highlight w:val="green"/>
+        </w:rPr>
+        <w:t>Player: “Shit! More zombies”</w:t>
+      </w:r>
+      <w:r>
+        <w:br/>
+      </w:r>
+      <w:r>
+        <w:br/>
+      </w:r>
+      <w:r>
+        <w:rPr>
+          <w:highlight w:val="green"/>
+        </w:rPr>
+        <w:t>Zombies: “</w:t>
+      </w:r>
+      <w:proofErr w:type="spellStart"/>
+      <w:r>
+        <w:rPr>
+          <w:highlight w:val="green"/>
+        </w:rPr>
+        <w:t>Grrrrr</w:t>
+      </w:r>
+      <w:proofErr w:type="spellEnd"/>
+      <w:r>
+        <w:rPr>
+          <w:highlight w:val="green"/>
+        </w:rPr>
+        <w:t>….</w:t>
+      </w:r>
+      <w:proofErr w:type="spellStart"/>
+      <w:r>
+        <w:rPr>
+          <w:highlight w:val="green"/>
+        </w:rPr>
+        <w:t>bleeh</w:t>
+      </w:r>
+      <w:proofErr w:type="spellEnd"/>
+      <w:r>
+        <w:rPr>
+          <w:highlight w:val="green"/>
+        </w:rPr>
+        <w:t>!”</w:t>
+      </w:r>
+      <w:r>
+        <w:br/>
+      </w:r>
+      <w:r>
+        <w:br/>
+      </w:r>
+      <w:r>
+        <w:rPr>
+          <w:highlight w:val="yellow"/>
+        </w:rPr>
+        <w:t>{Zombie waves crossing the bridge}</w:t>
+      </w:r>
+      <w:r>
+        <w:t xml:space="preserve"> – Kill the zombies</w:t>
+      </w:r>
+      <w:r>
+        <w:br/>
+      </w:r>
+      <w:r>
+        <w:br/>
+        <w:t>NPC: “What is that thing!!??”</w:t>
+      </w:r>
+      <w:r>
+        <w:br/>
+      </w:r>
+      <w:r>
+        <w:br/>
+      </w:r>
+      <w:r>
+        <w:rPr>
+          <w:highlight w:val="yellow"/>
+        </w:rPr>
+        <w:t>{Introduce new enemy – Robots}</w:t>
+      </w:r>
+      <w:r>
+        <w:br/>
+      </w:r>
+      <w:r>
         <w:lastRenderedPageBreak/>
-        <w:t>NPC: “I used to be a civil engineer. We can try!”</w:t>
-      </w:r>
-      <w:r>
-        <w:br/>
-      </w:r>
-      <w:r>
-        <w:br/>
-      </w:r>
-      <w:r>
-        <w:rPr>
-          <w:highlight w:val="green"/>
-        </w:rPr>
-        <w:t>Player: “That sounds great!”</w:t>
-      </w:r>
-      <w:r>
-        <w:rPr>
-          <w:highlight w:val="green"/>
-        </w:rPr>
-        <w:br/>
-      </w:r>
-      <w:r>
-        <w:rPr>
-          <w:highlight w:val="green"/>
-        </w:rPr>
-        <w:br/>
-        <w:t>NPC: “I will shall talk with the townsfolk to collect materials.”</w:t>
-      </w:r>
-      <w:r>
-        <w:br/>
-      </w:r>
-      <w:r>
-        <w:br/>
-      </w:r>
-      <w:r>
-        <w:rPr>
-          <w:highlight w:val="yellow"/>
-        </w:rPr>
-        <w:br/>
-      </w:r>
-      <w:r>
-        <w:rPr>
-          <w:highlight w:val="yellow"/>
-        </w:rPr>
-        <w:t>{Find materials and repair the bridge</w:t>
-      </w:r>
-      <w:r>
-        <w:rPr>
-          <w:highlight w:val="yellow"/>
-        </w:rPr>
-        <w:t xml:space="preserve"> while zombies attack</w:t>
-      </w:r>
-      <w:r>
-        <w:rPr>
-          <w:highlight w:val="yellow"/>
-        </w:rPr>
-        <w:t>}</w:t>
-      </w:r>
-      <w:r>
-        <w:t xml:space="preserve"> – Bridge will repair while player works on it and will stop repairing while shooting zombies. Can be a timed event.</w:t>
-      </w:r>
-      <w:r>
-        <w:br/>
-      </w:r>
-      <w:r>
-        <w:br/>
-      </w:r>
-      <w:r>
-        <w:rPr>
-          <w:highlight w:val="lightGray"/>
-        </w:rPr>
-        <w:t>Fail if time runs out</w:t>
-      </w:r>
-      <w:r>
-        <w:br/>
-      </w:r>
-      <w:r>
-        <w:br/>
-      </w:r>
-      <w:r>
-        <w:rPr>
-          <w:highlight w:val="yellow"/>
-        </w:rPr>
-        <w:t xml:space="preserve">- can be a multiple step event... One day u find planks… next you find cement etc. ( building repair meter like that of city </w:t>
-      </w:r>
-      <w:proofErr w:type="spellStart"/>
-      <w:r>
-        <w:rPr>
-          <w:highlight w:val="yellow"/>
-        </w:rPr>
-        <w:t>villie</w:t>
-      </w:r>
-      <w:proofErr w:type="spellEnd"/>
-      <w:r>
-        <w:rPr>
-          <w:highlight w:val="yellow"/>
-        </w:rPr>
-        <w:t xml:space="preserve"> or other town management games where you have to make building and they are built on percentage basis. Items can be collectable from map or can be sold in shop</w:t>
-      </w:r>
-      <w:r>
-        <w:rPr>
-          <w:highlight w:val="yellow"/>
-        </w:rPr>
-        <w:t xml:space="preserve"> or the NPCs can bring the items and repair the bridge</w:t>
-      </w:r>
-      <w:r>
-        <w:rPr>
-          <w:highlight w:val="yellow"/>
-        </w:rPr>
-        <w:t>.)</w:t>
-      </w:r>
-      <w:r>
-        <w:br/>
-      </w:r>
-      <w:r>
-        <w:br/>
-      </w:r>
-      <w:r>
-        <w:rPr>
-          <w:b/>
-          <w:bCs/>
-          <w:u w:val="single"/>
-        </w:rPr>
-        <w:t>EVENTS AFTER BRIDGE REPAIR</w:t>
-      </w:r>
-      <w:r>
-        <w:rPr>
-          <w:b/>
-          <w:bCs/>
-          <w:u w:val="single"/>
-        </w:rPr>
-        <w:t xml:space="preserve"> – move to harder area</w:t>
-      </w:r>
-      <w:r>
-        <w:br/>
-      </w:r>
-      <w:r>
-        <w:rPr>
-          <w:b/>
-          <w:bCs/>
-          <w:u w:val="single"/>
-        </w:rPr>
-        <w:t xml:space="preserve">EVENT </w:t>
-      </w:r>
-      <w:r>
-        <w:rPr>
-          <w:b/>
-          <w:bCs/>
-          <w:u w:val="single"/>
-        </w:rPr>
-        <w:t>5</w:t>
-      </w:r>
-      <w:r>
-        <w:rPr>
-          <w:b/>
-          <w:bCs/>
-          <w:u w:val="single"/>
-        </w:rPr>
-        <w:t xml:space="preserve">: </w:t>
-      </w:r>
-      <w:r>
-        <w:rPr>
-          <w:b/>
-          <w:bCs/>
-          <w:u w:val="single"/>
-        </w:rPr>
-        <w:t>(Broken bridge</w:t>
-      </w:r>
-      <w:proofErr w:type="gramStart"/>
-      <w:r>
-        <w:rPr>
-          <w:b/>
-          <w:bCs/>
-          <w:u w:val="single"/>
-        </w:rPr>
-        <w:t>)</w:t>
-      </w:r>
-      <w:proofErr w:type="gramEnd"/>
-      <w:r>
-        <w:rPr>
-          <w:highlight w:val="yellow"/>
-        </w:rPr>
-        <w:br/>
-      </w:r>
-      <w:r>
-        <w:br/>
-      </w:r>
-      <w:r>
-        <w:br/>
-      </w:r>
-      <w:r>
-        <w:rPr>
-          <w:highlight w:val="green"/>
-        </w:rPr>
-        <w:t>Player: “Phew! The bridge is built”</w:t>
-      </w:r>
-      <w:r>
-        <w:br/>
-      </w:r>
-      <w:r>
-        <w:br/>
-      </w:r>
-      <w:r>
-        <w:rPr>
-          <w:highlight w:val="green"/>
-        </w:rPr>
-        <w:t>Player: “Shit! More zombies”</w:t>
-      </w:r>
-      <w:r>
-        <w:br/>
-      </w:r>
-      <w:r>
-        <w:br/>
-      </w:r>
-      <w:r>
-        <w:rPr>
-          <w:highlight w:val="green"/>
-        </w:rPr>
-        <w:t>Zombies: “</w:t>
-      </w:r>
-      <w:proofErr w:type="spellStart"/>
-      <w:r>
-        <w:rPr>
-          <w:highlight w:val="green"/>
-        </w:rPr>
-        <w:t>Grrrrr</w:t>
-      </w:r>
-      <w:proofErr w:type="spellEnd"/>
-      <w:r>
-        <w:rPr>
-          <w:highlight w:val="green"/>
-        </w:rPr>
-        <w:t>….</w:t>
-      </w:r>
-      <w:proofErr w:type="spellStart"/>
-      <w:r>
-        <w:rPr>
-          <w:highlight w:val="green"/>
-        </w:rPr>
-        <w:t>bleeh</w:t>
-      </w:r>
-      <w:proofErr w:type="spellEnd"/>
-      <w:r>
-        <w:rPr>
-          <w:highlight w:val="green"/>
-        </w:rPr>
-        <w:t>!”</w:t>
-      </w:r>
-      <w:r>
-        <w:br/>
-      </w:r>
-      <w:r>
-        <w:br/>
-      </w:r>
-      <w:r>
-        <w:rPr>
-          <w:highlight w:val="yellow"/>
-        </w:rPr>
-        <w:t>{Zombie waves crossing the bridge}</w:t>
-      </w:r>
-      <w:r>
-        <w:t xml:space="preserve"> – Kill the zombies</w:t>
-      </w:r>
-      <w:r>
-        <w:br/>
-      </w:r>
-      <w:r>
-        <w:br/>
-        <w:t>NPC: “What is that thing!!??”</w:t>
-      </w:r>
-      <w:r>
-        <w:br/>
-      </w:r>
-      <w:r>
-        <w:br/>
-      </w:r>
-      <w:r>
-        <w:rPr>
-          <w:highlight w:val="yellow"/>
-        </w:rPr>
-        <w:t>{Introduce new enemy – Robots}</w:t>
-      </w:r>
-      <w:r>
-        <w:br/>
-      </w:r>
-      <w:r>
         <w:br/>
       </w:r>
       <w:r>
@@ -2658,7 +2786,6 @@
         <w:rPr>
           <w:highlight w:val="green"/>
         </w:rPr>
-        <w:lastRenderedPageBreak/>
         <w:br/>
         <w:t>Player: “We came from the other side of the town.”</w:t>
       </w:r>
@@ -2792,23 +2919,7 @@
           <w:iCs/>
           <w:highlight w:val="cyan"/>
         </w:rPr>
-        <w:t>1</w:t>
-      </w:r>
-      <w:r>
-        <w:rPr>
-          <w:i/>
-          <w:iCs/>
-          <w:highlight w:val="cyan"/>
-        </w:rPr>
-        <w:t xml:space="preserve"> </w:t>
-      </w:r>
-      <w:r>
-        <w:rPr>
-          <w:i/>
-          <w:iCs/>
-          <w:highlight w:val="cyan"/>
-        </w:rPr>
-        <w:t xml:space="preserve">May 2300 –The community rises to the occasion and the bridge repairs have been </w:t>
+        <w:t xml:space="preserve">1 May 2300 –The community rises to the occasion and the bridge repairs have been </w:t>
       </w:r>
       <w:r>
         <w:rPr>
@@ -2900,13 +3011,7 @@
         <w:rPr>
           <w:highlight w:val="yellow"/>
         </w:rPr>
-        <w:t>{</w:t>
-      </w:r>
-      <w:r>
-        <w:rPr>
-          <w:highlight w:val="yellow"/>
-        </w:rPr>
-        <w:t>Ask th</w:t>
+        <w:t>{Ask th</w:t>
       </w:r>
       <w:r>
         <w:rPr>
@@ -2972,6 +3077,7 @@
         <w:rPr>
           <w:highlight w:val="green"/>
         </w:rPr>
+        <w:lastRenderedPageBreak/>
         <w:br/>
         <w:t>NPC 2: “Great! Now he heard us too. The priest is going to throw me out.”</w:t>
       </w:r>
@@ -3055,7 +3161,6 @@
         <w:rPr>
           <w:highlight w:val="green"/>
         </w:rPr>
-        <w:lastRenderedPageBreak/>
         <w:t>NPC 2: “I was going out so I took the priest’s necklace.”</w:t>
       </w:r>
       <w:r>
@@ -3295,6 +3400,12 @@
           <w:highlight w:val="green"/>
         </w:rPr>
         <w:br/>
+      </w:r>
+      <w:r>
+        <w:rPr>
+          <w:highlight w:val="green"/>
+        </w:rPr>
+        <w:lastRenderedPageBreak/>
         <w:t>Priest: “You! You the same guy from that day!”</w:t>
       </w:r>
       <w:r>
@@ -3376,28 +3487,15 @@
         <w:rPr>
           <w:highlight w:val="green"/>
         </w:rPr>
-        <w:t>Player: “Hey! We don’t have to fight</w:t>
-      </w:r>
-      <w:r>
-        <w:rPr>
-          <w:highlight w:val="green"/>
-        </w:rPr>
-        <w:t>.</w:t>
-      </w:r>
-      <w:r>
-        <w:rPr>
-          <w:highlight w:val="green"/>
-        </w:rPr>
-        <w:t>”</w:t>
-      </w:r>
-      <w:r>
-        <w:br/>
-      </w:r>
-      <w:r>
-        <w:br/>
-      </w:r>
-      <w:r>
-        <w:lastRenderedPageBreak/>
+        <w:t>Player: “Hey! We don’t have to fight.”</w:t>
+      </w:r>
+      <w:r>
+        <w:br/>
+      </w:r>
+      <w:r>
+        <w:br/>
+      </w:r>
+      <w:r>
         <w:br/>
       </w:r>
       <w:r>
@@ -3473,28 +3571,65 @@
       </w:r>
     </w:p>
     <w:p>
+      <w:pPr>
+        <w:rPr>
+          <w:i/>
+          <w:iCs/>
+        </w:rPr>
+      </w:pPr>
       <w:r>
         <w:rPr>
           <w:highlight w:val="green"/>
         </w:rPr>
         <w:t>Priest to player: “You can stay here as compensation for this. Here’s some supplies to help you.”</w:t>
       </w:r>
-      <w:bookmarkStart w:id="0" w:name="_GoBack"/>
-      <w:bookmarkEnd w:id="0"/>
-      <w:r>
-        <w:br/>
-      </w:r>
-      <w:r>
-        <w:br/>
-      </w:r>
-      <w:r>
-        <w:rPr>
-          <w:b/>
-          <w:bCs/>
-          <w:u w:val="single"/>
-        </w:rPr>
-        <w:br/>
-      </w:r>
+      <w:r>
+        <w:br/>
+      </w:r>
+      <w:r>
+        <w:br/>
+      </w:r>
+    </w:p>
+    <w:p>
+      <w:pPr>
+        <w:jc w:val="center"/>
+        <w:rPr>
+          <w:b/>
+          <w:bCs/>
+        </w:rPr>
+      </w:pPr>
+      <w:r>
+        <w:rPr>
+          <w:i/>
+          <w:iCs/>
+        </w:rPr>
+        <w:br/>
+      </w:r>
+      <w:r>
+        <w:rPr>
+          <w:b/>
+          <w:bCs/>
+          <w:sz w:val="36"/>
+          <w:szCs w:val="36"/>
+        </w:rPr>
+        <w:t>RED DESERT</w:t>
+      </w:r>
+      <w:r>
+        <w:rPr>
+          <w:b/>
+          <w:bCs/>
+        </w:rPr>
+        <w:br/>
+      </w:r>
+    </w:p>
+    <w:p>
+      <w:pPr>
+        <w:rPr>
+          <w:b/>
+          <w:bCs/>
+          <w:u w:val="single"/>
+        </w:rPr>
+      </w:pPr>
       <w:r>
         <w:rPr>
           <w:b/>
@@ -3509,59 +3644,63 @@
           <w:bCs/>
           <w:u w:val="single"/>
         </w:rPr>
-        <w:t xml:space="preserve"> (WIP</w:t>
-      </w:r>
-      <w:r>
-        <w:rPr>
-          <w:b/>
-          <w:bCs/>
-          <w:u w:val="single"/>
-        </w:rPr>
-        <w:t xml:space="preserve">) </w:t>
-      </w:r>
-      <w:r>
-        <w:rPr>
-          <w:b/>
-          <w:bCs/>
-          <w:i/>
-          <w:iCs/>
-        </w:rPr>
-        <w:br/>
-      </w:r>
-      <w:r>
-        <w:rPr>
-          <w:i/>
-          <w:iCs/>
-        </w:rPr>
-        <w:br/>
-      </w:r>
-      <w:r>
-        <w:rPr>
-          <w:b/>
-          <w:bCs/>
-          <w:i/>
-          <w:iCs/>
-          <w:u w:val="single"/>
-        </w:rPr>
-        <w:t>Red Desert</w:t>
-      </w:r>
-      <w:r>
-        <w:rPr>
-          <w:b/>
-          <w:bCs/>
-          <w:i/>
-          <w:iCs/>
-          <w:u w:val="single"/>
-        </w:rPr>
-        <w:t xml:space="preserve">: </w:t>
-      </w:r>
-      <w:r>
-        <w:rPr>
-          <w:b/>
-          <w:bCs/>
-          <w:i/>
-          <w:iCs/>
-          <w:u w:val="single"/>
+        <w:t xml:space="preserve"> (WIP)</w:t>
+      </w:r>
+    </w:p>
+    <w:p>
+      <w:pPr>
+        <w:pStyle w:val="ListParagraph"/>
+        <w:numPr>
+          <w:ilvl w:val="0"/>
+          <w:numId w:val="4"/>
+        </w:numPr>
+      </w:pPr>
+      <w:r>
+        <w:t>Sick child &amp; mother (WIP)</w:t>
+      </w:r>
+    </w:p>
+    <w:p>
+      <w:pPr>
+        <w:pStyle w:val="ListParagraph"/>
+        <w:numPr>
+          <w:ilvl w:val="0"/>
+          <w:numId w:val="4"/>
+        </w:numPr>
+      </w:pPr>
+      <w:r>
+        <w:t>Lost family member (WIP) – food for the lost member.</w:t>
+      </w:r>
+    </w:p>
+    <w:p>
+      <w:pPr>
+        <w:pStyle w:val="ListParagraph"/>
+        <w:numPr>
+          <w:ilvl w:val="0"/>
+          <w:numId w:val="4"/>
+        </w:numPr>
+        <w:rPr>
+          <w:b/>
+          <w:bCs/>
+          <w:u w:val="single"/>
+        </w:rPr>
+      </w:pPr>
+      <w:r>
+        <w:t>Zombie hunting team</w:t>
+      </w:r>
+      <w:r>
+        <w:t xml:space="preserve"> (WIP)</w:t>
+      </w:r>
+    </w:p>
+    <w:p>
+      <w:pPr>
+        <w:rPr>
+          <w:highlight w:val="green"/>
+        </w:rPr>
+      </w:pPr>
+      <w:r>
+        <w:rPr>
+          <w:b/>
+          <w:bCs/>
         </w:rPr>
         <w:br/>
       </w:r>
@@ -3599,9 +3738,19 @@
           <w:i/>
           <w:iCs/>
         </w:rPr>
-        <w:br/>
-        <w:t>Game end:</w:t>
-      </w:r>
+        <w:t>Game end</w:t>
+      </w:r>
+      <w:proofErr w:type="gramStart"/>
+      <w:r>
+        <w:rPr>
+          <w:b/>
+          <w:bCs/>
+          <w:i/>
+          <w:iCs/>
+        </w:rPr>
+        <w:t>:</w:t>
+      </w:r>
+      <w:proofErr w:type="gramEnd"/>
       <w:r>
         <w:rPr>
           <w:b/>
@@ -3638,6 +3787,7 @@
           <w:bCs/>
           <w:u w:val="single"/>
         </w:rPr>
+        <w:lastRenderedPageBreak/>
         <w:t>RANDOM FUN EVENTS</w:t>
       </w:r>
       <w:r>
@@ -3710,115 +3860,580 @@
         <w:br/>
         <w:t xml:space="preserve">Player: </w:t>
       </w:r>
+      <w:r>
+        <w:rPr>
+          <w:highlight w:val="green"/>
+        </w:rPr>
+        <w:t>who’s there</w:t>
+      </w:r>
+      <w:r>
+        <w:rPr>
+          <w:highlight w:val="green"/>
+        </w:rPr>
+        <w:br/>
+        <w:t xml:space="preserve"> Zombie</w:t>
+      </w:r>
+      <w:r>
+        <w:rPr>
+          <w:highlight w:val="green"/>
+        </w:rPr>
+        <w:t xml:space="preserve">: zombie... </w:t>
+      </w:r>
+      <w:r>
+        <w:rPr>
+          <w:highlight w:val="green"/>
+        </w:rPr>
+        <w:br/>
+        <w:t xml:space="preserve">Player: zombie who... </w:t>
+      </w:r>
+      <w:r>
+        <w:rPr>
+          <w:highlight w:val="green"/>
+        </w:rPr>
+        <w:br/>
+        <w:t xml:space="preserve">Zombie: zombie </w:t>
+      </w:r>
       <w:proofErr w:type="spellStart"/>
       <w:r>
         <w:rPr>
           <w:highlight w:val="green"/>
         </w:rPr>
-        <w:t>whos</w:t>
+        <w:t>i</w:t>
       </w:r>
       <w:proofErr w:type="spellEnd"/>
       <w:r>
         <w:rPr>
           <w:highlight w:val="green"/>
         </w:rPr>
-        <w:t xml:space="preserve"> there</w:t>
-      </w:r>
-      <w:r>
-        <w:rPr>
-          <w:highlight w:val="green"/>
-        </w:rPr>
-        <w:br/>
+        <w:t xml:space="preserve"> am eating </w:t>
+      </w:r>
+      <w:r>
+        <w:rPr>
+          <w:highlight w:val="green"/>
+        </w:rPr>
+        <w:t xml:space="preserve">you </w:t>
+      </w:r>
+      <w:r>
+        <w:br/>
+      </w:r>
+      <w:r>
+        <w:br/>
+      </w:r>
+      <w:r>
+        <w:rPr>
+          <w:highlight w:val="yellow"/>
+        </w:rPr>
+        <w:t>{Player has to come out and fight zombie wave</w:t>
+      </w:r>
+      <w:proofErr w:type="gramStart"/>
+      <w:r>
+        <w:t>}</w:t>
+      </w:r>
+      <w:proofErr w:type="gramEnd"/>
+      <w:r>
+        <w:br/>
+      </w:r>
+      <w:r>
+        <w:br/>
+      </w:r>
+      <w:r>
+        <w:rPr>
+          <w:highlight w:val="green"/>
+        </w:rPr>
+        <w:t xml:space="preserve">Player: “That was a cool zombie. </w:t>
+      </w:r>
+      <w:r>
+        <w:rPr>
+          <w:highlight w:val="green"/>
+        </w:rPr>
+        <w:br/>
+      </w:r>
+      <w:r>
+        <w:rPr>
+          <w:highlight w:val="green"/>
+        </w:rPr>
+        <w:br/>
+        <w:t>Alas! I had to kill him.”</w:t>
+      </w:r>
+      <w:r>
+        <w:br/>
+      </w:r>
+      <w:r>
+        <w:br/>
+      </w:r>
+      <w:r>
+        <w:rPr>
+          <w:b/>
+          <w:bCs/>
+          <w:u w:val="single"/>
+        </w:rPr>
+        <w:t>2.</w:t>
+      </w:r>
+      <w:r>
         <w:t xml:space="preserve"> </w:t>
       </w:r>
+      <w:r>
+        <w:br/>
+      </w:r>
+      <w:r>
+        <w:br/>
+        <w:t>Place this event in a somewhat safe area.</w:t>
+      </w:r>
+      <w:r>
+        <w:br/>
+      </w:r>
+      <w:r>
+        <w:t>Player meets an old NPC cursing.</w:t>
+      </w:r>
+      <w:r>
+        <w:br/>
+      </w:r>
+      <w:r>
+        <w:br/>
+      </w:r>
+      <w:r>
+        <w:rPr>
+          <w:highlight w:val="green"/>
+        </w:rPr>
+        <w:t>NPC: “There have been some strange zombies now.”</w:t>
+      </w:r>
+      <w:r>
+        <w:rPr>
+          <w:highlight w:val="green"/>
+        </w:rPr>
+        <w:br/>
+      </w:r>
+      <w:r>
+        <w:rPr>
+          <w:highlight w:val="green"/>
+        </w:rPr>
+        <w:br/>
+        <w:t>Player: “What happened?”</w:t>
+      </w:r>
+      <w:r>
+        <w:rPr>
+          <w:highlight w:val="green"/>
+        </w:rPr>
+        <w:br/>
+      </w:r>
+      <w:r>
+        <w:rPr>
+          <w:highlight w:val="green"/>
+        </w:rPr>
+        <w:br/>
+        <w:t>NPC: “I was in my backyard, a zombie jumped from behind a tree. I ran back inside the house.”</w:t>
+      </w:r>
+      <w:r>
+        <w:rPr>
+          <w:highlight w:val="green"/>
+        </w:rPr>
+        <w:br/>
+      </w:r>
+      <w:r>
+        <w:rPr>
+          <w:highlight w:val="green"/>
+        </w:rPr>
+        <w:br/>
+        <w:t>Player: “Well! That is a bit strange.”</w:t>
+      </w:r>
+      <w:r>
+        <w:rPr>
+          <w:highlight w:val="green"/>
+        </w:rPr>
+        <w:br/>
+      </w:r>
+      <w:r>
+        <w:rPr>
+          <w:highlight w:val="green"/>
+        </w:rPr>
+        <w:br/>
+        <w:t>NPC: “Nothing is in such a time. I will go back now.”</w:t>
+      </w:r>
+      <w:r>
+        <w:br/>
+      </w:r>
+      <w:r>
+        <w:br/>
+        <w:t>Player moves around a bit.</w:t>
+      </w:r>
+      <w:r>
+        <w:br/>
+      </w:r>
+      <w:r>
+        <w:br/>
+      </w:r>
+      <w:r>
+        <w:rPr>
+          <w:highlight w:val="green"/>
+        </w:rPr>
+        <w:t>NPC</w:t>
+      </w:r>
+      <w:r>
+        <w:rPr>
+          <w:highlight w:val="green"/>
+        </w:rPr>
+        <w:t xml:space="preserve"> zombie jumps from behind some crates</w:t>
+      </w:r>
+      <w:r>
+        <w:rPr>
+          <w:highlight w:val="green"/>
+        </w:rPr>
+        <w:t>: “</w:t>
+      </w:r>
+      <w:proofErr w:type="spellStart"/>
+      <w:r>
+        <w:rPr>
+          <w:highlight w:val="green"/>
+        </w:rPr>
+        <w:t>Grrr</w:t>
+      </w:r>
+      <w:proofErr w:type="spellEnd"/>
+      <w:r>
+        <w:rPr>
+          <w:highlight w:val="green"/>
+        </w:rPr>
+        <w:t>!! Bleh bleh…”</w:t>
+      </w:r>
+    </w:p>
+    <w:p>
+      <w:pPr>
+        <w:rPr>
+          <w:highlight w:val="green"/>
+        </w:rPr>
+      </w:pPr>
+      <w:r>
+        <w:rPr>
+          <w:highlight w:val="green"/>
+        </w:rPr>
+        <w:t>Player (shocked)</w:t>
+      </w:r>
+      <w:r>
+        <w:rPr>
+          <w:highlight w:val="green"/>
+        </w:rPr>
+        <w:t xml:space="preserve"> – This doesn’t look like a regular zombie</w:t>
+      </w:r>
+      <w:r>
+        <w:rPr>
+          <w:highlight w:val="green"/>
+        </w:rPr>
+        <w:br/>
+      </w:r>
+      <w:r>
+        <w:rPr>
+          <w:highlight w:val="green"/>
+        </w:rPr>
+        <w:br/>
+        <w:t>NPC: “</w:t>
+      </w:r>
+      <w:proofErr w:type="spellStart"/>
+      <w:r>
+        <w:rPr>
+          <w:highlight w:val="green"/>
+        </w:rPr>
+        <w:t>Grrrrr</w:t>
+      </w:r>
+      <w:proofErr w:type="spellEnd"/>
+      <w:r>
+        <w:rPr>
+          <w:highlight w:val="green"/>
+        </w:rPr>
+        <w:t xml:space="preserve">! </w:t>
+      </w:r>
+      <w:proofErr w:type="spellStart"/>
+      <w:r>
+        <w:rPr>
+          <w:highlight w:val="green"/>
+        </w:rPr>
+        <w:t>Grrr</w:t>
+      </w:r>
+      <w:proofErr w:type="spellEnd"/>
+      <w:r>
+        <w:rPr>
+          <w:highlight w:val="green"/>
+        </w:rPr>
+        <w:t>!”</w:t>
+      </w:r>
+      <w:r>
+        <w:rPr>
+          <w:highlight w:val="green"/>
+        </w:rPr>
+        <w:br/>
+      </w:r>
+      <w:r>
+        <w:rPr>
+          <w:highlight w:val="green"/>
+        </w:rPr>
+        <w:br/>
+        <w:t>Player points the gun at the zombie.</w:t>
+      </w:r>
+      <w:r>
+        <w:rPr>
+          <w:highlight w:val="green"/>
+        </w:rPr>
+        <w:br/>
+      </w:r>
+      <w:r>
+        <w:rPr>
+          <w:highlight w:val="green"/>
+        </w:rPr>
+        <w:br/>
+        <w:t xml:space="preserve">NPC takes off his </w:t>
+      </w:r>
+      <w:proofErr w:type="spellStart"/>
+      <w:r>
+        <w:rPr>
+          <w:highlight w:val="green"/>
+        </w:rPr>
+        <w:t>custome</w:t>
+      </w:r>
+      <w:proofErr w:type="spellEnd"/>
+      <w:r>
+        <w:rPr>
+          <w:highlight w:val="green"/>
+        </w:rPr>
+        <w:t>. “Wait! Wait! Don’t shoot me!”</w:t>
+      </w:r>
+      <w:r>
+        <w:rPr>
+          <w:highlight w:val="green"/>
+        </w:rPr>
+        <w:br/>
+      </w:r>
+      <w:r>
+        <w:rPr>
+          <w:highlight w:val="green"/>
+        </w:rPr>
+        <w:br/>
+        <w:t xml:space="preserve">Player: </w:t>
+      </w:r>
       <w:proofErr w:type="gramStart"/>
       <w:r>
         <w:rPr>
           <w:highlight w:val="green"/>
         </w:rPr>
-        <w:t>Zombie :</w:t>
+        <w:t>“ You</w:t>
       </w:r>
       <w:proofErr w:type="gramEnd"/>
       <w:r>
         <w:rPr>
           <w:highlight w:val="green"/>
         </w:rPr>
-        <w:t xml:space="preserve"> zombie... </w:t>
-      </w:r>
-      <w:r>
-        <w:rPr>
-          <w:highlight w:val="green"/>
-        </w:rPr>
-        <w:br/>
-        <w:t xml:space="preserve">Player: zombie who... </w:t>
-      </w:r>
-      <w:r>
-        <w:rPr>
-          <w:highlight w:val="green"/>
-        </w:rPr>
-        <w:br/>
-        <w:t xml:space="preserve">Zombie: zombie </w:t>
+        <w:t xml:space="preserve"> little prankster! Almost killed you!”</w:t>
+      </w:r>
+      <w:r>
+        <w:rPr>
+          <w:highlight w:val="green"/>
+        </w:rPr>
+        <w:br/>
+      </w:r>
+      <w:r>
+        <w:rPr>
+          <w:highlight w:val="green"/>
+        </w:rPr>
+        <w:br/>
+      </w:r>
+      <w:r>
+        <w:rPr>
+          <w:highlight w:val="green"/>
+        </w:rPr>
+        <w:lastRenderedPageBreak/>
+        <w:t xml:space="preserve">NPC: “It was a joke!! </w:t>
       </w:r>
       <w:proofErr w:type="spellStart"/>
       <w:r>
         <w:rPr>
           <w:highlight w:val="green"/>
         </w:rPr>
-        <w:t>i</w:t>
+        <w:t>Hahahhah</w:t>
       </w:r>
       <w:proofErr w:type="spellEnd"/>
       <w:r>
         <w:rPr>
           <w:highlight w:val="green"/>
         </w:rPr>
-        <w:t xml:space="preserve"> am eating you</w:t>
-      </w:r>
-      <w:r>
-        <w:br/>
-      </w:r>
-      <w:r>
-        <w:br/>
-      </w:r>
-      <w:r>
-        <w:rPr>
-          <w:highlight w:val="yellow"/>
-        </w:rPr>
-        <w:t>{</w:t>
-      </w:r>
-      <w:r>
-        <w:rPr>
-          <w:highlight w:val="yellow"/>
-        </w:rPr>
-        <w:t>Player has to come out and fight zombie wave</w:t>
-      </w:r>
-      <w:r>
-        <w:t>}</w:t>
-      </w:r>
-      <w:r>
-        <w:br/>
-      </w:r>
-      <w:r>
-        <w:br/>
-      </w:r>
-      <w:r>
-        <w:rPr>
-          <w:highlight w:val="green"/>
-        </w:rPr>
-        <w:t xml:space="preserve">Player: “That was a cool zombie. </w:t>
-      </w:r>
-      <w:r>
-        <w:rPr>
-          <w:highlight w:val="green"/>
-        </w:rPr>
-        <w:br/>
-      </w:r>
-      <w:r>
-        <w:rPr>
-          <w:highlight w:val="green"/>
-        </w:rPr>
-        <w:br/>
-        <w:t>Alas! I had to kill him.”</w:t>
-      </w:r>
+        <w:t>. Look you thought I was a zombie!”</w:t>
+      </w:r>
+      <w:r>
+        <w:rPr>
+          <w:highlight w:val="green"/>
+        </w:rPr>
+        <w:br/>
+      </w:r>
+      <w:r>
+        <w:rPr>
+          <w:highlight w:val="green"/>
+        </w:rPr>
+        <w:br/>
+        <w:t xml:space="preserve">Player: </w:t>
+      </w:r>
+      <w:proofErr w:type="gramStart"/>
+      <w:r>
+        <w:rPr>
+          <w:highlight w:val="green"/>
+        </w:rPr>
+        <w:t>“ That</w:t>
+      </w:r>
+      <w:proofErr w:type="gramEnd"/>
+      <w:r>
+        <w:rPr>
+          <w:highlight w:val="green"/>
+        </w:rPr>
+        <w:t xml:space="preserve"> is a dangerous joke! What you a real zombie showed up or worse you got killed!”</w:t>
+      </w:r>
+      <w:r>
+        <w:rPr>
+          <w:highlight w:val="green"/>
+        </w:rPr>
+        <w:br/>
+      </w:r>
+      <w:r>
+        <w:rPr>
+          <w:highlight w:val="green"/>
+        </w:rPr>
+        <w:br/>
+      </w:r>
+      <w:r>
+        <w:rPr>
+          <w:highlight w:val="green"/>
+        </w:rPr>
+        <w:t>NPC: “I know but I have been so bored since this started.</w:t>
+      </w:r>
+      <w:r>
+        <w:rPr>
+          <w:highlight w:val="green"/>
+        </w:rPr>
+        <w:br/>
+        <w:t>I have been stuck at home.”</w:t>
+      </w:r>
+      <w:r>
+        <w:rPr>
+          <w:highlight w:val="green"/>
+        </w:rPr>
+        <w:br/>
+      </w:r>
+      <w:r>
+        <w:rPr>
+          <w:highlight w:val="green"/>
+        </w:rPr>
+        <w:br/>
+        <w:t>Player: “You can still do things at home.”</w:t>
+      </w:r>
+      <w:r>
+        <w:rPr>
+          <w:highlight w:val="green"/>
+        </w:rPr>
+        <w:br/>
+      </w:r>
+      <w:r>
+        <w:rPr>
+          <w:highlight w:val="green"/>
+        </w:rPr>
+        <w:br/>
+        <w:t xml:space="preserve">NPC: “Alright! Will you come play games with me then?” </w:t>
+      </w:r>
+      <w:r>
+        <w:rPr>
+          <w:highlight w:val="green"/>
+        </w:rPr>
+        <w:br/>
+      </w:r>
+      <w:r>
+        <w:rPr>
+          <w:highlight w:val="green"/>
+        </w:rPr>
+        <w:br/>
+        <w:t>Player: “Look!  A Real zombie!”</w:t>
+      </w:r>
+      <w:r>
+        <w:rPr>
+          <w:highlight w:val="green"/>
+        </w:rPr>
+        <w:br/>
+      </w:r>
+      <w:r>
+        <w:rPr>
+          <w:highlight w:val="green"/>
+        </w:rPr>
+        <w:br/>
+      </w:r>
+      <w:r>
+        <w:rPr>
+          <w:highlight w:val="yellow"/>
+        </w:rPr>
+        <w:t>{Kill some zombies approaching}</w:t>
+      </w:r>
+      <w:r>
+        <w:rPr>
+          <w:highlight w:val="yellow"/>
+        </w:rPr>
+        <w:br/>
+      </w:r>
+      <w:r>
+        <w:rPr>
+          <w:highlight w:val="yellow"/>
+        </w:rPr>
+        <w:br/>
+      </w:r>
+      <w:r>
+        <w:rPr>
+          <w:highlight w:val="green"/>
+        </w:rPr>
+        <w:t>NPC: “Oh no! Save me!”</w:t>
+      </w:r>
+      <w:r>
+        <w:rPr>
+          <w:highlight w:val="green"/>
+        </w:rPr>
+        <w:br/>
+      </w:r>
+      <w:r>
+        <w:rPr>
+          <w:highlight w:val="green"/>
+        </w:rPr>
+        <w:br/>
+        <w:t>Player: “See! You shouldn’t make jokes like these!”</w:t>
+      </w:r>
+      <w:r>
+        <w:rPr>
+          <w:highlight w:val="green"/>
+        </w:rPr>
+        <w:br/>
+      </w:r>
+      <w:r>
+        <w:rPr>
+          <w:highlight w:val="green"/>
+        </w:rPr>
+        <w:br/>
+        <w:t xml:space="preserve">NPC:” I’m sorry! I won’t </w:t>
+      </w:r>
+      <w:r>
+        <w:rPr>
+          <w:highlight w:val="green"/>
+        </w:rPr>
+        <w:t>do it again!”</w:t>
+      </w:r>
+      <w:r>
+        <w:rPr>
+          <w:highlight w:val="green"/>
+        </w:rPr>
+        <w:br/>
+      </w:r>
+      <w:r>
+        <w:rPr>
+          <w:highlight w:val="green"/>
+        </w:rPr>
+        <w:br/>
+      </w:r>
+    </w:p>
+    <w:p>
+      <w:pPr>
+        <w:pStyle w:val="ListParagraph"/>
+        <w:ind w:left="408"/>
+        <w:rPr>
+          <w:highlight w:val="green"/>
+        </w:rPr>
+      </w:pPr>
     </w:p>
     <w:sectPr>
       <w:pgSz w:w="12240" w:h="15840"/>
@@ -3828,6 +4443,406 @@
     </w:sectPr>
   </w:body>
 </w:document>
+</file>
+
+<file path=word/numbering.xml><?xml version="1.0" encoding="utf-8"?>
+<w:numbering xmlns:wpc="http://schemas.microsoft.com/office/word/2010/wordprocessingCanvas" xmlns:mc="http://schemas.openxmlformats.org/markup-compatibility/2006" xmlns:o="urn:schemas-microsoft-com:office:office" xmlns:r="http://schemas.openxmlformats.org/officeDocument/2006/relationships" xmlns:m="http://schemas.openxmlformats.org/officeDocument/2006/math" xmlns:v="urn:schemas-microsoft-com:vml" xmlns:wp14="http://schemas.microsoft.com/office/word/2010/wordprocessingDrawing" xmlns:wp="http://schemas.openxmlformats.org/drawingml/2006/wordprocessingDrawing" xmlns:w10="urn:schemas-microsoft-com:office:word" xmlns:w="http://schemas.openxmlformats.org/wordprocessingml/2006/main" xmlns:w14="http://schemas.microsoft.com/office/word/2010/wordml" xmlns:w15="http://schemas.microsoft.com/office/word/2012/wordml" xmlns:wpg="http://schemas.microsoft.com/office/word/2010/wordprocessingGroup" xmlns:wpi="http://schemas.microsoft.com/office/word/2010/wordprocessingInk" xmlns:wne="http://schemas.microsoft.com/office/word/2006/wordml" xmlns:wps="http://schemas.microsoft.com/office/word/2010/wordprocessingShape" mc:Ignorable="w14 w15 wp14">
+  <w:abstractNum w:abstractNumId="0" w15:restartNumberingAfterBreak="0">
+    <w:nsid w:val="09041D3F"/>
+    <w:multiLevelType w:val="hybridMultilevel"/>
+    <w:tmpl w:val="26640F9E"/>
+    <w:lvl w:ilvl="0" w:tplc="D4D481E8">
+      <w:start w:val="1"/>
+      <w:numFmt w:val="decimal"/>
+      <w:lvlText w:val="%1."/>
+      <w:lvlJc w:val="left"/>
+      <w:pPr>
+        <w:ind w:left="408" w:hanging="360"/>
+      </w:pPr>
+      <w:rPr>
+        <w:rFonts w:hint="default"/>
+        <w:b/>
+      </w:rPr>
+    </w:lvl>
+    <w:lvl w:ilvl="1" w:tplc="04090019" w:tentative="1">
+      <w:start w:val="1"/>
+      <w:numFmt w:val="lowerLetter"/>
+      <w:lvlText w:val="%2."/>
+      <w:lvlJc w:val="left"/>
+      <w:pPr>
+        <w:ind w:left="1128" w:hanging="360"/>
+      </w:pPr>
+    </w:lvl>
+    <w:lvl w:ilvl="2" w:tplc="0409001B" w:tentative="1">
+      <w:start w:val="1"/>
+      <w:numFmt w:val="lowerRoman"/>
+      <w:lvlText w:val="%3."/>
+      <w:lvlJc w:val="right"/>
+      <w:pPr>
+        <w:ind w:left="1848" w:hanging="180"/>
+      </w:pPr>
+    </w:lvl>
+    <w:lvl w:ilvl="3" w:tplc="0409000F" w:tentative="1">
+      <w:start w:val="1"/>
+      <w:numFmt w:val="decimal"/>
+      <w:lvlText w:val="%4."/>
+      <w:lvlJc w:val="left"/>
+      <w:pPr>
+        <w:ind w:left="2568" w:hanging="360"/>
+      </w:pPr>
+    </w:lvl>
+    <w:lvl w:ilvl="4" w:tplc="04090019" w:tentative="1">
+      <w:start w:val="1"/>
+      <w:numFmt w:val="lowerLetter"/>
+      <w:lvlText w:val="%5."/>
+      <w:lvlJc w:val="left"/>
+      <w:pPr>
+        <w:ind w:left="3288" w:hanging="360"/>
+      </w:pPr>
+    </w:lvl>
+    <w:lvl w:ilvl="5" w:tplc="0409001B" w:tentative="1">
+      <w:start w:val="1"/>
+      <w:numFmt w:val="lowerRoman"/>
+      <w:lvlText w:val="%6."/>
+      <w:lvlJc w:val="right"/>
+      <w:pPr>
+        <w:ind w:left="4008" w:hanging="180"/>
+      </w:pPr>
+    </w:lvl>
+    <w:lvl w:ilvl="6" w:tplc="0409000F" w:tentative="1">
+      <w:start w:val="1"/>
+      <w:numFmt w:val="decimal"/>
+      <w:lvlText w:val="%7."/>
+      <w:lvlJc w:val="left"/>
+      <w:pPr>
+        <w:ind w:left="4728" w:hanging="360"/>
+      </w:pPr>
+    </w:lvl>
+    <w:lvl w:ilvl="7" w:tplc="04090019" w:tentative="1">
+      <w:start w:val="1"/>
+      <w:numFmt w:val="lowerLetter"/>
+      <w:lvlText w:val="%8."/>
+      <w:lvlJc w:val="left"/>
+      <w:pPr>
+        <w:ind w:left="5448" w:hanging="360"/>
+      </w:pPr>
+    </w:lvl>
+    <w:lvl w:ilvl="8" w:tplc="0409001B" w:tentative="1">
+      <w:start w:val="1"/>
+      <w:numFmt w:val="lowerRoman"/>
+      <w:lvlText w:val="%9."/>
+      <w:lvlJc w:val="right"/>
+      <w:pPr>
+        <w:ind w:left="6168" w:hanging="180"/>
+      </w:pPr>
+    </w:lvl>
+  </w:abstractNum>
+  <w:abstractNum w:abstractNumId="1" w15:restartNumberingAfterBreak="0">
+    <w:nsid w:val="17320FBA"/>
+    <w:multiLevelType w:val="hybridMultilevel"/>
+    <w:tmpl w:val="1D06D13C"/>
+    <w:lvl w:ilvl="0" w:tplc="04090001">
+      <w:start w:val="1"/>
+      <w:numFmt w:val="bullet"/>
+      <w:lvlText w:val=""/>
+      <w:lvlJc w:val="left"/>
+      <w:pPr>
+        <w:ind w:left="720" w:hanging="360"/>
+      </w:pPr>
+      <w:rPr>
+        <w:rFonts w:ascii="Symbol" w:hAnsi="Symbol" w:hint="default"/>
+      </w:rPr>
+    </w:lvl>
+    <w:lvl w:ilvl="1" w:tplc="04090003" w:tentative="1">
+      <w:start w:val="1"/>
+      <w:numFmt w:val="bullet"/>
+      <w:lvlText w:val="o"/>
+      <w:lvlJc w:val="left"/>
+      <w:pPr>
+        <w:ind w:left="1440" w:hanging="360"/>
+      </w:pPr>
+      <w:rPr>
+        <w:rFonts w:ascii="Courier New" w:hAnsi="Courier New" w:cs="Courier New" w:hint="default"/>
+      </w:rPr>
+    </w:lvl>
+    <w:lvl w:ilvl="2" w:tplc="04090005" w:tentative="1">
+      <w:start w:val="1"/>
+      <w:numFmt w:val="bullet"/>
+      <w:lvlText w:val=""/>
+      <w:lvlJc w:val="left"/>
+      <w:pPr>
+        <w:ind w:left="2160" w:hanging="360"/>
+      </w:pPr>
+      <w:rPr>
+        <w:rFonts w:ascii="Wingdings" w:hAnsi="Wingdings" w:hint="default"/>
+      </w:rPr>
+    </w:lvl>
+    <w:lvl w:ilvl="3" w:tplc="04090001" w:tentative="1">
+      <w:start w:val="1"/>
+      <w:numFmt w:val="bullet"/>
+      <w:lvlText w:val=""/>
+      <w:lvlJc w:val="left"/>
+      <w:pPr>
+        <w:ind w:left="2880" w:hanging="360"/>
+      </w:pPr>
+      <w:rPr>
+        <w:rFonts w:ascii="Symbol" w:hAnsi="Symbol" w:hint="default"/>
+      </w:rPr>
+    </w:lvl>
+    <w:lvl w:ilvl="4" w:tplc="04090003" w:tentative="1">
+      <w:start w:val="1"/>
+      <w:numFmt w:val="bullet"/>
+      <w:lvlText w:val="o"/>
+      <w:lvlJc w:val="left"/>
+      <w:pPr>
+        <w:ind w:left="3600" w:hanging="360"/>
+      </w:pPr>
+      <w:rPr>
+        <w:rFonts w:ascii="Courier New" w:hAnsi="Courier New" w:cs="Courier New" w:hint="default"/>
+      </w:rPr>
+    </w:lvl>
+    <w:lvl w:ilvl="5" w:tplc="04090005" w:tentative="1">
+      <w:start w:val="1"/>
+      <w:numFmt w:val="bullet"/>
+      <w:lvlText w:val=""/>
+      <w:lvlJc w:val="left"/>
+      <w:pPr>
+        <w:ind w:left="4320" w:hanging="360"/>
+      </w:pPr>
+      <w:rPr>
+        <w:rFonts w:ascii="Wingdings" w:hAnsi="Wingdings" w:hint="default"/>
+      </w:rPr>
+    </w:lvl>
+    <w:lvl w:ilvl="6" w:tplc="04090001" w:tentative="1">
+      <w:start w:val="1"/>
+      <w:numFmt w:val="bullet"/>
+      <w:lvlText w:val=""/>
+      <w:lvlJc w:val="left"/>
+      <w:pPr>
+        <w:ind w:left="5040" w:hanging="360"/>
+      </w:pPr>
+      <w:rPr>
+        <w:rFonts w:ascii="Symbol" w:hAnsi="Symbol" w:hint="default"/>
+      </w:rPr>
+    </w:lvl>
+    <w:lvl w:ilvl="7" w:tplc="04090003" w:tentative="1">
+      <w:start w:val="1"/>
+      <w:numFmt w:val="bullet"/>
+      <w:lvlText w:val="o"/>
+      <w:lvlJc w:val="left"/>
+      <w:pPr>
+        <w:ind w:left="5760" w:hanging="360"/>
+      </w:pPr>
+      <w:rPr>
+        <w:rFonts w:ascii="Courier New" w:hAnsi="Courier New" w:cs="Courier New" w:hint="default"/>
+      </w:rPr>
+    </w:lvl>
+    <w:lvl w:ilvl="8" w:tplc="04090005" w:tentative="1">
+      <w:start w:val="1"/>
+      <w:numFmt w:val="bullet"/>
+      <w:lvlText w:val=""/>
+      <w:lvlJc w:val="left"/>
+      <w:pPr>
+        <w:ind w:left="6480" w:hanging="360"/>
+      </w:pPr>
+      <w:rPr>
+        <w:rFonts w:ascii="Wingdings" w:hAnsi="Wingdings" w:hint="default"/>
+      </w:rPr>
+    </w:lvl>
+  </w:abstractNum>
+  <w:abstractNum w:abstractNumId="2" w15:restartNumberingAfterBreak="0">
+    <w:nsid w:val="448323E0"/>
+    <w:multiLevelType w:val="hybridMultilevel"/>
+    <w:tmpl w:val="FD16D3AA"/>
+    <w:lvl w:ilvl="0" w:tplc="D4D481E8">
+      <w:start w:val="1"/>
+      <w:numFmt w:val="decimal"/>
+      <w:lvlText w:val="%1."/>
+      <w:lvlJc w:val="left"/>
+      <w:pPr>
+        <w:ind w:left="456" w:hanging="360"/>
+      </w:pPr>
+      <w:rPr>
+        <w:rFonts w:hint="default"/>
+        <w:b/>
+      </w:rPr>
+    </w:lvl>
+    <w:lvl w:ilvl="1" w:tplc="04090019" w:tentative="1">
+      <w:start w:val="1"/>
+      <w:numFmt w:val="lowerLetter"/>
+      <w:lvlText w:val="%2."/>
+      <w:lvlJc w:val="left"/>
+      <w:pPr>
+        <w:ind w:left="1488" w:hanging="360"/>
+      </w:pPr>
+    </w:lvl>
+    <w:lvl w:ilvl="2" w:tplc="0409001B" w:tentative="1">
+      <w:start w:val="1"/>
+      <w:numFmt w:val="lowerRoman"/>
+      <w:lvlText w:val="%3."/>
+      <w:lvlJc w:val="right"/>
+      <w:pPr>
+        <w:ind w:left="2208" w:hanging="180"/>
+      </w:pPr>
+    </w:lvl>
+    <w:lvl w:ilvl="3" w:tplc="0409000F" w:tentative="1">
+      <w:start w:val="1"/>
+      <w:numFmt w:val="decimal"/>
+      <w:lvlText w:val="%4."/>
+      <w:lvlJc w:val="left"/>
+      <w:pPr>
+        <w:ind w:left="2928" w:hanging="360"/>
+      </w:pPr>
+    </w:lvl>
+    <w:lvl w:ilvl="4" w:tplc="04090019" w:tentative="1">
+      <w:start w:val="1"/>
+      <w:numFmt w:val="lowerLetter"/>
+      <w:lvlText w:val="%5."/>
+      <w:lvlJc w:val="left"/>
+      <w:pPr>
+        <w:ind w:left="3648" w:hanging="360"/>
+      </w:pPr>
+    </w:lvl>
+    <w:lvl w:ilvl="5" w:tplc="0409001B" w:tentative="1">
+      <w:start w:val="1"/>
+      <w:numFmt w:val="lowerRoman"/>
+      <w:lvlText w:val="%6."/>
+      <w:lvlJc w:val="right"/>
+      <w:pPr>
+        <w:ind w:left="4368" w:hanging="180"/>
+      </w:pPr>
+    </w:lvl>
+    <w:lvl w:ilvl="6" w:tplc="0409000F" w:tentative="1">
+      <w:start w:val="1"/>
+      <w:numFmt w:val="decimal"/>
+      <w:lvlText w:val="%7."/>
+      <w:lvlJc w:val="left"/>
+      <w:pPr>
+        <w:ind w:left="5088" w:hanging="360"/>
+      </w:pPr>
+    </w:lvl>
+    <w:lvl w:ilvl="7" w:tplc="04090019" w:tentative="1">
+      <w:start w:val="1"/>
+      <w:numFmt w:val="lowerLetter"/>
+      <w:lvlText w:val="%8."/>
+      <w:lvlJc w:val="left"/>
+      <w:pPr>
+        <w:ind w:left="5808" w:hanging="360"/>
+      </w:pPr>
+    </w:lvl>
+    <w:lvl w:ilvl="8" w:tplc="0409001B" w:tentative="1">
+      <w:start w:val="1"/>
+      <w:numFmt w:val="lowerRoman"/>
+      <w:lvlText w:val="%9."/>
+      <w:lvlJc w:val="right"/>
+      <w:pPr>
+        <w:ind w:left="6528" w:hanging="180"/>
+      </w:pPr>
+    </w:lvl>
+  </w:abstractNum>
+  <w:abstractNum w:abstractNumId="3" w15:restartNumberingAfterBreak="0">
+    <w:nsid w:val="6EA57871"/>
+    <w:multiLevelType w:val="hybridMultilevel"/>
+    <w:tmpl w:val="A892642A"/>
+    <w:lvl w:ilvl="0" w:tplc="D4D481E8">
+      <w:start w:val="1"/>
+      <w:numFmt w:val="decimal"/>
+      <w:lvlText w:val="%1."/>
+      <w:lvlJc w:val="left"/>
+      <w:pPr>
+        <w:ind w:left="456" w:hanging="360"/>
+      </w:pPr>
+      <w:rPr>
+        <w:rFonts w:hint="default"/>
+        <w:b/>
+      </w:rPr>
+    </w:lvl>
+    <w:lvl w:ilvl="1" w:tplc="04090019" w:tentative="1">
+      <w:start w:val="1"/>
+      <w:numFmt w:val="lowerLetter"/>
+      <w:lvlText w:val="%2."/>
+      <w:lvlJc w:val="left"/>
+      <w:pPr>
+        <w:ind w:left="1488" w:hanging="360"/>
+      </w:pPr>
+    </w:lvl>
+    <w:lvl w:ilvl="2" w:tplc="0409001B" w:tentative="1">
+      <w:start w:val="1"/>
+      <w:numFmt w:val="lowerRoman"/>
+      <w:lvlText w:val="%3."/>
+      <w:lvlJc w:val="right"/>
+      <w:pPr>
+        <w:ind w:left="2208" w:hanging="180"/>
+      </w:pPr>
+    </w:lvl>
+    <w:lvl w:ilvl="3" w:tplc="0409000F" w:tentative="1">
+      <w:start w:val="1"/>
+      <w:numFmt w:val="decimal"/>
+      <w:lvlText w:val="%4."/>
+      <w:lvlJc w:val="left"/>
+      <w:pPr>
+        <w:ind w:left="2928" w:hanging="360"/>
+      </w:pPr>
+    </w:lvl>
+    <w:lvl w:ilvl="4" w:tplc="04090019" w:tentative="1">
+      <w:start w:val="1"/>
+      <w:numFmt w:val="lowerLetter"/>
+      <w:lvlText w:val="%5."/>
+      <w:lvlJc w:val="left"/>
+      <w:pPr>
+        <w:ind w:left="3648" w:hanging="360"/>
+      </w:pPr>
+    </w:lvl>
+    <w:lvl w:ilvl="5" w:tplc="0409001B" w:tentative="1">
+      <w:start w:val="1"/>
+      <w:numFmt w:val="lowerRoman"/>
+      <w:lvlText w:val="%6."/>
+      <w:lvlJc w:val="right"/>
+      <w:pPr>
+        <w:ind w:left="4368" w:hanging="180"/>
+      </w:pPr>
+    </w:lvl>
+    <w:lvl w:ilvl="6" w:tplc="0409000F" w:tentative="1">
+      <w:start w:val="1"/>
+      <w:numFmt w:val="decimal"/>
+      <w:lvlText w:val="%7."/>
+      <w:lvlJc w:val="left"/>
+      <w:pPr>
+        <w:ind w:left="5088" w:hanging="360"/>
+      </w:pPr>
+    </w:lvl>
+    <w:lvl w:ilvl="7" w:tplc="04090019" w:tentative="1">
+      <w:start w:val="1"/>
+      <w:numFmt w:val="lowerLetter"/>
+      <w:lvlText w:val="%8."/>
+      <w:lvlJc w:val="left"/>
+      <w:pPr>
+        <w:ind w:left="5808" w:hanging="360"/>
+      </w:pPr>
+    </w:lvl>
+    <w:lvl w:ilvl="8" w:tplc="0409001B" w:tentative="1">
+      <w:start w:val="1"/>
+      <w:numFmt w:val="lowerRoman"/>
+      <w:lvlText w:val="%9."/>
+      <w:lvlJc w:val="right"/>
+      <w:pPr>
+        <w:ind w:left="6528" w:hanging="180"/>
+      </w:pPr>
+    </w:lvl>
+  </w:abstractNum>
+  <w:num w:numId="1">
+    <w:abstractNumId w:val="0"/>
+  </w:num>
+  <w:num w:numId="2">
+    <w:abstractNumId w:val="3"/>
+  </w:num>
+  <w:num w:numId="3">
+    <w:abstractNumId w:val="2"/>
+  </w:num>
+  <w:num w:numId="4">
+    <w:abstractNumId w:val="1"/>
+  </w:num>
+</w:numbering>
 </file>
 
 <file path=word/styles.xml><?xml version="1.0" encoding="utf-8"?>
@@ -4251,6 +5266,17 @@
     <w:semiHidden/>
     <w:unhideWhenUsed/>
   </w:style>
+  <w:style w:type="paragraph" w:styleId="ListParagraph">
+    <w:name w:val="List Paragraph"/>
+    <w:basedOn w:val="Normal"/>
+    <w:uiPriority w:val="34"/>
+    <w:qFormat/>
+    <w:rsid w:val="0041060B"/>
+    <w:pPr>
+      <w:ind w:left="720"/>
+      <w:contextualSpacing/>
+    </w:pPr>
+  </w:style>
 </w:styles>
 </file>
 

</xml_diff>

<commit_message>
Changes to desert event + new event added
</commit_message>
<xml_diff>
--- a/Design and Narrative/Story.docx
+++ b/Design and Narrative/Story.docx
@@ -3569,20 +3569,613 @@
       </w:r>
     </w:p>
     <w:p>
-      <w:pPr>
+      <w:r>
+        <w:rPr>
+          <w:highlight w:val="green"/>
+        </w:rPr>
+        <w:t>Priest to player: “You can stay here as compensation for this. Here’s some supplies to help you.”</w:t>
+      </w:r>
+      <w:r>
+        <w:br/>
+      </w:r>
+      <w:r>
+        <w:br/>
+      </w:r>
+      <w:r>
         <w:rPr>
           <w:i/>
           <w:iCs/>
         </w:rPr>
-      </w:pPr>
-      <w:r>
-        <w:rPr>
-          <w:highlight w:val="green"/>
-        </w:rPr>
-        <w:t>Priest to player: “You can stay here as compensation for this. Here’s some supplies to help you.”</w:t>
-      </w:r>
-      <w:r>
-        <w:br/>
+        <w:br/>
+      </w:r>
+      <w:r>
+        <w:rPr>
+          <w:b/>
+          <w:bCs/>
+          <w:u w:val="single"/>
+        </w:rPr>
+        <w:t xml:space="preserve">Event </w:t>
+      </w:r>
+      <w:r>
+        <w:rPr>
+          <w:b/>
+          <w:bCs/>
+          <w:u w:val="single"/>
+        </w:rPr>
+        <w:t>8</w:t>
+      </w:r>
+      <w:r>
+        <w:rPr>
+          <w:b/>
+          <w:bCs/>
+          <w:u w:val="single"/>
+        </w:rPr>
+        <w:t xml:space="preserve"> - Sick child &amp; mother </w:t>
+      </w:r>
+      <w:r>
+        <w:rPr>
+          <w:b/>
+          <w:bCs/>
+          <w:u w:val="single"/>
+        </w:rPr>
+        <w:br/>
+      </w:r>
+      <w:r>
+        <w:rPr>
+          <w:b/>
+          <w:bCs/>
+          <w:u w:val="single"/>
+        </w:rPr>
+        <w:br/>
+      </w:r>
+      <w:r>
+        <w:t>Player walks around the</w:t>
+      </w:r>
+      <w:r>
+        <w:t xml:space="preserve"> m</w:t>
+      </w:r>
+      <w:r>
+        <w:t xml:space="preserve">ostly destroyed houses here and will find a woman in distress. </w:t>
+      </w:r>
+      <w:r>
+        <w:br/>
+      </w:r>
+      <w:r>
+        <w:br/>
+      </w:r>
+      <w:r>
+        <w:rPr>
+          <w:highlight w:val="green"/>
+        </w:rPr>
+        <w:t>Player: “Hello!”</w:t>
+      </w:r>
+      <w:r>
+        <w:rPr>
+          <w:highlight w:val="green"/>
+        </w:rPr>
+        <w:br/>
+      </w:r>
+      <w:r>
+        <w:rPr>
+          <w:highlight w:val="green"/>
+        </w:rPr>
+        <w:br/>
+        <w:t>NPC: “Help! Help!”</w:t>
+      </w:r>
+      <w:r>
+        <w:rPr>
+          <w:highlight w:val="green"/>
+        </w:rPr>
+        <w:br/>
+      </w:r>
+      <w:r>
+        <w:rPr>
+          <w:highlight w:val="green"/>
+        </w:rPr>
+        <w:br/>
+        <w:t>Player: “What’s wrong?”</w:t>
+      </w:r>
+    </w:p>
+    <w:p>
+      <w:r>
+        <w:rPr>
+          <w:highlight w:val="green"/>
+        </w:rPr>
+        <w:t>NPC: “My child is sick. I can’t leave him alone. Can you please find us some food?”</w:t>
+      </w:r>
+      <w:r>
+        <w:br/>
+      </w:r>
+      <w:r>
+        <w:br/>
+      </w:r>
+      <w:r>
+        <w:rPr>
+          <w:highlight w:val="yellow"/>
+        </w:rPr>
+        <w:t xml:space="preserve">{Insert quest to find the </w:t>
+      </w:r>
+      <w:proofErr w:type="gramStart"/>
+      <w:r>
+        <w:rPr>
+          <w:highlight w:val="yellow"/>
+        </w:rPr>
+        <w:t xml:space="preserve">food </w:t>
+      </w:r>
+      <w:r>
+        <w:t>}</w:t>
+      </w:r>
+      <w:proofErr w:type="gramEnd"/>
+      <w:r>
+        <w:t xml:space="preserve"> –Player arrive in the food market and takes back food to the woman.</w:t>
+      </w:r>
+      <w:r>
+        <w:br/>
+      </w:r>
+      <w:r>
+        <w:br/>
+      </w:r>
+      <w:r>
+        <w:t>The woman offer to stay there and some supplies as quest completes.</w:t>
+      </w:r>
+      <w:r>
+        <w:br/>
+      </w:r>
+      <w:r>
+        <w:br/>
+      </w:r>
+      <w:r>
+        <w:br/>
+      </w:r>
+      <w:r>
+        <w:rPr>
+          <w:b/>
+          <w:bCs/>
+          <w:u w:val="single"/>
+        </w:rPr>
+        <w:lastRenderedPageBreak/>
+        <w:t xml:space="preserve">Event </w:t>
+      </w:r>
+      <w:r>
+        <w:rPr>
+          <w:b/>
+          <w:bCs/>
+          <w:u w:val="single"/>
+        </w:rPr>
+        <w:t>9</w:t>
+      </w:r>
+      <w:r>
+        <w:rPr>
+          <w:b/>
+          <w:bCs/>
+          <w:u w:val="single"/>
+        </w:rPr>
+        <w:t xml:space="preserve"> - Sick child &amp; mother </w:t>
+      </w:r>
+      <w:r>
+        <w:rPr>
+          <w:b/>
+          <w:bCs/>
+          <w:u w:val="single"/>
+        </w:rPr>
+        <w:t>(part 2</w:t>
+      </w:r>
+      <w:proofErr w:type="gramStart"/>
+      <w:r>
+        <w:rPr>
+          <w:b/>
+          <w:bCs/>
+          <w:u w:val="single"/>
+        </w:rPr>
+        <w:t>)</w:t>
+      </w:r>
+      <w:proofErr w:type="gramEnd"/>
+      <w:r>
+        <w:rPr>
+          <w:b/>
+          <w:bCs/>
+          <w:u w:val="single"/>
+        </w:rPr>
+        <w:br/>
+      </w:r>
+      <w:r>
+        <w:rPr>
+          <w:b/>
+          <w:bCs/>
+          <w:u w:val="single"/>
+        </w:rPr>
+        <w:br/>
+      </w:r>
+      <w:r>
+        <w:t xml:space="preserve">The next day player </w:t>
+      </w:r>
+      <w:r>
+        <w:t xml:space="preserve">goes back to check on the lady and </w:t>
+      </w:r>
+      <w:r>
+        <w:t>watches the mother giving medicine to the child.</w:t>
+      </w:r>
+      <w:r>
+        <w:t xml:space="preserve"> It’s the notorious forever elixir.</w:t>
+      </w:r>
+      <w:r>
+        <w:br/>
+      </w:r>
+      <w:r>
+        <w:br/>
+      </w:r>
+      <w:r>
+        <w:rPr>
+          <w:highlight w:val="green"/>
+        </w:rPr>
+        <w:t>Player: “Why are you giving that to him?</w:t>
+      </w:r>
+      <w:r>
+        <w:rPr>
+          <w:highlight w:val="green"/>
+        </w:rPr>
+        <w:t xml:space="preserve"> </w:t>
+      </w:r>
+      <w:proofErr w:type="spellStart"/>
+      <w:r>
+        <w:rPr>
+          <w:highlight w:val="green"/>
+        </w:rPr>
+        <w:t>Isnt</w:t>
+      </w:r>
+      <w:proofErr w:type="spellEnd"/>
+      <w:r>
+        <w:rPr>
+          <w:highlight w:val="green"/>
+        </w:rPr>
+        <w:t xml:space="preserve"> that the Forever </w:t>
+      </w:r>
+      <w:proofErr w:type="spellStart"/>
+      <w:r>
+        <w:rPr>
+          <w:highlight w:val="green"/>
+        </w:rPr>
+        <w:t>Elixier</w:t>
+      </w:r>
+      <w:proofErr w:type="spellEnd"/>
+      <w:r>
+        <w:rPr>
+          <w:highlight w:val="green"/>
+        </w:rPr>
+        <w:t>?</w:t>
+      </w:r>
+      <w:r>
+        <w:rPr>
+          <w:highlight w:val="green"/>
+        </w:rPr>
+        <w:t>”</w:t>
+      </w:r>
+      <w:r>
+        <w:t xml:space="preserve"> </w:t>
+      </w:r>
+      <w:r>
+        <w:br/>
+      </w:r>
+      <w:r>
+        <w:br/>
+      </w:r>
+      <w:r>
+        <w:rPr>
+          <w:highlight w:val="green"/>
+        </w:rPr>
+        <w:t>NPC: “Yes! But I don’t have a choice. Sam’s disease has no other cure.”</w:t>
+      </w:r>
+      <w:r>
+        <w:rPr>
+          <w:highlight w:val="green"/>
+        </w:rPr>
+        <w:br/>
+      </w:r>
+      <w:r>
+        <w:rPr>
+          <w:highlight w:val="green"/>
+        </w:rPr>
+        <w:br/>
+        <w:t>Player: “You do know that’s not a cure.”</w:t>
+      </w:r>
+      <w:r>
+        <w:rPr>
+          <w:highlight w:val="green"/>
+        </w:rPr>
+        <w:br/>
+      </w:r>
+      <w:r>
+        <w:rPr>
+          <w:highlight w:val="green"/>
+        </w:rPr>
+        <w:br/>
+        <w:t>NPC: “It keeps him alive. I can’t let my child die.”</w:t>
+      </w:r>
+      <w:r>
+        <w:br/>
+      </w:r>
+      <w:r>
+        <w:br/>
+      </w:r>
+      <w:r>
+        <w:rPr>
+          <w:highlight w:val="green"/>
+        </w:rPr>
+        <w:t>“There is a factory here where I could find some for free. But these days he has gotten worse and the danger loams around.”</w:t>
+      </w:r>
+      <w:r>
+        <w:br/>
+      </w:r>
+      <w:r>
+        <w:br/>
+      </w:r>
+      <w:r>
+        <w:rPr>
+          <w:highlight w:val="green"/>
+        </w:rPr>
+        <w:t>Player: “I wish I could help!”</w:t>
+      </w:r>
+      <w:r>
+        <w:rPr>
+          <w:highlight w:val="green"/>
+        </w:rPr>
+        <w:br/>
+      </w:r>
+      <w:r>
+        <w:rPr>
+          <w:highlight w:val="green"/>
+        </w:rPr>
+        <w:br/>
+        <w:t xml:space="preserve">NPC: </w:t>
+      </w:r>
+      <w:proofErr w:type="gramStart"/>
+      <w:r>
+        <w:rPr>
+          <w:highlight w:val="green"/>
+        </w:rPr>
+        <w:t>“ If</w:t>
+      </w:r>
+      <w:proofErr w:type="gramEnd"/>
+      <w:r>
+        <w:rPr>
+          <w:highlight w:val="green"/>
+        </w:rPr>
+        <w:t xml:space="preserve"> you could bring more of these somehow. I could stay with my child a little longer.”</w:t>
+      </w:r>
+      <w:r>
+        <w:br/>
+      </w:r>
+      <w:r>
+        <w:t xml:space="preserve"> </w:t>
+      </w:r>
+      <w:r>
+        <w:br/>
+      </w:r>
+      <w:r>
+        <w:rPr>
+          <w:highlight w:val="yellow"/>
+          <w:u w:val="single"/>
+        </w:rPr>
+        <w:t>{</w:t>
+      </w:r>
+      <w:r>
+        <w:rPr>
+          <w:highlight w:val="yellow"/>
+        </w:rPr>
+        <w:t xml:space="preserve">Quest to find forever </w:t>
+      </w:r>
+      <w:proofErr w:type="spellStart"/>
+      <w:r>
+        <w:rPr>
+          <w:highlight w:val="yellow"/>
+        </w:rPr>
+        <w:t>exilier</w:t>
+      </w:r>
+      <w:proofErr w:type="spellEnd"/>
+      <w:r>
+        <w:rPr>
+          <w:highlight w:val="yellow"/>
+        </w:rPr>
+        <w:t xml:space="preserve"> in the destroyed factory}</w:t>
+      </w:r>
+      <w:r>
+        <w:t xml:space="preserve"> – Make it hard to find, destroyed medicine boxes etc. and enemies in the area.)</w:t>
+      </w:r>
+      <w:r>
+        <w:br/>
+        <w:t xml:space="preserve"> </w:t>
+      </w:r>
+      <w:r>
+        <w:br/>
+      </w:r>
+      <w:r>
+        <w:rPr>
+          <w:highlight w:val="green"/>
+        </w:rPr>
+        <w:t xml:space="preserve">Player thoughts </w:t>
+      </w:r>
+      <w:r>
+        <w:rPr>
+          <w:highlight w:val="green"/>
+        </w:rPr>
+        <w:t xml:space="preserve">“I am worried what the </w:t>
+      </w:r>
+      <w:proofErr w:type="spellStart"/>
+      <w:r>
+        <w:rPr>
+          <w:highlight w:val="green"/>
+        </w:rPr>
+        <w:t>Elixier</w:t>
+      </w:r>
+      <w:proofErr w:type="spellEnd"/>
+      <w:r>
+        <w:rPr>
+          <w:highlight w:val="green"/>
+        </w:rPr>
+        <w:t xml:space="preserve"> might do to him”</w:t>
+      </w:r>
+      <w:r>
+        <w:br/>
+      </w:r>
+      <w:r>
+        <w:br/>
+      </w:r>
+      <w:r>
+        <w:t xml:space="preserve">Player will </w:t>
+      </w:r>
+      <w:r>
+        <w:t xml:space="preserve">find the elixir </w:t>
+      </w:r>
+      <w:r>
+        <w:t>and will be introduced to a new enemy type, Wormers on the way</w:t>
+      </w:r>
+      <w:r>
+        <w:br/>
+      </w:r>
+      <w:r>
+        <w:br/>
+      </w:r>
+      <w:r>
+        <w:rPr>
+          <w:highlight w:val="green"/>
+        </w:rPr>
+        <w:t>Player: “What is this??”</w:t>
+      </w:r>
+      <w:r>
+        <w:t xml:space="preserve">  (Show the new enemy in distance) </w:t>
+      </w:r>
+      <w:r>
+        <w:br/>
+      </w:r>
+      <w:r>
+        <w:br/>
+      </w:r>
+      <w:r>
+        <w:rPr>
+          <w:highlight w:val="yellow"/>
+        </w:rPr>
+        <w:t>{Kill the new enemy – wormers}</w:t>
+      </w:r>
+      <w:r>
+        <w:br/>
+      </w:r>
+      <w:r>
+        <w:br/>
+      </w:r>
+      <w:r>
+        <w:t>Player will return with the medicine.</w:t>
+      </w:r>
+      <w:r>
+        <w:br/>
+      </w:r>
+      <w:r>
+        <w:br/>
+      </w:r>
+      <w:r>
+        <w:rPr>
+          <w:highlight w:val="green"/>
+        </w:rPr>
+        <w:t xml:space="preserve">Player: “Here! </w:t>
+      </w:r>
+      <w:r>
+        <w:rPr>
+          <w:highlight w:val="green"/>
+        </w:rPr>
+        <w:t>I got the medicine”</w:t>
+      </w:r>
+      <w:r>
+        <w:br/>
+      </w:r>
+      <w:r>
+        <w:br/>
+      </w:r>
+      <w:r>
+        <w:rPr>
+          <w:highlight w:val="green"/>
+        </w:rPr>
+        <w:t>NPC: “He’s barely conscious.”</w:t>
+      </w:r>
+      <w:r>
+        <w:br/>
+      </w:r>
+      <w:r>
+        <w:br/>
+        <w:t>The child is sweating and developing rashes as the mother injects him with more medicine.</w:t>
+      </w:r>
+      <w:r>
+        <w:br/>
+      </w:r>
+      <w:r>
+        <w:br/>
+      </w:r>
+      <w:r>
+        <w:rPr>
+          <w:highlight w:val="green"/>
+        </w:rPr>
+        <w:t xml:space="preserve">Player: “It’s ….. </w:t>
+      </w:r>
+      <w:r>
+        <w:rPr>
+          <w:highlight w:val="green"/>
+        </w:rPr>
+        <w:t>It’s</w:t>
+      </w:r>
+      <w:r>
+        <w:rPr>
+          <w:highlight w:val="green"/>
+        </w:rPr>
+        <w:t xml:space="preserve"> the side effects.”</w:t>
+      </w:r>
+      <w:r>
+        <w:rPr>
+          <w:highlight w:val="green"/>
+        </w:rPr>
+        <w:br/>
+      </w:r>
+      <w:r>
+        <w:rPr>
+          <w:highlight w:val="green"/>
+        </w:rPr>
+        <w:br/>
+        <w:t>NPC gasps – “Sam! You can’t!”</w:t>
+      </w:r>
+      <w:r>
+        <w:rPr>
+          <w:highlight w:val="green"/>
+        </w:rPr>
+        <w:br/>
+      </w:r>
+      <w:r>
+        <w:rPr>
+          <w:highlight w:val="green"/>
+        </w:rPr>
+        <w:br/>
+        <w:t>Player: “Get away from him!!”</w:t>
+      </w:r>
+      <w:r>
+        <w:br/>
+      </w:r>
+      <w:r>
+        <w:lastRenderedPageBreak/>
+        <w:br/>
+      </w:r>
+      <w:r>
+        <w:rPr>
+          <w:highlight w:val="green"/>
+        </w:rPr>
+        <w:t>NPC: “How can I leave my child?”</w:t>
+      </w:r>
+      <w:r>
+        <w:br/>
+      </w:r>
+      <w:r>
+        <w:br/>
+      </w:r>
+      <w:r>
+        <w:rPr>
+          <w:highlight w:val="yellow"/>
+        </w:rPr>
+        <w:t>{Fight with NPC}</w:t>
       </w:r>
       <w:r>
         <w:br/>
@@ -3590,42 +4183,490 @@
     </w:p>
     <w:p>
       <w:pPr>
-        <w:jc w:val="center"/>
-        <w:rPr>
-          <w:b/>
-          <w:bCs/>
+        <w:rPr>
+          <w:highlight w:val="green"/>
         </w:rPr>
       </w:pPr>
+      <w:r>
+        <w:t>The player locks the child in a room, with a glass window and the child turns into a zombie</w:t>
+      </w:r>
+      <w:r>
+        <w:br/>
+      </w:r>
+      <w:r>
+        <w:br/>
+      </w:r>
+      <w:r>
+        <w:rPr>
+          <w:highlight w:val="green"/>
+        </w:rPr>
+        <w:t>NPC (crying): “He is suffering because of my choices!”</w:t>
+      </w:r>
+      <w:r>
+        <w:br/>
+      </w:r>
+      <w:r>
+        <w:br/>
+      </w:r>
+      <w:r>
+        <w:rPr>
+          <w:highlight w:val="green"/>
+        </w:rPr>
+        <w:t>Player: “You did what you could. It’s not in your control”</w:t>
+      </w:r>
+      <w:r>
+        <w:br/>
+      </w:r>
+      <w:r>
+        <w:br/>
+      </w:r>
+      <w:r>
+        <w:rPr>
+          <w:highlight w:val="green"/>
+        </w:rPr>
+        <w:t>NPC: “I thought I was saving him.  It happened so fast.”</w:t>
+      </w:r>
+      <w:r>
+        <w:br/>
+      </w:r>
+      <w:r>
+        <w:br/>
+      </w:r>
+      <w:r>
+        <w:rPr>
+          <w:highlight w:val="green"/>
+        </w:rPr>
+        <w:t>Player: “We need to move to a safe place.”</w:t>
+      </w:r>
+      <w:r>
+        <w:rPr>
+          <w:highlight w:val="green"/>
+        </w:rPr>
+        <w:br/>
+      </w:r>
+      <w:r>
+        <w:rPr>
+          <w:highlight w:val="green"/>
+        </w:rPr>
+        <w:br/>
+        <w:t>NPC: “I can’t just leave him here.”</w:t>
+      </w:r>
+      <w:r>
+        <w:br/>
+      </w:r>
+      <w:r>
+        <w:br/>
+      </w:r>
+      <w:r>
+        <w:rPr>
+          <w:highlight w:val="green"/>
+        </w:rPr>
+        <w:t>Player: “He’s a threat to you and everyone now.”</w:t>
+      </w:r>
+      <w:r>
+        <w:br/>
+      </w:r>
+      <w:r>
+        <w:br/>
+      </w:r>
+      <w:r>
+        <w:rPr>
+          <w:highlight w:val="green"/>
+        </w:rPr>
+        <w:t>NPC: “I can’t….”</w:t>
+      </w:r>
+      <w:r>
+        <w:rPr>
+          <w:highlight w:val="green"/>
+        </w:rPr>
+        <w:br/>
+      </w:r>
+      <w:r>
+        <w:rPr>
+          <w:highlight w:val="green"/>
+        </w:rPr>
+        <w:br/>
+        <w:t>Player: “You can end his suffering or leave him be…”</w:t>
+      </w:r>
+      <w:r>
+        <w:br/>
+      </w:r>
+      <w:r>
+        <w:br/>
+      </w:r>
+      <w:r>
+        <w:rPr>
+          <w:highlight w:val="green"/>
+        </w:rPr>
+        <w:t>NPC: “How can you say that? I wouldn’t want to live without him”</w:t>
+      </w:r>
+      <w:r>
+        <w:rPr>
+          <w:highlight w:val="green"/>
+        </w:rPr>
+        <w:br/>
+      </w:r>
+      <w:r>
+        <w:rPr>
+          <w:highlight w:val="green"/>
+        </w:rPr>
+        <w:br/>
+        <w:t>Player: “We have to make hard choices sometime.”</w:t>
+      </w:r>
+      <w:r>
+        <w:br/>
+      </w:r>
+      <w:r>
+        <w:br/>
+      </w:r>
+      <w:r>
+        <w:rPr>
+          <w:highlight w:val="yellow"/>
+        </w:rPr>
+        <w:t xml:space="preserve">{Take the mother to </w:t>
+      </w:r>
+      <w:r>
+        <w:rPr>
+          <w:highlight w:val="yellow"/>
+        </w:rPr>
+        <w:t>the church</w:t>
+      </w:r>
+      <w:r>
+        <w:rPr>
+          <w:highlight w:val="yellow"/>
+        </w:rPr>
+        <w:t xml:space="preserve"> to settle}</w:t>
+      </w:r>
+      <w:r>
+        <w:br/>
+      </w:r>
+      <w:r>
+        <w:br/>
+      </w:r>
+      <w:r>
+        <w:rPr>
+          <w:b/>
+          <w:bCs/>
+          <w:u w:val="single"/>
+        </w:rPr>
+        <w:t xml:space="preserve">Event </w:t>
+      </w:r>
+      <w:r>
+        <w:rPr>
+          <w:b/>
+          <w:bCs/>
+          <w:u w:val="single"/>
+        </w:rPr>
+        <w:t>10</w:t>
+      </w:r>
+      <w:r>
+        <w:rPr>
+          <w:b/>
+          <w:bCs/>
+          <w:u w:val="single"/>
+        </w:rPr>
+        <w:t xml:space="preserve"> </w:t>
+      </w:r>
+      <w:r>
+        <w:rPr>
+          <w:b/>
+          <w:bCs/>
+          <w:u w:val="single"/>
+        </w:rPr>
+        <w:t xml:space="preserve">- Sick child &amp; mother </w:t>
+      </w:r>
+      <w:r>
+        <w:rPr>
+          <w:b/>
+          <w:bCs/>
+          <w:u w:val="single"/>
+        </w:rPr>
+        <w:t>(part 3</w:t>
+      </w:r>
+      <w:proofErr w:type="gramStart"/>
+      <w:r>
+        <w:rPr>
+          <w:b/>
+          <w:bCs/>
+          <w:u w:val="single"/>
+        </w:rPr>
+        <w:t>)</w:t>
+      </w:r>
+      <w:proofErr w:type="gramEnd"/>
+      <w:r>
+        <w:rPr>
+          <w:b/>
+          <w:bCs/>
+          <w:u w:val="single"/>
+        </w:rPr>
+        <w:br/>
+      </w:r>
+      <w:r>
+        <w:rPr>
+          <w:b/>
+          <w:bCs/>
+          <w:u w:val="single"/>
+        </w:rPr>
+        <w:br/>
+      </w:r>
+      <w:r>
+        <w:t>Some days later, another NPC runs towards the player</w:t>
+      </w:r>
+      <w:r>
+        <w:br/>
+      </w:r>
+      <w:r>
+        <w:br/>
+      </w:r>
+      <w:r>
+        <w:rPr>
+          <w:highlight w:val="green"/>
+        </w:rPr>
+        <w:t>NPC: “ You know! The mother… she went to look for her child”</w:t>
+      </w:r>
+    </w:p>
+    <w:p>
+      <w:r>
+        <w:rPr>
+          <w:highlight w:val="green"/>
+        </w:rPr>
+        <w:t>“She will bring that zombie here to kill us all!”</w:t>
+      </w:r>
+      <w:r>
+        <w:rPr>
+          <w:highlight w:val="green"/>
+        </w:rPr>
+        <w:br/>
+      </w:r>
+      <w:r>
+        <w:rPr>
+          <w:highlight w:val="green"/>
+        </w:rPr>
+        <w:br/>
+        <w:t>Player: “Relax! I will go look for her.”</w:t>
+      </w:r>
+      <w:r>
+        <w:br/>
+      </w:r>
+      <w:r>
+        <w:br/>
+      </w:r>
+      <w:r>
+        <w:rPr>
+          <w:highlight w:val="yellow"/>
+        </w:rPr>
+        <w:t>{Look for the mother, enemies waves in the way}</w:t>
+      </w:r>
+      <w:r>
+        <w:br/>
+      </w:r>
+      <w:r>
+        <w:br/>
+      </w:r>
+      <w:r>
+        <w:t>On reaching the player will find that the mother has killed both herself and the child.</w:t>
+      </w:r>
+      <w:r>
+        <w:t xml:space="preserve"> Player will find a crumpled paper in her hand</w:t>
+      </w:r>
+      <w:r>
+        <w:br/>
+      </w:r>
+      <w:r>
+        <w:br/>
+      </w:r>
+      <w:proofErr w:type="gramStart"/>
       <w:r>
         <w:rPr>
           <w:i/>
           <w:iCs/>
-        </w:rPr>
-        <w:br/>
-      </w:r>
-      <w:r>
-        <w:rPr>
-          <w:b/>
-          <w:bCs/>
-          <w:sz w:val="36"/>
-          <w:szCs w:val="36"/>
-        </w:rPr>
-        <w:t>RED DESERT</w:t>
-      </w:r>
-      <w:r>
-        <w:rPr>
-          <w:b/>
-          <w:bCs/>
-        </w:rPr>
-        <w:br/>
-      </w:r>
-    </w:p>
-    <w:p>
-      <w:r>
-        <w:t xml:space="preserve">Player will arrive in the red desert </w:t>
-      </w:r>
-      <w:r>
-        <w:t>and explore the area in the beginning, find close by settlements.</w:t>
+          <w:highlight w:val="cyan"/>
+        </w:rPr>
+        <w:lastRenderedPageBreak/>
+        <w:t>Even</w:t>
+      </w:r>
+      <w:proofErr w:type="gramEnd"/>
+      <w:r>
+        <w:rPr>
+          <w:i/>
+          <w:iCs/>
+          <w:highlight w:val="cyan"/>
+        </w:rPr>
+        <w:t xml:space="preserve"> in the end, I make a selfish choice. </w:t>
+      </w:r>
+      <w:r>
+        <w:rPr>
+          <w:i/>
+          <w:iCs/>
+          <w:highlight w:val="cyan"/>
+        </w:rPr>
+        <w:t xml:space="preserve"> </w:t>
+      </w:r>
+      <w:r>
+        <w:rPr>
+          <w:i/>
+          <w:iCs/>
+          <w:highlight w:val="cyan"/>
+        </w:rPr>
+        <w:t xml:space="preserve">Sam! You are everything to me. You are my only child. </w:t>
+      </w:r>
+      <w:r>
+        <w:rPr>
+          <w:i/>
+          <w:iCs/>
+          <w:highlight w:val="cyan"/>
+        </w:rPr>
+        <w:br/>
+        <w:t xml:space="preserve">So I am coming back. I won’t abandon you and live myself. </w:t>
+      </w:r>
+      <w:r>
+        <w:rPr>
+          <w:i/>
+          <w:iCs/>
+          <w:highlight w:val="cyan"/>
+        </w:rPr>
+        <w:br/>
+      </w:r>
+      <w:r>
+        <w:rPr>
+          <w:i/>
+          <w:iCs/>
+          <w:highlight w:val="cyan"/>
+        </w:rPr>
+        <w:br/>
+        <w:t>I hope you can forgive for the time I abandoned you. Every time I closed my eyes, I imagined you in that closed room…all alone.  So return, to free you and to condemn myself for leaving you.</w:t>
+      </w:r>
+      <w:r>
+        <w:br/>
+      </w:r>
+      <w:r>
+        <w:rPr>
+          <w:b/>
+          <w:bCs/>
+          <w:u w:val="single"/>
+        </w:rPr>
+        <w:br/>
+      </w:r>
+      <w:r>
+        <w:rPr>
+          <w:b/>
+          <w:bCs/>
+          <w:u w:val="single"/>
+        </w:rPr>
+        <w:t xml:space="preserve">Event 10: </w:t>
+      </w:r>
+      <w:r>
+        <w:rPr>
+          <w:b/>
+          <w:bCs/>
+          <w:u w:val="single"/>
+        </w:rPr>
+        <w:t>Curious NPC find new enemy</w:t>
+      </w:r>
+      <w:bookmarkStart w:id="0" w:name="_GoBack"/>
+      <w:bookmarkEnd w:id="0"/>
+      <w:r>
+        <w:rPr>
+          <w:b/>
+          <w:bCs/>
+          <w:u w:val="single"/>
+        </w:rPr>
+        <w:br/>
+      </w:r>
+      <w:r>
+        <w:rPr>
+          <w:b/>
+          <w:bCs/>
+          <w:u w:val="single"/>
+        </w:rPr>
+        <w:br/>
+      </w:r>
+      <w:r>
+        <w:rPr>
+          <w:i/>
+          <w:iCs/>
+          <w:highlight w:val="cyan"/>
+        </w:rPr>
+        <w:t>10 August 2300 – The ongoing zombie situation takes a new turns as the locals discover the mutation in animals. A new specie of the desert creature has been discovered, popularly called “Wormers” by the local community.  It is believed that these new species are evolved as the result of the radiation and effects of the remnants of the elixir in the area. Citizens are advised to keep their distance as the authorities analyze their behavior.</w:t>
+      </w:r>
+      <w:r>
+        <w:rPr>
+          <w:i/>
+          <w:iCs/>
+        </w:rPr>
+        <w:t xml:space="preserve"> </w:t>
+      </w:r>
+      <w:r>
+        <w:rPr>
+          <w:i/>
+          <w:iCs/>
+        </w:rPr>
+        <w:br/>
+      </w:r>
+      <w:r>
+        <w:rPr>
+          <w:i/>
+          <w:iCs/>
+        </w:rPr>
+        <w:br/>
+      </w:r>
+      <w:r>
+        <w:rPr>
+          <w:highlight w:val="green"/>
+        </w:rPr>
+        <w:t>Player: “The news seem to be late. I already encountered this one.”</w:t>
+      </w:r>
+      <w:r>
+        <w:br/>
+      </w:r>
+      <w:r>
+        <w:br/>
+      </w:r>
+      <w:r>
+        <w:t>Player finds some NPCs talking about the new enemy.</w:t>
+      </w:r>
+      <w:r>
+        <w:rPr>
+          <w:b/>
+          <w:bCs/>
+          <w:u w:val="single"/>
+        </w:rPr>
+        <w:t xml:space="preserve"> </w:t>
+      </w:r>
+      <w:r>
+        <w:rPr>
+          <w:b/>
+          <w:bCs/>
+          <w:u w:val="single"/>
+        </w:rPr>
+        <w:br/>
+      </w:r>
+      <w:r>
+        <w:rPr>
+          <w:b/>
+          <w:bCs/>
+          <w:u w:val="single"/>
+        </w:rPr>
+        <w:br/>
+      </w:r>
+      <w:r>
+        <w:rPr>
+          <w:highlight w:val="green"/>
+        </w:rPr>
+        <w:t>NPC 1: This seems interesting!</w:t>
+      </w:r>
+      <w:r>
+        <w:rPr>
+          <w:highlight w:val="green"/>
+        </w:rPr>
+        <w:br/>
+      </w:r>
+      <w:r>
+        <w:rPr>
+          <w:highlight w:val="green"/>
+        </w:rPr>
+        <w:br/>
+        <w:t>NPC 2: “Dangerous. Not interesting!”</w:t>
       </w:r>
     </w:p>
     <w:p>
@@ -3638,952 +4679,202 @@
       </w:pPr>
       <w:r>
         <w:rPr>
-          <w:b/>
-          <w:bCs/>
-          <w:u w:val="single"/>
-        </w:rPr>
-        <w:t xml:space="preserve">Event 1 - Sick child &amp; mother </w:t>
-      </w:r>
-    </w:p>
-    <w:p>
-      <w:r>
-        <w:t xml:space="preserve">Player walks around the initial settlement place. Mostly destroyed houses here and will find a woman in distress. </w:t>
-      </w:r>
-      <w:r>
-        <w:br/>
-      </w:r>
-      <w:r>
-        <w:br/>
-      </w:r>
-      <w:r>
-        <w:rPr>
-          <w:highlight w:val="green"/>
-        </w:rPr>
-        <w:t>Player: “Hello!”</w:t>
-      </w:r>
-      <w:r>
-        <w:rPr>
-          <w:highlight w:val="green"/>
-        </w:rPr>
-        <w:br/>
-      </w:r>
-      <w:r>
-        <w:rPr>
-          <w:highlight w:val="green"/>
-        </w:rPr>
-        <w:br/>
-        <w:t>NPC: “Help! Help!”</w:t>
-      </w:r>
-      <w:r>
-        <w:rPr>
-          <w:highlight w:val="green"/>
-        </w:rPr>
-        <w:br/>
-      </w:r>
-      <w:r>
-        <w:rPr>
-          <w:highlight w:val="green"/>
-        </w:rPr>
-        <w:br/>
-        <w:t>Player: “What’s wrong?”</w:t>
-      </w:r>
-    </w:p>
-    <w:p>
-      <w:pPr>
-        <w:rPr>
-          <w:u w:val="single"/>
-        </w:rPr>
-      </w:pPr>
-      <w:r>
-        <w:rPr>
-          <w:highlight w:val="green"/>
+          <w:highlight w:val="green"/>
+        </w:rPr>
+        <w:t>NPC 3: “We survived the zombies</w:t>
+      </w:r>
+      <w:proofErr w:type="gramStart"/>
+      <w:r>
+        <w:rPr>
+          <w:highlight w:val="green"/>
+        </w:rPr>
+        <w:t>..</w:t>
+      </w:r>
+      <w:proofErr w:type="gramEnd"/>
+      <w:r>
+        <w:rPr>
+          <w:highlight w:val="green"/>
+        </w:rPr>
+        <w:t xml:space="preserve"> This is nothing!”</w:t>
+      </w:r>
+      <w:r>
+        <w:br/>
+      </w:r>
+      <w:r>
+        <w:rPr>
+          <w:b/>
+          <w:bCs/>
+          <w:u w:val="single"/>
+        </w:rPr>
+        <w:br/>
+      </w:r>
+      <w:r>
+        <w:rPr>
+          <w:highlight w:val="green"/>
+        </w:rPr>
+        <w:t>Player: “Are you sure? I have seen one.”</w:t>
+      </w:r>
+      <w:r>
+        <w:rPr>
+          <w:highlight w:val="green"/>
+        </w:rPr>
+        <w:br/>
+      </w:r>
+      <w:r>
+        <w:rPr>
+          <w:highlight w:val="green"/>
+        </w:rPr>
+        <w:br/>
+        <w:t>NPC 1: “Someone like you? Then surely it’s not that dangerous”</w:t>
+      </w:r>
+      <w:r>
+        <w:br/>
+      </w:r>
+      <w:r>
+        <w:br/>
+      </w:r>
+      <w:r>
+        <w:rPr>
+          <w:highlight w:val="green"/>
+        </w:rPr>
+        <w:t>NPC 2: “Hmmm</w:t>
+      </w:r>
+      <w:proofErr w:type="gramStart"/>
+      <w:r>
+        <w:rPr>
+          <w:highlight w:val="green"/>
+        </w:rPr>
+        <w:t>..</w:t>
+      </w:r>
+      <w:proofErr w:type="gramEnd"/>
+      <w:r>
+        <w:rPr>
+          <w:highlight w:val="green"/>
+        </w:rPr>
+        <w:t xml:space="preserve"> Maybe we can see them too then.”</w:t>
+      </w:r>
+      <w:r>
+        <w:br/>
+      </w:r>
+      <w:r>
+        <w:br/>
+      </w:r>
+      <w:r>
+        <w:rPr>
+          <w:highlight w:val="green"/>
+        </w:rPr>
+        <w:t xml:space="preserve">Player: “I just told you </w:t>
+      </w:r>
+      <w:proofErr w:type="spellStart"/>
+      <w:proofErr w:type="gramStart"/>
+      <w:r>
+        <w:rPr>
+          <w:highlight w:val="green"/>
+        </w:rPr>
+        <w:t>its</w:t>
+      </w:r>
+      <w:proofErr w:type="spellEnd"/>
+      <w:proofErr w:type="gramEnd"/>
+      <w:r>
+        <w:rPr>
+          <w:highlight w:val="green"/>
+        </w:rPr>
+        <w:t xml:space="preserve"> not safe.”</w:t>
+      </w:r>
+      <w:r>
+        <w:br/>
+      </w:r>
+      <w:r>
+        <w:br/>
+      </w:r>
+      <w:r>
+        <w:rPr>
+          <w:highlight w:val="green"/>
+        </w:rPr>
+        <w:t>NPC 3: “Well you are alive! We will be fine too. Let’s go guys!”</w:t>
+      </w:r>
+      <w:r>
+        <w:br/>
+      </w:r>
+      <w:r>
+        <w:br/>
+      </w:r>
+      <w:r>
+        <w:rPr>
+          <w:highlight w:val="yellow"/>
+        </w:rPr>
+        <w:t>{Follow the NPC’s to the enemy location}</w:t>
+      </w:r>
+      <w:r>
+        <w:br/>
+      </w:r>
+      <w:r>
+        <w:br/>
+        <w:t>NPC’s shocked to see the new enemy.</w:t>
+      </w:r>
+      <w:r>
+        <w:br/>
+      </w:r>
+      <w:r>
+        <w:br/>
+      </w:r>
+      <w:r>
+        <w:rPr>
+          <w:highlight w:val="green"/>
+        </w:rPr>
+        <w:t>NPC 2: “Help! I told you guys it was dangerous.”</w:t>
+      </w:r>
+      <w:r>
+        <w:rPr>
+          <w:highlight w:val="green"/>
+        </w:rPr>
+        <w:br/>
+      </w:r>
+      <w:r>
+        <w:rPr>
+          <w:highlight w:val="green"/>
+        </w:rPr>
+        <w:br/>
+        <w:t>NPC 1: “This looks nothing like the pictures</w:t>
+      </w:r>
+      <w:proofErr w:type="gramStart"/>
+      <w:r>
+        <w:rPr>
+          <w:highlight w:val="green"/>
+        </w:rPr>
+        <w:t>”</w:t>
+      </w:r>
+      <w:proofErr w:type="gramEnd"/>
+      <w:r>
+        <w:br/>
+      </w:r>
+      <w:r>
+        <w:br/>
+      </w:r>
+      <w:r>
+        <w:rPr>
+          <w:highlight w:val="yellow"/>
+        </w:rPr>
+        <w:t>{Save the NPC’s}</w:t>
+      </w:r>
+      <w:r>
+        <w:br/>
+      </w:r>
+      <w:r>
+        <w:rPr>
+          <w:b/>
+          <w:bCs/>
+          <w:u w:val="single"/>
+        </w:rPr>
+        <w:br/>
+      </w:r>
+      <w:r>
+        <w:rPr>
+          <w:b/>
+          <w:bCs/>
+          <w:u w:val="single"/>
         </w:rPr>
         <w:lastRenderedPageBreak/>
-        <w:t>NPC: “My child is sick. I can’t leave him alone. Can you please find us some food?”</w:t>
-      </w:r>
-      <w:r>
-        <w:br/>
-      </w:r>
-      <w:r>
-        <w:br/>
-      </w:r>
-      <w:r>
-        <w:rPr>
-          <w:highlight w:val="yellow"/>
-        </w:rPr>
-        <w:t xml:space="preserve">{Insert quest to find the </w:t>
-      </w:r>
-      <w:proofErr w:type="gramStart"/>
-      <w:r>
-        <w:rPr>
-          <w:highlight w:val="yellow"/>
-        </w:rPr>
-        <w:t xml:space="preserve">food </w:t>
-      </w:r>
-      <w:r>
-        <w:t>}</w:t>
-      </w:r>
-      <w:proofErr w:type="gramEnd"/>
-      <w:r>
-        <w:t xml:space="preserve"> – Player will have to find food market area in the desert and will be introduced to a new enemy </w:t>
-      </w:r>
-      <w:r>
-        <w:t>type,</w:t>
-      </w:r>
-      <w:r>
-        <w:t xml:space="preserve"> Wormers on the way</w:t>
-      </w:r>
-      <w:r>
-        <w:br/>
-      </w:r>
-      <w:r>
-        <w:br/>
-      </w:r>
-      <w:r>
-        <w:rPr>
-          <w:highlight w:val="green"/>
-        </w:rPr>
-        <w:t>Player: “What is this??”</w:t>
-      </w:r>
-      <w:r>
-        <w:t xml:space="preserve">  (</w:t>
-      </w:r>
-      <w:r>
-        <w:t>Show</w:t>
-      </w:r>
-      <w:r>
-        <w:t xml:space="preserve"> the new enemy in distance) </w:t>
-      </w:r>
-      <w:r>
-        <w:br/>
-      </w:r>
-      <w:r>
-        <w:br/>
-      </w:r>
-      <w:r>
-        <w:rPr>
-          <w:highlight w:val="yellow"/>
-        </w:rPr>
-        <w:t>{Kill the new enemy – wormers}</w:t>
-      </w:r>
-      <w:r>
-        <w:br/>
-      </w:r>
-      <w:r>
-        <w:br/>
-        <w:t>Player arrive in the food market and takes back food to the woman.</w:t>
-      </w:r>
-      <w:r>
-        <w:br/>
-      </w:r>
-      <w:r>
-        <w:br/>
-      </w:r>
-      <w:r>
-        <w:t>The woman offer to stay there and some supplies as quest completes.</w:t>
-      </w:r>
-      <w:r>
-        <w:br/>
-      </w:r>
-      <w:r>
-        <w:br/>
-      </w:r>
-      <w:r>
-        <w:br/>
-      </w:r>
-      <w:r>
-        <w:rPr>
-          <w:b/>
-          <w:bCs/>
-          <w:u w:val="single"/>
-        </w:rPr>
-        <w:t xml:space="preserve">Event </w:t>
-      </w:r>
-      <w:r>
-        <w:rPr>
-          <w:b/>
-          <w:bCs/>
-          <w:u w:val="single"/>
-        </w:rPr>
-        <w:t>2</w:t>
-      </w:r>
-      <w:r>
-        <w:rPr>
-          <w:b/>
-          <w:bCs/>
-          <w:u w:val="single"/>
-        </w:rPr>
-        <w:t xml:space="preserve"> - Sick child &amp; mother </w:t>
-      </w:r>
-      <w:r>
-        <w:rPr>
-          <w:b/>
-          <w:bCs/>
-          <w:u w:val="single"/>
-        </w:rPr>
-        <w:t>(part 2</w:t>
-      </w:r>
-      <w:proofErr w:type="gramStart"/>
-      <w:r>
-        <w:rPr>
-          <w:b/>
-          <w:bCs/>
-          <w:u w:val="single"/>
-        </w:rPr>
-        <w:t>)</w:t>
-      </w:r>
-      <w:proofErr w:type="gramEnd"/>
-      <w:r>
-        <w:rPr>
-          <w:b/>
-          <w:bCs/>
-          <w:u w:val="single"/>
-        </w:rPr>
-        <w:br/>
-      </w:r>
-      <w:r>
-        <w:rPr>
-          <w:b/>
-          <w:bCs/>
-          <w:u w:val="single"/>
-        </w:rPr>
-        <w:br/>
-      </w:r>
-      <w:r>
-        <w:t>The next day player watches the mother giving medicine to the child.</w:t>
-      </w:r>
-      <w:r>
-        <w:t xml:space="preserve"> It’s the notorious forever elixir.</w:t>
-      </w:r>
-      <w:r>
-        <w:br/>
-      </w:r>
-      <w:r>
-        <w:br/>
-      </w:r>
-      <w:r>
-        <w:rPr>
-          <w:highlight w:val="green"/>
-        </w:rPr>
-        <w:t>Player: “Why are you giving that to him</w:t>
-      </w:r>
-      <w:proofErr w:type="gramStart"/>
-      <w:r>
-        <w:rPr>
-          <w:highlight w:val="green"/>
-        </w:rPr>
-        <w:t>?</w:t>
-      </w:r>
-      <w:r>
-        <w:rPr>
-          <w:highlight w:val="green"/>
-        </w:rPr>
-        <w:t xml:space="preserve"> </w:t>
-      </w:r>
-      <w:proofErr w:type="spellStart"/>
-      <w:proofErr w:type="gramEnd"/>
-      <w:r>
-        <w:rPr>
-          <w:highlight w:val="green"/>
-        </w:rPr>
-        <w:t>Isnt</w:t>
-      </w:r>
-      <w:proofErr w:type="spellEnd"/>
-      <w:r>
-        <w:rPr>
-          <w:highlight w:val="green"/>
-        </w:rPr>
-        <w:t xml:space="preserve"> that the Forever </w:t>
-      </w:r>
-      <w:proofErr w:type="spellStart"/>
-      <w:r>
-        <w:rPr>
-          <w:highlight w:val="green"/>
-        </w:rPr>
-        <w:t>Elixier</w:t>
-      </w:r>
-      <w:proofErr w:type="spellEnd"/>
-      <w:r>
-        <w:rPr>
-          <w:highlight w:val="green"/>
-        </w:rPr>
-        <w:t>?</w:t>
-      </w:r>
-      <w:r>
-        <w:rPr>
-          <w:highlight w:val="green"/>
-        </w:rPr>
-        <w:t>”</w:t>
-      </w:r>
-      <w:r>
-        <w:t xml:space="preserve"> </w:t>
-      </w:r>
-      <w:r>
-        <w:br/>
-      </w:r>
-      <w:r>
-        <w:br/>
-      </w:r>
-      <w:r>
-        <w:rPr>
-          <w:highlight w:val="green"/>
-        </w:rPr>
-        <w:t>NPC: “Yes! But I don’t have a choice. Sam’s disease has no other cure.”</w:t>
-      </w:r>
-      <w:r>
-        <w:rPr>
-          <w:highlight w:val="green"/>
-        </w:rPr>
-        <w:br/>
-      </w:r>
-      <w:r>
-        <w:rPr>
-          <w:highlight w:val="green"/>
-        </w:rPr>
-        <w:br/>
-        <w:t>Player: “You do know that’s not a cure.”</w:t>
-      </w:r>
-      <w:r>
-        <w:rPr>
-          <w:highlight w:val="green"/>
-        </w:rPr>
-        <w:br/>
-      </w:r>
-      <w:r>
-        <w:rPr>
-          <w:highlight w:val="green"/>
-        </w:rPr>
-        <w:br/>
-        <w:t>NPC: “It keeps him alive. I can’t let my child die.”</w:t>
-      </w:r>
-      <w:r>
-        <w:br/>
-      </w:r>
-      <w:r>
-        <w:br/>
-      </w:r>
-      <w:r>
-        <w:rPr>
-          <w:highlight w:val="green"/>
-        </w:rPr>
-        <w:t>“There is a factory here where I could find some for free. But these days he has gotten worse and the danger loams around.”</w:t>
-      </w:r>
-      <w:r>
-        <w:br/>
-      </w:r>
-      <w:r>
-        <w:br/>
-      </w:r>
-      <w:r>
-        <w:rPr>
-          <w:highlight w:val="green"/>
-        </w:rPr>
-        <w:t>Player: “I wish I could help!”</w:t>
-      </w:r>
-      <w:r>
-        <w:rPr>
-          <w:highlight w:val="green"/>
-        </w:rPr>
-        <w:br/>
-      </w:r>
-      <w:r>
-        <w:rPr>
-          <w:highlight w:val="green"/>
-        </w:rPr>
-        <w:br/>
-        <w:t xml:space="preserve">NPC: </w:t>
-      </w:r>
-      <w:proofErr w:type="gramStart"/>
-      <w:r>
-        <w:rPr>
-          <w:highlight w:val="green"/>
-        </w:rPr>
-        <w:t>“ If</w:t>
-      </w:r>
-      <w:proofErr w:type="gramEnd"/>
-      <w:r>
-        <w:rPr>
-          <w:highlight w:val="green"/>
-        </w:rPr>
-        <w:t xml:space="preserve"> you could bring more of these somehow. I could stay with my child a little longer.”</w:t>
-      </w:r>
-      <w:r>
-        <w:br/>
-      </w:r>
-      <w:r>
-        <w:br/>
-      </w:r>
-      <w:r>
-        <w:t xml:space="preserve"> </w:t>
-      </w:r>
-      <w:r>
-        <w:br/>
-      </w:r>
-      <w:r>
-        <w:rPr>
-          <w:highlight w:val="yellow"/>
-          <w:u w:val="single"/>
-        </w:rPr>
-        <w:t>{</w:t>
-      </w:r>
-      <w:r>
-        <w:rPr>
-          <w:highlight w:val="yellow"/>
-        </w:rPr>
-        <w:t xml:space="preserve">Quest to find forever </w:t>
-      </w:r>
-      <w:proofErr w:type="spellStart"/>
-      <w:r>
-        <w:rPr>
-          <w:highlight w:val="yellow"/>
-        </w:rPr>
-        <w:t>exilier</w:t>
-      </w:r>
-      <w:proofErr w:type="spellEnd"/>
-      <w:r>
-        <w:rPr>
-          <w:highlight w:val="yellow"/>
-        </w:rPr>
-        <w:t xml:space="preserve"> in the destroyed factory}</w:t>
-      </w:r>
-      <w:r>
-        <w:t xml:space="preserve"> – Make it hard to find, destroyed medicine boxes etc. and enemies in the area.)</w:t>
-      </w:r>
-      <w:r>
-        <w:br/>
-        <w:t xml:space="preserve"> </w:t>
-      </w:r>
-      <w:r>
-        <w:br/>
-      </w:r>
-      <w:r>
-        <w:rPr>
-          <w:highlight w:val="green"/>
-        </w:rPr>
-        <w:t xml:space="preserve">Player thoughts </w:t>
-      </w:r>
-      <w:r>
-        <w:rPr>
-          <w:highlight w:val="green"/>
-        </w:rPr>
-        <w:t xml:space="preserve">“I am worried what the </w:t>
-      </w:r>
-      <w:proofErr w:type="spellStart"/>
-      <w:r>
-        <w:rPr>
-          <w:highlight w:val="green"/>
-        </w:rPr>
-        <w:t>Elixier</w:t>
-      </w:r>
-      <w:proofErr w:type="spellEnd"/>
-      <w:r>
-        <w:rPr>
-          <w:highlight w:val="green"/>
-        </w:rPr>
-        <w:t xml:space="preserve"> might do to him”</w:t>
-      </w:r>
-      <w:r>
-        <w:br/>
-      </w:r>
-    </w:p>
-    <w:p>
-      <w:r>
-        <w:t>Player will return with the medicine.</w:t>
-      </w:r>
-      <w:r>
-        <w:br/>
-      </w:r>
-      <w:r>
-        <w:br/>
-      </w:r>
-      <w:r>
-        <w:rPr>
-          <w:highlight w:val="green"/>
-        </w:rPr>
-        <w:t xml:space="preserve">Player: “Here! </w:t>
-      </w:r>
-      <w:r>
-        <w:rPr>
-          <w:highlight w:val="green"/>
-        </w:rPr>
-        <w:t>I got the medicine”</w:t>
-      </w:r>
-      <w:r>
-        <w:br/>
-      </w:r>
-      <w:r>
-        <w:br/>
-      </w:r>
-      <w:r>
-        <w:br/>
-      </w:r>
-      <w:r>
-        <w:lastRenderedPageBreak/>
-        <w:br/>
-      </w:r>
-      <w:r>
-        <w:rPr>
-          <w:highlight w:val="green"/>
-        </w:rPr>
-        <w:t>NPC: “He’s barely conscious.”</w:t>
-      </w:r>
-      <w:r>
-        <w:br/>
-      </w:r>
-      <w:r>
-        <w:br/>
-        <w:t>The child is sweating and developing rashes as the mother injects him with more medicine.</w:t>
-      </w:r>
-      <w:r>
-        <w:br/>
-      </w:r>
-      <w:r>
-        <w:br/>
-      </w:r>
-      <w:r>
-        <w:rPr>
-          <w:highlight w:val="green"/>
-        </w:rPr>
-        <w:t xml:space="preserve">Player: “It’s ….. </w:t>
-      </w:r>
-      <w:r>
-        <w:rPr>
-          <w:highlight w:val="green"/>
-        </w:rPr>
-        <w:t>It’s</w:t>
-      </w:r>
-      <w:r>
-        <w:rPr>
-          <w:highlight w:val="green"/>
-        </w:rPr>
-        <w:t xml:space="preserve"> the side effects.”</w:t>
-      </w:r>
-      <w:r>
-        <w:rPr>
-          <w:highlight w:val="green"/>
-        </w:rPr>
-        <w:br/>
-      </w:r>
-      <w:r>
-        <w:rPr>
-          <w:highlight w:val="green"/>
-        </w:rPr>
-        <w:br/>
-        <w:t>NPC gasps – “Sam! You can’t!”</w:t>
-      </w:r>
-      <w:r>
-        <w:rPr>
-          <w:highlight w:val="green"/>
-        </w:rPr>
-        <w:br/>
-      </w:r>
-      <w:r>
-        <w:rPr>
-          <w:highlight w:val="green"/>
-        </w:rPr>
-        <w:br/>
-        <w:t>Player: “Get away from him!!”</w:t>
-      </w:r>
-      <w:r>
-        <w:br/>
-      </w:r>
-      <w:r>
-        <w:br/>
-      </w:r>
-      <w:r>
-        <w:rPr>
-          <w:highlight w:val="green"/>
-        </w:rPr>
-        <w:t>NPC: “How can I leave my child?”</w:t>
-      </w:r>
-      <w:r>
-        <w:br/>
-      </w:r>
-      <w:r>
-        <w:br/>
-      </w:r>
-      <w:r>
-        <w:rPr>
-          <w:highlight w:val="yellow"/>
-        </w:rPr>
-        <w:t>{Fight with NPC}</w:t>
-      </w:r>
-      <w:r>
-        <w:br/>
-      </w:r>
-    </w:p>
-    <w:p>
-      <w:r>
-        <w:t>The player locks the child in a room, with a glass window and the child turns into a zombie</w:t>
-      </w:r>
-      <w:r>
-        <w:br/>
-      </w:r>
-      <w:r>
-        <w:br/>
-      </w:r>
-      <w:r>
-        <w:rPr>
-          <w:highlight w:val="green"/>
-        </w:rPr>
-        <w:t>NPC (crying): “He is suffering because of my choices!”</w:t>
-      </w:r>
-      <w:r>
-        <w:br/>
-      </w:r>
-      <w:r>
-        <w:br/>
-      </w:r>
-      <w:r>
-        <w:rPr>
-          <w:highlight w:val="green"/>
-        </w:rPr>
-        <w:t>Player: “You did what you could. It’s not in your control”</w:t>
-      </w:r>
-      <w:r>
-        <w:br/>
-      </w:r>
-      <w:r>
-        <w:br/>
-      </w:r>
-      <w:r>
-        <w:rPr>
-          <w:highlight w:val="green"/>
-        </w:rPr>
-        <w:t>NPC: “I thought I was saving him.  It happened so fast.”</w:t>
-      </w:r>
-      <w:r>
-        <w:br/>
-      </w:r>
-      <w:r>
-        <w:br/>
-      </w:r>
-      <w:r>
-        <w:rPr>
-          <w:highlight w:val="green"/>
-        </w:rPr>
-        <w:t>Player: “We need to move to a safe place.”</w:t>
-      </w:r>
-      <w:r>
-        <w:rPr>
-          <w:highlight w:val="green"/>
-        </w:rPr>
-        <w:br/>
-      </w:r>
-      <w:r>
-        <w:rPr>
-          <w:highlight w:val="green"/>
-        </w:rPr>
-        <w:br/>
-        <w:t>NPC: “I can’t just leave him here.”</w:t>
-      </w:r>
-      <w:r>
-        <w:br/>
-      </w:r>
-      <w:r>
-        <w:br/>
-      </w:r>
-      <w:r>
-        <w:rPr>
-          <w:highlight w:val="green"/>
-        </w:rPr>
-        <w:t>Player: “He’s a threat to you and everyone now.”</w:t>
-      </w:r>
-      <w:r>
-        <w:br/>
-      </w:r>
-      <w:r>
-        <w:br/>
-      </w:r>
-      <w:r>
-        <w:rPr>
-          <w:highlight w:val="green"/>
-        </w:rPr>
-        <w:t>NPC: “I can’t….”</w:t>
-      </w:r>
-      <w:r>
-        <w:rPr>
-          <w:highlight w:val="green"/>
-        </w:rPr>
-        <w:br/>
-      </w:r>
-      <w:r>
-        <w:rPr>
-          <w:highlight w:val="green"/>
-        </w:rPr>
-        <w:br/>
-        <w:t>Player: “You can end his suffering or leave him be…”</w:t>
-      </w:r>
-      <w:r>
-        <w:br/>
-      </w:r>
-      <w:r>
-        <w:br/>
-      </w:r>
-      <w:r>
-        <w:rPr>
-          <w:highlight w:val="green"/>
-        </w:rPr>
-        <w:t>NPC: “How can you say that? I wouldn’t want to live without him”</w:t>
-      </w:r>
-      <w:r>
-        <w:rPr>
-          <w:highlight w:val="green"/>
-        </w:rPr>
-        <w:br/>
-      </w:r>
-      <w:r>
-        <w:rPr>
-          <w:highlight w:val="green"/>
-        </w:rPr>
-        <w:br/>
-        <w:t>Player: “We have to make hard choices sometime.”</w:t>
-      </w:r>
-      <w:r>
-        <w:br/>
-      </w:r>
-      <w:r>
-        <w:br/>
-      </w:r>
-      <w:r>
-        <w:rPr>
-          <w:highlight w:val="yellow"/>
-        </w:rPr>
-        <w:t>{Take the mother to the oasis to settle}</w:t>
-      </w:r>
-      <w:r>
-        <w:br/>
-      </w:r>
-      <w:r>
-        <w:br/>
-      </w:r>
-      <w:r>
-        <w:br/>
-      </w:r>
-      <w:r>
-        <w:br/>
-      </w:r>
-      <w:r>
-        <w:br/>
-      </w:r>
-    </w:p>
-    <w:p>
-      <w:pPr>
-        <w:rPr>
-          <w:highlight w:val="green"/>
-        </w:rPr>
-      </w:pPr>
-      <w:r>
-        <w:rPr>
-          <w:b/>
-          <w:bCs/>
-          <w:u w:val="single"/>
-        </w:rPr>
-        <w:lastRenderedPageBreak/>
-        <w:t xml:space="preserve">Event </w:t>
-      </w:r>
-      <w:r>
-        <w:rPr>
-          <w:b/>
-          <w:bCs/>
-          <w:u w:val="single"/>
-        </w:rPr>
-        <w:t xml:space="preserve">3 </w:t>
-      </w:r>
-      <w:r>
-        <w:rPr>
-          <w:b/>
-          <w:bCs/>
-          <w:u w:val="single"/>
-        </w:rPr>
-        <w:t xml:space="preserve">- Sick child &amp; mother </w:t>
-      </w:r>
-      <w:r>
-        <w:rPr>
-          <w:b/>
-          <w:bCs/>
-          <w:u w:val="single"/>
-        </w:rPr>
-        <w:t>(part 3</w:t>
-      </w:r>
-      <w:proofErr w:type="gramStart"/>
-      <w:r>
-        <w:rPr>
-          <w:b/>
-          <w:bCs/>
-          <w:u w:val="single"/>
-        </w:rPr>
-        <w:t>)</w:t>
-      </w:r>
-      <w:proofErr w:type="gramEnd"/>
-      <w:r>
-        <w:rPr>
-          <w:b/>
-          <w:bCs/>
-          <w:u w:val="single"/>
-        </w:rPr>
-        <w:br/>
-      </w:r>
-      <w:bookmarkStart w:id="0" w:name="_GoBack"/>
-      <w:bookmarkEnd w:id="0"/>
-      <w:r>
-        <w:rPr>
-          <w:b/>
-          <w:bCs/>
-          <w:u w:val="single"/>
-        </w:rPr>
-        <w:br/>
-      </w:r>
-      <w:r>
-        <w:t>Some days later, another NPC runs towards the player</w:t>
-      </w:r>
-      <w:r>
-        <w:br/>
-      </w:r>
-      <w:r>
-        <w:br/>
-      </w:r>
-      <w:r>
-        <w:rPr>
-          <w:highlight w:val="green"/>
-        </w:rPr>
-        <w:t>NPC: “ You know! The mother… she went to look for her child”</w:t>
-      </w:r>
-    </w:p>
-    <w:p>
-      <w:pPr>
-        <w:rPr>
-          <w:b/>
-          <w:bCs/>
-          <w:u w:val="single"/>
-        </w:rPr>
-      </w:pPr>
-      <w:r>
-        <w:rPr>
-          <w:highlight w:val="green"/>
-        </w:rPr>
-        <w:t>“She will bring that zombie here to kill us all!”</w:t>
-      </w:r>
-      <w:r>
-        <w:rPr>
-          <w:highlight w:val="green"/>
-        </w:rPr>
-        <w:br/>
-      </w:r>
-      <w:r>
-        <w:rPr>
-          <w:highlight w:val="green"/>
-        </w:rPr>
-        <w:br/>
-        <w:t>Player: “Relax! I will go look for her.”</w:t>
-      </w:r>
-      <w:r>
-        <w:br/>
-      </w:r>
-      <w:r>
-        <w:br/>
-      </w:r>
-      <w:r>
-        <w:rPr>
-          <w:highlight w:val="yellow"/>
-        </w:rPr>
-        <w:t>{Look for the mother, enemies waves in the way}</w:t>
-      </w:r>
-      <w:r>
-        <w:br/>
-      </w:r>
-      <w:r>
-        <w:br/>
-      </w:r>
-      <w:r>
-        <w:t>On reaching the player will find that the mother has killed both herself and the child.</w:t>
-      </w:r>
-      <w:r>
-        <w:t xml:space="preserve"> Player will find a crumpled paper in her hand</w:t>
-      </w:r>
-      <w:r>
-        <w:br/>
-      </w:r>
-      <w:r>
-        <w:br/>
-      </w:r>
-      <w:proofErr w:type="gramStart"/>
-      <w:r>
-        <w:rPr>
-          <w:i/>
-          <w:iCs/>
-          <w:highlight w:val="cyan"/>
-        </w:rPr>
-        <w:t>Even</w:t>
-      </w:r>
-      <w:proofErr w:type="gramEnd"/>
-      <w:r>
-        <w:rPr>
-          <w:i/>
-          <w:iCs/>
-          <w:highlight w:val="cyan"/>
-        </w:rPr>
-        <w:t xml:space="preserve"> in the end, I make a selfish choice. </w:t>
-      </w:r>
-      <w:r>
-        <w:rPr>
-          <w:i/>
-          <w:iCs/>
-          <w:highlight w:val="cyan"/>
-        </w:rPr>
-        <w:t xml:space="preserve"> </w:t>
-      </w:r>
-      <w:r>
-        <w:rPr>
-          <w:i/>
-          <w:iCs/>
-          <w:highlight w:val="cyan"/>
-        </w:rPr>
-        <w:t xml:space="preserve">Sam! You are everything to me. You are my only child. </w:t>
-      </w:r>
-      <w:r>
-        <w:rPr>
-          <w:i/>
-          <w:iCs/>
-          <w:highlight w:val="cyan"/>
-        </w:rPr>
-        <w:br/>
-        <w:t xml:space="preserve">So I am coming back. I won’t abandon you and live myself. </w:t>
-      </w:r>
-      <w:r>
-        <w:rPr>
-          <w:i/>
-          <w:iCs/>
-          <w:highlight w:val="cyan"/>
-        </w:rPr>
-        <w:br/>
-      </w:r>
-      <w:r>
-        <w:rPr>
-          <w:i/>
-          <w:iCs/>
-          <w:highlight w:val="cyan"/>
-        </w:rPr>
-        <w:br/>
-        <w:t>I hope you can forgive for the time I abandoned you. Every time I closed my eyes, I imagined you in that closed room…all alone.  So return, to free you and to condemn myself for leaving you.</w:t>
-      </w:r>
-      <w:r>
-        <w:br/>
-      </w:r>
-      <w:r>
-        <w:rPr>
-          <w:b/>
-          <w:bCs/>
-          <w:u w:val="single"/>
-        </w:rPr>
-        <w:br/>
-      </w:r>
-      <w:r>
-        <w:rPr>
-          <w:b/>
-          <w:bCs/>
-          <w:u w:val="single"/>
-        </w:rPr>
         <w:br/>
       </w:r>
       <w:r>
@@ -4622,17 +4913,9 @@
           <w:ilvl w:val="0"/>
           <w:numId w:val="4"/>
         </w:numPr>
-        <w:rPr>
-          <w:b/>
-          <w:bCs/>
-          <w:u w:val="single"/>
-        </w:rPr>
       </w:pPr>
       <w:r>
-        <w:t>Zombie hunting team</w:t>
-      </w:r>
-      <w:r>
-        <w:t xml:space="preserve"> (WIP)</w:t>
+        <w:t>Quick Sand Mechanics</w:t>
       </w:r>
     </w:p>
     <w:p>
@@ -4642,117 +4925,38 @@
         </w:rPr>
       </w:pPr>
       <w:r>
-        <w:rPr>
-          <w:b/>
-          <w:bCs/>
-        </w:rPr>
-        <w:br/>
-      </w:r>
-      <w:r>
-        <w:rPr>
-          <w:b/>
-          <w:bCs/>
-          <w:i/>
-          <w:iCs/>
-        </w:rPr>
-        <w:t>Quick sand</w:t>
-      </w:r>
-      <w:r>
-        <w:rPr>
-          <w:b/>
-          <w:bCs/>
-          <w:i/>
-          <w:iCs/>
-        </w:rPr>
-        <w:br/>
-      </w:r>
-      <w:r>
-        <w:rPr>
-          <w:b/>
-          <w:bCs/>
-          <w:i/>
-          <w:iCs/>
-        </w:rPr>
-        <w:br/>
-      </w:r>
-      <w:r>
-        <w:rPr>
-          <w:b/>
-          <w:bCs/>
-          <w:i/>
-          <w:iCs/>
-        </w:rPr>
-        <w:t>Game end</w:t>
+        <w:br/>
+      </w:r>
+      <w:r>
+        <w:rPr>
+          <w:b/>
+          <w:bCs/>
+          <w:u w:val="single"/>
+        </w:rPr>
+        <w:t>RANDOM FUN EVENTS</w:t>
+      </w:r>
+      <w:r>
+        <w:rPr>
+          <w:b/>
+          <w:bCs/>
+          <w:u w:val="single"/>
+        </w:rPr>
+        <w:br/>
       </w:r>
       <w:proofErr w:type="gramStart"/>
       <w:r>
         <w:rPr>
           <w:b/>
           <w:bCs/>
-          <w:i/>
-          <w:iCs/>
-        </w:rPr>
-        <w:t>:</w:t>
+          <w:u w:val="single"/>
+        </w:rPr>
+        <w:t>1.</w:t>
       </w:r>
       <w:proofErr w:type="gramEnd"/>
       <w:r>
         <w:rPr>
           <w:b/>
           <w:bCs/>
-          <w:i/>
-          <w:iCs/>
-        </w:rPr>
-        <w:br/>
-      </w:r>
-      <w:r>
-        <w:rPr>
-          <w:b/>
-          <w:bCs/>
-          <w:i/>
-          <w:iCs/>
-        </w:rPr>
-        <w:t>Train station – leaving to a safer town</w:t>
-      </w:r>
-      <w:r>
-        <w:rPr>
-          <w:b/>
-          <w:bCs/>
-          <w:i/>
-          <w:iCs/>
-        </w:rPr>
-        <w:br/>
-      </w:r>
-      <w:r>
-        <w:br/>
-      </w:r>
-      <w:r>
-        <w:rPr>
-          <w:b/>
-          <w:bCs/>
-          <w:u w:val="single"/>
-        </w:rPr>
-        <w:t>RANDOM FUN EVENTS</w:t>
-      </w:r>
-      <w:r>
-        <w:rPr>
-          <w:b/>
-          <w:bCs/>
-          <w:u w:val="single"/>
-        </w:rPr>
-        <w:br/>
-      </w:r>
-      <w:r>
-        <w:rPr>
-          <w:b/>
-          <w:bCs/>
-          <w:u w:val="single"/>
-        </w:rPr>
-        <w:t>1.</w:t>
-      </w:r>
-      <w:r>
-        <w:rPr>
-          <w:b/>
-          <w:bCs/>
           <w:u w:val="single"/>
         </w:rPr>
         <w:br/>
@@ -4868,11 +5072,9 @@
         </w:rPr>
         <w:t>{Player has to come out and fight zombie wave</w:t>
       </w:r>
-      <w:proofErr w:type="gramStart"/>
       <w:r>
         <w:t>}</w:t>
       </w:r>
-      <w:proofErr w:type="gramEnd"/>
       <w:r>
         <w:br/>
       </w:r>
@@ -4895,7 +5097,6 @@
         <w:rPr>
           <w:highlight w:val="green"/>
         </w:rPr>
-        <w:lastRenderedPageBreak/>
         <w:br/>
         <w:t>Alas! I had to kill him.”</w:t>
       </w:r>
@@ -5109,6 +5310,12 @@
           <w:highlight w:val="green"/>
         </w:rPr>
         <w:br/>
+      </w:r>
+      <w:r>
+        <w:rPr>
+          <w:highlight w:val="green"/>
+        </w:rPr>
+        <w:lastRenderedPageBreak/>
         <w:t>Player points the gun at the zombie.</w:t>
       </w:r>
       <w:r>
@@ -5299,7 +5506,6 @@
         <w:rPr>
           <w:highlight w:val="yellow"/>
         </w:rPr>
-        <w:lastRenderedPageBreak/>
         <w:t>{Kill some zombies approaching}</w:t>
       </w:r>
       <w:r>
@@ -6177,7 +6383,7 @@
   <w:style w:type="paragraph" w:default="1" w:styleId="Normal">
     <w:name w:val="Normal"/>
     <w:qFormat/>
-    <w:rsid w:val="006E2C42"/>
+    <w:rsid w:val="00DA17EF"/>
   </w:style>
   <w:style w:type="character" w:default="1" w:styleId="DefaultParagraphFont">
     <w:name w:val="Default Paragraph Font"/>

</xml_diff>

<commit_message>
Added the game ending quest
</commit_message>
<xml_diff>
--- a/Design and Narrative/Story.docx
+++ b/Design and Narrative/Story.docx
@@ -4019,15 +4019,7 @@
       </w:r>
       <w:r>
         <w:br/>
-      </w:r>
-      <w:r>
-        <w:t xml:space="preserve">Player will </w:t>
-      </w:r>
-      <w:r>
-        <w:t xml:space="preserve">find the elixir </w:t>
-      </w:r>
-      <w:r>
-        <w:t>and will be introduced to a new enemy type, Wormers on the way</w:t>
+        <w:t>Player will find the elixir and will be introduced to a new enemy type, Wormers on the way</w:t>
       </w:r>
       <w:r>
         <w:br/>
@@ -4563,8 +4555,6 @@
         </w:rPr>
         <w:t>Curious NPC find new enemy</w:t>
       </w:r>
-      <w:bookmarkStart w:id="0" w:name="_GoBack"/>
-      <w:bookmarkEnd w:id="0"/>
       <w:r>
         <w:rPr>
           <w:b/>
@@ -4668,337 +4658,924 @@
         <w:br/>
         <w:t>NPC 2: “Dangerous. Not interesting!”</w:t>
       </w:r>
+    </w:p>
+    <w:p>
+      <w:r>
+        <w:rPr>
+          <w:highlight w:val="green"/>
+        </w:rPr>
+        <w:t>NPC 3: “We survived the zombies</w:t>
+      </w:r>
+      <w:proofErr w:type="gramStart"/>
+      <w:r>
+        <w:rPr>
+          <w:highlight w:val="green"/>
+        </w:rPr>
+        <w:t>..</w:t>
+      </w:r>
+      <w:proofErr w:type="gramEnd"/>
+      <w:r>
+        <w:rPr>
+          <w:highlight w:val="green"/>
+        </w:rPr>
+        <w:t xml:space="preserve"> This is nothing!”</w:t>
+      </w:r>
+      <w:r>
+        <w:br/>
+      </w:r>
+      <w:r>
+        <w:rPr>
+          <w:b/>
+          <w:bCs/>
+          <w:u w:val="single"/>
+        </w:rPr>
+        <w:br/>
+      </w:r>
+      <w:r>
+        <w:rPr>
+          <w:highlight w:val="green"/>
+        </w:rPr>
+        <w:t>Player: “Are you sure? I have seen one.”</w:t>
+      </w:r>
+      <w:r>
+        <w:rPr>
+          <w:highlight w:val="green"/>
+        </w:rPr>
+        <w:br/>
+      </w:r>
+      <w:r>
+        <w:rPr>
+          <w:highlight w:val="green"/>
+        </w:rPr>
+        <w:br/>
+        <w:t>NPC 1: “Someone like you? Then surely it’s not that dangerous”</w:t>
+      </w:r>
+      <w:r>
+        <w:br/>
+      </w:r>
+      <w:r>
+        <w:br/>
+      </w:r>
+      <w:r>
+        <w:rPr>
+          <w:highlight w:val="green"/>
+        </w:rPr>
+        <w:t>NPC 2: “Hmmm</w:t>
+      </w:r>
+      <w:proofErr w:type="gramStart"/>
+      <w:r>
+        <w:rPr>
+          <w:highlight w:val="green"/>
+        </w:rPr>
+        <w:t>..</w:t>
+      </w:r>
+      <w:proofErr w:type="gramEnd"/>
+      <w:r>
+        <w:rPr>
+          <w:highlight w:val="green"/>
+        </w:rPr>
+        <w:t xml:space="preserve"> Maybe we can see them too then.”</w:t>
+      </w:r>
+      <w:r>
+        <w:br/>
+      </w:r>
+      <w:r>
+        <w:br/>
+      </w:r>
+      <w:r>
+        <w:rPr>
+          <w:highlight w:val="green"/>
+        </w:rPr>
+        <w:t xml:space="preserve">Player: “I just told you </w:t>
+      </w:r>
+      <w:proofErr w:type="spellStart"/>
+      <w:proofErr w:type="gramStart"/>
+      <w:r>
+        <w:rPr>
+          <w:highlight w:val="green"/>
+        </w:rPr>
+        <w:t>its</w:t>
+      </w:r>
+      <w:proofErr w:type="spellEnd"/>
+      <w:proofErr w:type="gramEnd"/>
+      <w:r>
+        <w:rPr>
+          <w:highlight w:val="green"/>
+        </w:rPr>
+        <w:t xml:space="preserve"> not safe.”</w:t>
+      </w:r>
+      <w:r>
+        <w:br/>
+      </w:r>
+      <w:r>
+        <w:br/>
+      </w:r>
+      <w:r>
+        <w:rPr>
+          <w:highlight w:val="green"/>
+        </w:rPr>
+        <w:t>NPC 3: “Well you are alive! We will be fine too. Let’s go guys!”</w:t>
+      </w:r>
+      <w:r>
+        <w:br/>
+      </w:r>
+      <w:r>
+        <w:br/>
+      </w:r>
+      <w:r>
+        <w:rPr>
+          <w:highlight w:val="yellow"/>
+        </w:rPr>
+        <w:t>{Follow the NPC’s to the enemy location}</w:t>
+      </w:r>
+      <w:r>
+        <w:br/>
+      </w:r>
+      <w:r>
+        <w:br/>
+        <w:t>NPC’s shocked to see the new enemy.</w:t>
+      </w:r>
+      <w:r>
+        <w:br/>
+      </w:r>
+      <w:r>
+        <w:br/>
+      </w:r>
+      <w:r>
+        <w:rPr>
+          <w:highlight w:val="green"/>
+        </w:rPr>
+        <w:t>NPC 2: “Help! I told you guys it was dangerous.”</w:t>
+      </w:r>
+      <w:r>
+        <w:rPr>
+          <w:highlight w:val="green"/>
+        </w:rPr>
+        <w:br/>
+      </w:r>
+      <w:r>
+        <w:rPr>
+          <w:highlight w:val="green"/>
+        </w:rPr>
+        <w:br/>
+        <w:t>NPC 1: “This looks nothing like the pictures</w:t>
+      </w:r>
+      <w:proofErr w:type="gramStart"/>
+      <w:r>
+        <w:rPr>
+          <w:highlight w:val="green"/>
+        </w:rPr>
+        <w:t>”</w:t>
+      </w:r>
+      <w:proofErr w:type="gramEnd"/>
+      <w:r>
+        <w:br/>
+      </w:r>
+      <w:r>
+        <w:br/>
+      </w:r>
+      <w:r>
+        <w:rPr>
+          <w:highlight w:val="yellow"/>
+        </w:rPr>
+        <w:t>{Save the NPC’s}</w:t>
+      </w:r>
+      <w:r>
+        <w:br/>
+      </w:r>
+      <w:r>
+        <w:rPr>
+          <w:b/>
+          <w:bCs/>
+          <w:u w:val="single"/>
+        </w:rPr>
+        <w:br/>
+      </w:r>
+      <w:r>
+        <w:rPr>
+          <w:b/>
+          <w:bCs/>
+          <w:u w:val="single"/>
+        </w:rPr>
+        <w:br/>
+      </w:r>
+      <w:r>
+        <w:rPr>
+          <w:b/>
+          <w:bCs/>
+          <w:u w:val="single"/>
+        </w:rPr>
+        <w:lastRenderedPageBreak/>
+        <w:br/>
+        <w:t>ENDING QUEST</w:t>
+      </w:r>
+      <w:r>
+        <w:rPr>
+          <w:b/>
+          <w:bCs/>
+          <w:u w:val="single"/>
+        </w:rPr>
+        <w:t xml:space="preserve"> – </w:t>
+      </w:r>
+      <w:proofErr w:type="spellStart"/>
+      <w:r>
+        <w:rPr>
+          <w:b/>
+          <w:bCs/>
+          <w:u w:val="single"/>
+        </w:rPr>
+        <w:t>Evacution</w:t>
+      </w:r>
+      <w:proofErr w:type="spellEnd"/>
+      <w:r>
+        <w:rPr>
+          <w:b/>
+          <w:bCs/>
+          <w:u w:val="single"/>
+        </w:rPr>
+        <w:t xml:space="preserve"> </w:t>
+      </w:r>
+      <w:proofErr w:type="spellStart"/>
+      <w:r>
+        <w:rPr>
+          <w:b/>
+          <w:bCs/>
+          <w:u w:val="single"/>
+        </w:rPr>
+        <w:t>Choas</w:t>
+      </w:r>
+      <w:proofErr w:type="spellEnd"/>
     </w:p>
     <w:p>
       <w:pPr>
         <w:rPr>
-          <w:b/>
-          <w:bCs/>
-          <w:u w:val="single"/>
+          <w:highlight w:val="green"/>
         </w:rPr>
       </w:pPr>
       <w:r>
         <w:rPr>
-          <w:highlight w:val="green"/>
-        </w:rPr>
-        <w:t>NPC 3: “We survived the zombies</w:t>
+          <w:i/>
+          <w:iCs/>
+          <w:highlight w:val="cyan"/>
+        </w:rPr>
+        <w:t>25</w:t>
+      </w:r>
+      <w:r>
+        <w:rPr>
+          <w:i/>
+          <w:iCs/>
+          <w:highlight w:val="cyan"/>
+          <w:vertAlign w:val="superscript"/>
+        </w:rPr>
+        <w:t>th</w:t>
+      </w:r>
+      <w:r>
+        <w:rPr>
+          <w:i/>
+          <w:iCs/>
+          <w:highlight w:val="cyan"/>
+        </w:rPr>
+        <w:t xml:space="preserve"> November 2300 – The mutations have spread wider and now seen in the urban dwellings, increasing the danger more than ever. Considering the new situations, the authorities have advised citizens to evacuate the city as soon as possible.</w:t>
+      </w:r>
+      <w:r>
+        <w:rPr>
+          <w:i/>
+          <w:iCs/>
+        </w:rPr>
+        <w:t xml:space="preserve">  </w:t>
+      </w:r>
+      <w:r>
+        <w:rPr>
+          <w:i/>
+          <w:iCs/>
+        </w:rPr>
+        <w:br/>
+      </w:r>
+      <w:r>
+        <w:rPr>
+          <w:i/>
+          <w:iCs/>
+        </w:rPr>
+        <w:br/>
+      </w:r>
+      <w:r>
+        <w:t xml:space="preserve">The player sees large groups of people heading for the train station to evacuate the city. </w:t>
+      </w:r>
+      <w:r>
+        <w:br/>
+      </w:r>
+      <w:r>
+        <w:br/>
+      </w:r>
+      <w:r>
+        <w:rPr>
+          <w:highlight w:val="green"/>
+        </w:rPr>
+        <w:t>Player: “I should move out too. The situation seems bad.”</w:t>
+      </w:r>
+      <w:r>
+        <w:br/>
+      </w:r>
+      <w:r>
+        <w:br/>
+      </w:r>
+      <w:r>
+        <w:rPr>
+          <w:highlight w:val="yellow"/>
+        </w:rPr>
+        <w:t>{Random enemy attacks in big waves}</w:t>
+      </w:r>
+      <w:r>
+        <w:br/>
+      </w:r>
+      <w:r>
+        <w:br/>
+        <w:t xml:space="preserve">After the enemy waves, the player will reach the station with large amounts of people fighting amongst themselves, shoving and killing each other to get the train tickets. </w:t>
+      </w:r>
+      <w:r>
+        <w:br/>
+      </w:r>
+      <w:r>
+        <w:br/>
+      </w:r>
+      <w:r>
+        <w:rPr>
+          <w:highlight w:val="green"/>
+        </w:rPr>
+        <w:t>Player: “The situation is getting out of control</w:t>
       </w:r>
       <w:proofErr w:type="gramStart"/>
       <w:r>
         <w:rPr>
           <w:highlight w:val="green"/>
         </w:rPr>
-        <w:t>..</w:t>
+        <w:t>”</w:t>
       </w:r>
       <w:proofErr w:type="gramEnd"/>
       <w:r>
         <w:rPr>
-          <w:highlight w:val="green"/>
-        </w:rPr>
-        <w:t xml:space="preserve"> This is nothing!”</w:t>
-      </w:r>
-      <w:r>
-        <w:br/>
-      </w:r>
-      <w:r>
-        <w:rPr>
-          <w:b/>
-          <w:bCs/>
-          <w:u w:val="single"/>
-        </w:rPr>
-        <w:br/>
-      </w:r>
-      <w:r>
-        <w:rPr>
-          <w:highlight w:val="green"/>
-        </w:rPr>
-        <w:t>Player: “Are you sure? I have seen one.”</w:t>
-      </w:r>
-      <w:r>
-        <w:rPr>
-          <w:highlight w:val="green"/>
-        </w:rPr>
-        <w:br/>
-      </w:r>
-      <w:r>
-        <w:rPr>
-          <w:highlight w:val="green"/>
-        </w:rPr>
-        <w:br/>
-        <w:t>NPC 1: “Someone like you? Then surely it’s not that dangerous”</w:t>
-      </w:r>
-      <w:r>
-        <w:br/>
-      </w:r>
-      <w:r>
-        <w:br/>
-      </w:r>
-      <w:r>
-        <w:rPr>
-          <w:highlight w:val="green"/>
-        </w:rPr>
-        <w:t>NPC 2: “Hmmm</w:t>
+          <w:i/>
+          <w:iCs/>
+        </w:rPr>
+        <w:br/>
+      </w:r>
+      <w:r>
+        <w:rPr>
+          <w:i/>
+          <w:iCs/>
+        </w:rPr>
+        <w:br/>
+      </w:r>
+      <w:r>
+        <w:rPr>
+          <w:highlight w:val="yellow"/>
+        </w:rPr>
+        <w:t>{NPC attacks player}</w:t>
+      </w:r>
+      <w:r>
+        <w:t xml:space="preserve"> </w:t>
+      </w:r>
+      <w:r>
+        <w:br/>
+      </w:r>
+      <w:r>
+        <w:br/>
+        <w:t xml:space="preserve">Player reaches the ticket booth and sees the unbelievably </w:t>
+      </w:r>
+      <w:r>
+        <w:t>high ticket price. People still fighting around.</w:t>
+      </w:r>
+      <w:r>
+        <w:br/>
+      </w:r>
+      <w:r>
+        <w:br/>
+      </w:r>
+      <w:r>
+        <w:rPr>
+          <w:highlight w:val="yellow"/>
+        </w:rPr>
+        <w:t>{Mission to steal tickets from another person}</w:t>
+      </w:r>
+      <w:r>
+        <w:t xml:space="preserve"> – Fight an NPC and steal his tickets.</w:t>
+      </w:r>
+      <w:r>
+        <w:br/>
+      </w:r>
+      <w:r>
+        <w:br/>
+        <w:t>Train arrival.</w:t>
+      </w:r>
+      <w:r>
+        <w:br/>
+      </w:r>
+      <w:r>
+        <w:br/>
+        <w:t>Almost full train and people climb on the roof and windows…</w:t>
+      </w:r>
+      <w:r>
+        <w:br/>
+      </w:r>
+      <w:r>
+        <w:br/>
+      </w:r>
+      <w:r>
+        <w:rPr>
+          <w:highlight w:val="yellow"/>
+        </w:rPr>
+        <w:t>{Run to reach the train on time and kill the lurking zombies who try to get on train}</w:t>
+      </w:r>
+      <w:r>
+        <w:br/>
+      </w:r>
+      <w:r>
+        <w:br/>
+        <w:t xml:space="preserve">Final cut scene – the train leaves the city as the zombie creatures try to follow it, some people falling down onto the tracks and others are pleased to escape and survive. </w:t>
+      </w:r>
+      <w:r>
+        <w:br/>
+      </w:r>
+      <w:r>
+        <w:br/>
+      </w:r>
+      <w:bookmarkStart w:id="0" w:name="_GoBack"/>
+      <w:bookmarkEnd w:id="0"/>
+      <w:r>
+        <w:br/>
+      </w:r>
+      <w:r>
+        <w:rPr>
+          <w:b/>
+          <w:bCs/>
+          <w:u w:val="single"/>
+        </w:rPr>
+        <w:t>RANDOM FUN EVENTS</w:t>
+      </w:r>
+      <w:r>
+        <w:rPr>
+          <w:b/>
+          <w:bCs/>
+          <w:u w:val="single"/>
+        </w:rPr>
+        <w:br/>
+      </w:r>
+      <w:r>
+        <w:rPr>
+          <w:b/>
+          <w:bCs/>
+          <w:u w:val="single"/>
+        </w:rPr>
+        <w:t>1.</w:t>
+      </w:r>
+      <w:r>
+        <w:rPr>
+          <w:b/>
+          <w:bCs/>
+          <w:u w:val="single"/>
+        </w:rPr>
+        <w:br/>
+      </w:r>
+      <w:r>
+        <w:t>Player hides inside a building to escape from zombies</w:t>
+      </w:r>
+      <w:r>
+        <w:rPr>
+          <w:b/>
+          <w:bCs/>
+          <w:u w:val="single"/>
+        </w:rPr>
+        <w:br/>
+      </w:r>
+      <w:r>
+        <w:rPr>
+          <w:b/>
+          <w:bCs/>
+          <w:u w:val="single"/>
+        </w:rPr>
+        <w:br/>
+      </w:r>
+      <w:r>
+        <w:rPr>
+          <w:highlight w:val="green"/>
+        </w:rPr>
+        <w:t xml:space="preserve">Zombie: knock </w:t>
+      </w:r>
+      <w:proofErr w:type="spellStart"/>
+      <w:r>
+        <w:rPr>
+          <w:highlight w:val="green"/>
+        </w:rPr>
+        <w:t>knock</w:t>
+      </w:r>
+      <w:proofErr w:type="spellEnd"/>
+      <w:r>
+        <w:rPr>
+          <w:highlight w:val="green"/>
+        </w:rPr>
+        <w:t xml:space="preserve"> </w:t>
+      </w:r>
+      <w:r>
+        <w:rPr>
+          <w:highlight w:val="green"/>
+        </w:rPr>
+        <w:br/>
+        <w:t xml:space="preserve">Player: </w:t>
+      </w:r>
+      <w:r>
+        <w:rPr>
+          <w:highlight w:val="green"/>
+        </w:rPr>
+        <w:t>who’s there</w:t>
+      </w:r>
+      <w:r>
+        <w:rPr>
+          <w:highlight w:val="green"/>
+        </w:rPr>
+        <w:br/>
+        <w:t xml:space="preserve"> Zombie</w:t>
+      </w:r>
+      <w:r>
+        <w:rPr>
+          <w:highlight w:val="green"/>
+        </w:rPr>
+        <w:t xml:space="preserve">: zombie... </w:t>
+      </w:r>
+      <w:r>
+        <w:rPr>
+          <w:highlight w:val="green"/>
+        </w:rPr>
+        <w:br/>
+        <w:t xml:space="preserve">Player: zombie who... </w:t>
+      </w:r>
+      <w:r>
+        <w:rPr>
+          <w:highlight w:val="green"/>
+        </w:rPr>
+        <w:br/>
+        <w:t xml:space="preserve">Zombie: zombie </w:t>
+      </w:r>
+      <w:proofErr w:type="spellStart"/>
+      <w:r>
+        <w:rPr>
+          <w:highlight w:val="green"/>
+        </w:rPr>
+        <w:t>i</w:t>
+      </w:r>
+      <w:proofErr w:type="spellEnd"/>
+      <w:r>
+        <w:rPr>
+          <w:highlight w:val="green"/>
+        </w:rPr>
+        <w:t xml:space="preserve"> am eating </w:t>
+      </w:r>
+      <w:r>
+        <w:rPr>
+          <w:highlight w:val="green"/>
+        </w:rPr>
+        <w:t xml:space="preserve">you </w:t>
+      </w:r>
+      <w:r>
+        <w:br/>
+      </w:r>
+      <w:r>
+        <w:br/>
+      </w:r>
+      <w:r>
+        <w:rPr>
+          <w:highlight w:val="yellow"/>
+        </w:rPr>
+        <w:t>{Player has to come out and fight zombie wave</w:t>
       </w:r>
       <w:proofErr w:type="gramStart"/>
       <w:r>
-        <w:rPr>
-          <w:highlight w:val="green"/>
-        </w:rPr>
-        <w:t>..</w:t>
+        <w:t>}</w:t>
       </w:r>
       <w:proofErr w:type="gramEnd"/>
       <w:r>
-        <w:rPr>
-          <w:highlight w:val="green"/>
-        </w:rPr>
-        <w:t xml:space="preserve"> Maybe we can see them too then.”</w:t>
-      </w:r>
-      <w:r>
-        <w:br/>
-      </w:r>
-      <w:r>
-        <w:br/>
-      </w:r>
-      <w:r>
-        <w:rPr>
-          <w:highlight w:val="green"/>
-        </w:rPr>
-        <w:t xml:space="preserve">Player: “I just told you </w:t>
+        <w:br/>
+      </w:r>
+      <w:r>
+        <w:lastRenderedPageBreak/>
+        <w:br/>
+      </w:r>
+      <w:r>
+        <w:rPr>
+          <w:highlight w:val="green"/>
+        </w:rPr>
+        <w:t xml:space="preserve">Player: “That was a cool zombie. </w:t>
+      </w:r>
+      <w:r>
+        <w:rPr>
+          <w:highlight w:val="green"/>
+        </w:rPr>
+        <w:br/>
+      </w:r>
+      <w:r>
+        <w:rPr>
+          <w:highlight w:val="green"/>
+        </w:rPr>
+        <w:br/>
+        <w:t>Alas! I had to kill him.”</w:t>
+      </w:r>
+      <w:r>
+        <w:br/>
+      </w:r>
+      <w:r>
+        <w:br/>
+      </w:r>
+      <w:r>
+        <w:rPr>
+          <w:b/>
+          <w:bCs/>
+          <w:u w:val="single"/>
+        </w:rPr>
+        <w:t>2.</w:t>
+      </w:r>
+      <w:r>
+        <w:t xml:space="preserve"> </w:t>
+      </w:r>
+      <w:r>
+        <w:br/>
+      </w:r>
+      <w:r>
+        <w:br/>
+        <w:t>Place this event in a somewhat safe area.</w:t>
+      </w:r>
+      <w:r>
+        <w:br/>
+      </w:r>
+      <w:r>
+        <w:t>Player meets an old NPC cursing.</w:t>
+      </w:r>
+      <w:r>
+        <w:br/>
+      </w:r>
+      <w:r>
+        <w:br/>
+      </w:r>
+      <w:r>
+        <w:rPr>
+          <w:highlight w:val="green"/>
+        </w:rPr>
+        <w:t>NPC: “There have been some strange zombies now.”</w:t>
+      </w:r>
+      <w:r>
+        <w:rPr>
+          <w:highlight w:val="green"/>
+        </w:rPr>
+        <w:br/>
+      </w:r>
+      <w:r>
+        <w:rPr>
+          <w:highlight w:val="green"/>
+        </w:rPr>
+        <w:br/>
+        <w:t>Player: “What happened?”</w:t>
+      </w:r>
+      <w:r>
+        <w:rPr>
+          <w:highlight w:val="green"/>
+        </w:rPr>
+        <w:br/>
+      </w:r>
+      <w:r>
+        <w:rPr>
+          <w:highlight w:val="green"/>
+        </w:rPr>
+        <w:br/>
+        <w:t>NPC: “I was in my backyard, a zombie jumped from behind a tree. I ran back inside the house.”</w:t>
+      </w:r>
+      <w:r>
+        <w:rPr>
+          <w:highlight w:val="green"/>
+        </w:rPr>
+        <w:br/>
+      </w:r>
+      <w:r>
+        <w:rPr>
+          <w:highlight w:val="green"/>
+        </w:rPr>
+        <w:br/>
+        <w:t>Player: “Well! That is a bit strange.”</w:t>
+      </w:r>
+      <w:r>
+        <w:rPr>
+          <w:highlight w:val="green"/>
+        </w:rPr>
+        <w:br/>
+      </w:r>
+      <w:r>
+        <w:rPr>
+          <w:highlight w:val="green"/>
+        </w:rPr>
+        <w:br/>
+        <w:t>NPC: “Nothing is in such a time. I will go back now.”</w:t>
+      </w:r>
+      <w:r>
+        <w:br/>
+      </w:r>
+      <w:r>
+        <w:br/>
+        <w:t>Player moves around a bit.</w:t>
+      </w:r>
+      <w:r>
+        <w:br/>
+      </w:r>
+      <w:r>
+        <w:br/>
+      </w:r>
+      <w:r>
+        <w:rPr>
+          <w:highlight w:val="green"/>
+        </w:rPr>
+        <w:t>NPC</w:t>
+      </w:r>
+      <w:r>
+        <w:rPr>
+          <w:highlight w:val="green"/>
+        </w:rPr>
+        <w:t xml:space="preserve"> zombie jumps from behind some crates</w:t>
+      </w:r>
+      <w:r>
+        <w:rPr>
+          <w:highlight w:val="green"/>
+        </w:rPr>
+        <w:t>: “</w:t>
       </w:r>
       <w:proofErr w:type="spellStart"/>
-      <w:proofErr w:type="gramStart"/>
-      <w:r>
-        <w:rPr>
-          <w:highlight w:val="green"/>
-        </w:rPr>
-        <w:t>its</w:t>
+      <w:r>
+        <w:rPr>
+          <w:highlight w:val="green"/>
+        </w:rPr>
+        <w:t>Grrr</w:t>
       </w:r>
       <w:proofErr w:type="spellEnd"/>
-      <w:proofErr w:type="gramEnd"/>
-      <w:r>
-        <w:rPr>
-          <w:highlight w:val="green"/>
-        </w:rPr>
-        <w:t xml:space="preserve"> not safe.”</w:t>
-      </w:r>
-      <w:r>
-        <w:br/>
-      </w:r>
-      <w:r>
-        <w:br/>
-      </w:r>
-      <w:r>
-        <w:rPr>
-          <w:highlight w:val="green"/>
-        </w:rPr>
-        <w:t>NPC 3: “Well you are alive! We will be fine too. Let’s go guys!”</w:t>
-      </w:r>
-      <w:r>
-        <w:br/>
-      </w:r>
-      <w:r>
-        <w:br/>
-      </w:r>
-      <w:r>
-        <w:rPr>
-          <w:highlight w:val="yellow"/>
-        </w:rPr>
-        <w:t>{Follow the NPC’s to the enemy location}</w:t>
-      </w:r>
-      <w:r>
-        <w:br/>
-      </w:r>
-      <w:r>
-        <w:br/>
-        <w:t>NPC’s shocked to see the new enemy.</w:t>
-      </w:r>
-      <w:r>
-        <w:br/>
-      </w:r>
-      <w:r>
-        <w:br/>
-      </w:r>
-      <w:r>
-        <w:rPr>
-          <w:highlight w:val="green"/>
-        </w:rPr>
-        <w:t>NPC 2: “Help! I told you guys it was dangerous.”</w:t>
-      </w:r>
-      <w:r>
-        <w:rPr>
-          <w:highlight w:val="green"/>
-        </w:rPr>
-        <w:br/>
-      </w:r>
-      <w:r>
-        <w:rPr>
-          <w:highlight w:val="green"/>
-        </w:rPr>
-        <w:br/>
-        <w:t>NPC 1: “This looks nothing like the pictures</w:t>
-      </w:r>
-      <w:proofErr w:type="gramStart"/>
-      <w:r>
-        <w:rPr>
-          <w:highlight w:val="green"/>
-        </w:rPr>
-        <w:t>”</w:t>
-      </w:r>
-      <w:proofErr w:type="gramEnd"/>
-      <w:r>
-        <w:br/>
-      </w:r>
-      <w:r>
-        <w:br/>
-      </w:r>
-      <w:r>
-        <w:rPr>
-          <w:highlight w:val="yellow"/>
-        </w:rPr>
-        <w:t>{Save the NPC’s}</w:t>
-      </w:r>
-      <w:r>
-        <w:br/>
-      </w:r>
-      <w:r>
-        <w:rPr>
-          <w:b/>
-          <w:bCs/>
-          <w:u w:val="single"/>
-        </w:rPr>
-        <w:br/>
-      </w:r>
-      <w:r>
-        <w:rPr>
-          <w:b/>
-          <w:bCs/>
-          <w:u w:val="single"/>
-        </w:rPr>
-        <w:lastRenderedPageBreak/>
-        <w:br/>
-      </w:r>
-      <w:r>
-        <w:rPr>
-          <w:b/>
-          <w:bCs/>
-          <w:u w:val="single"/>
-        </w:rPr>
-        <w:t>DRAFT EVENTS:</w:t>
-      </w:r>
-      <w:r>
-        <w:rPr>
-          <w:b/>
-          <w:bCs/>
-          <w:u w:val="single"/>
-        </w:rPr>
-        <w:t xml:space="preserve"> (WIP)</w:t>
+      <w:r>
+        <w:rPr>
+          <w:highlight w:val="green"/>
+        </w:rPr>
+        <w:t>!! Bleh bleh…”</w:t>
       </w:r>
     </w:p>
     <w:p>
       <w:pPr>
-        <w:pStyle w:val="ListParagraph"/>
-        <w:numPr>
-          <w:ilvl w:val="0"/>
-          <w:numId w:val="4"/>
-        </w:numPr>
+        <w:rPr>
+          <w:highlight w:val="green"/>
+        </w:rPr>
       </w:pPr>
       <w:r>
-        <w:t>Lost family member (WIP) – food for the lost member.</w:t>
-      </w:r>
-    </w:p>
-    <w:p>
-      <w:pPr>
-        <w:pStyle w:val="ListParagraph"/>
-        <w:numPr>
-          <w:ilvl w:val="0"/>
-          <w:numId w:val="4"/>
-        </w:numPr>
-      </w:pPr>
-      <w:r>
-        <w:t>Quick Sand Mechanics</w:t>
-      </w:r>
-    </w:p>
-    <w:p>
-      <w:pPr>
-        <w:rPr>
-          <w:highlight w:val="green"/>
-        </w:rPr>
-      </w:pPr>
-      <w:r>
-        <w:br/>
-      </w:r>
-      <w:r>
-        <w:rPr>
-          <w:b/>
-          <w:bCs/>
-          <w:u w:val="single"/>
-        </w:rPr>
-        <w:t>RANDOM FUN EVENTS</w:t>
-      </w:r>
-      <w:r>
-        <w:rPr>
-          <w:b/>
-          <w:bCs/>
-          <w:u w:val="single"/>
-        </w:rPr>
-        <w:br/>
+        <w:rPr>
+          <w:highlight w:val="green"/>
+        </w:rPr>
+        <w:t>Player (shocked)</w:t>
+      </w:r>
+      <w:r>
+        <w:rPr>
+          <w:highlight w:val="green"/>
+        </w:rPr>
+        <w:t xml:space="preserve"> – This doesn’t look like a regular zombie</w:t>
+      </w:r>
+      <w:r>
+        <w:rPr>
+          <w:highlight w:val="green"/>
+        </w:rPr>
+        <w:br/>
+      </w:r>
+      <w:r>
+        <w:rPr>
+          <w:highlight w:val="green"/>
+        </w:rPr>
+        <w:br/>
+        <w:t>NPC: “</w:t>
+      </w:r>
+      <w:proofErr w:type="spellStart"/>
+      <w:r>
+        <w:rPr>
+          <w:highlight w:val="green"/>
+        </w:rPr>
+        <w:t>Grrrrr</w:t>
+      </w:r>
+      <w:proofErr w:type="spellEnd"/>
+      <w:r>
+        <w:rPr>
+          <w:highlight w:val="green"/>
+        </w:rPr>
+        <w:t xml:space="preserve">! </w:t>
+      </w:r>
+      <w:proofErr w:type="spellStart"/>
+      <w:r>
+        <w:rPr>
+          <w:highlight w:val="green"/>
+        </w:rPr>
+        <w:t>Grrr</w:t>
+      </w:r>
+      <w:proofErr w:type="spellEnd"/>
+      <w:r>
+        <w:rPr>
+          <w:highlight w:val="green"/>
+        </w:rPr>
+        <w:t>!”</w:t>
+      </w:r>
+      <w:r>
+        <w:rPr>
+          <w:highlight w:val="green"/>
+        </w:rPr>
+        <w:br/>
+      </w:r>
+      <w:r>
+        <w:rPr>
+          <w:highlight w:val="green"/>
+        </w:rPr>
+        <w:br/>
+        <w:t>Player points the gun at the zombie.</w:t>
+      </w:r>
+      <w:r>
+        <w:rPr>
+          <w:highlight w:val="green"/>
+        </w:rPr>
+        <w:br/>
+      </w:r>
+      <w:r>
+        <w:rPr>
+          <w:highlight w:val="green"/>
+        </w:rPr>
+        <w:br/>
+        <w:t xml:space="preserve">NPC takes off his </w:t>
+      </w:r>
+      <w:proofErr w:type="spellStart"/>
+      <w:r>
+        <w:rPr>
+          <w:highlight w:val="green"/>
+        </w:rPr>
+        <w:t>custome</w:t>
+      </w:r>
+      <w:proofErr w:type="spellEnd"/>
+      <w:r>
+        <w:rPr>
+          <w:highlight w:val="green"/>
+        </w:rPr>
+        <w:t>. “Wait! Wait! Don’t shoot me!”</w:t>
+      </w:r>
+      <w:r>
+        <w:rPr>
+          <w:highlight w:val="green"/>
+        </w:rPr>
+        <w:br/>
+      </w:r>
+      <w:r>
+        <w:rPr>
+          <w:highlight w:val="green"/>
+        </w:rPr>
+        <w:br/>
+        <w:t xml:space="preserve">Player: </w:t>
       </w:r>
       <w:proofErr w:type="gramStart"/>
       <w:r>
         <w:rPr>
-          <w:b/>
-          <w:bCs/>
-          <w:u w:val="single"/>
-        </w:rPr>
-        <w:t>1.</w:t>
+          <w:highlight w:val="green"/>
+        </w:rPr>
+        <w:t>“ You</w:t>
       </w:r>
       <w:proofErr w:type="gramEnd"/>
       <w:r>
         <w:rPr>
-          <w:b/>
-          <w:bCs/>
-          <w:u w:val="single"/>
-        </w:rPr>
-        <w:br/>
-      </w:r>
-      <w:r>
-        <w:t>Player hides inside a building to escape from zombies</w:t>
-      </w:r>
-      <w:r>
-        <w:rPr>
-          <w:b/>
-          <w:bCs/>
-          <w:u w:val="single"/>
-        </w:rPr>
-        <w:br/>
-      </w:r>
-      <w:r>
-        <w:rPr>
-          <w:b/>
-          <w:bCs/>
-          <w:u w:val="single"/>
-        </w:rPr>
-        <w:br/>
-      </w:r>
-      <w:r>
-        <w:rPr>
-          <w:highlight w:val="green"/>
-        </w:rPr>
-        <w:t xml:space="preserve">Zombie: knock </w:t>
+          <w:highlight w:val="green"/>
+        </w:rPr>
+        <w:t xml:space="preserve"> little prankster! Almost killed you!”</w:t>
+      </w:r>
+      <w:r>
+        <w:rPr>
+          <w:highlight w:val="green"/>
+        </w:rPr>
+        <w:br/>
+      </w:r>
+      <w:r>
+        <w:rPr>
+          <w:highlight w:val="green"/>
+        </w:rPr>
+        <w:br/>
+        <w:t xml:space="preserve">NPC: “It was a joke!! </w:t>
       </w:r>
       <w:proofErr w:type="spellStart"/>
       <w:r>
         <w:rPr>
           <w:highlight w:val="green"/>
         </w:rPr>
-        <w:t>knock</w:t>
+        <w:t>Hahahhah</w:t>
       </w:r>
       <w:proofErr w:type="spellEnd"/>
       <w:r>
         <w:rPr>
           <w:highlight w:val="green"/>
         </w:rPr>
-        <w:t xml:space="preserve"> </w:t>
+        <w:t>. Look you thought I was a zombie!”</w:t>
+      </w:r>
+      <w:r>
+        <w:rPr>
+          <w:highlight w:val="green"/>
+        </w:rPr>
+        <w:br/>
       </w:r>
       <w:r>
         <w:rPr>
@@ -5007,297 +5584,70 @@
         <w:br/>
         <w:t xml:space="preserve">Player: </w:t>
       </w:r>
-      <w:r>
-        <w:rPr>
-          <w:highlight w:val="green"/>
-        </w:rPr>
-        <w:t>who’s there</w:t>
-      </w:r>
-      <w:r>
-        <w:rPr>
-          <w:highlight w:val="green"/>
-        </w:rPr>
-        <w:br/>
-        <w:t xml:space="preserve"> Zombie</w:t>
-      </w:r>
-      <w:r>
-        <w:rPr>
-          <w:highlight w:val="green"/>
-        </w:rPr>
-        <w:t xml:space="preserve">: zombie... </w:t>
-      </w:r>
-      <w:r>
-        <w:rPr>
-          <w:highlight w:val="green"/>
-        </w:rPr>
-        <w:br/>
-        <w:t xml:space="preserve">Player: zombie who... </w:t>
-      </w:r>
-      <w:r>
-        <w:rPr>
-          <w:highlight w:val="green"/>
-        </w:rPr>
-        <w:br/>
-        <w:t xml:space="preserve">Zombie: zombie </w:t>
-      </w:r>
-      <w:proofErr w:type="spellStart"/>
-      <w:r>
-        <w:rPr>
-          <w:highlight w:val="green"/>
-        </w:rPr>
-        <w:t>i</w:t>
-      </w:r>
-      <w:proofErr w:type="spellEnd"/>
-      <w:r>
-        <w:rPr>
-          <w:highlight w:val="green"/>
-        </w:rPr>
-        <w:t xml:space="preserve"> am eating </w:t>
-      </w:r>
-      <w:r>
-        <w:rPr>
-          <w:highlight w:val="green"/>
-        </w:rPr>
-        <w:t xml:space="preserve">you </w:t>
-      </w:r>
-      <w:r>
-        <w:br/>
-      </w:r>
-      <w:r>
-        <w:br/>
-      </w:r>
-      <w:r>
-        <w:rPr>
-          <w:highlight w:val="yellow"/>
-        </w:rPr>
-        <w:t>{Player has to come out and fight zombie wave</w:t>
-      </w:r>
-      <w:r>
-        <w:t>}</w:t>
-      </w:r>
-      <w:r>
-        <w:br/>
-      </w:r>
-      <w:r>
-        <w:br/>
-      </w:r>
-      <w:r>
-        <w:rPr>
-          <w:highlight w:val="green"/>
-        </w:rPr>
-        <w:t xml:space="preserve">Player: “That was a cool zombie. </w:t>
-      </w:r>
-      <w:r>
-        <w:rPr>
-          <w:highlight w:val="green"/>
-        </w:rPr>
-        <w:br/>
-      </w:r>
-      <w:r>
-        <w:rPr>
-          <w:highlight w:val="green"/>
-        </w:rPr>
-        <w:br/>
-        <w:t>Alas! I had to kill him.”</w:t>
-      </w:r>
-      <w:r>
-        <w:br/>
-      </w:r>
-      <w:r>
-        <w:br/>
-      </w:r>
-      <w:r>
-        <w:rPr>
-          <w:b/>
-          <w:bCs/>
-          <w:u w:val="single"/>
-        </w:rPr>
-        <w:t>2.</w:t>
-      </w:r>
-      <w:r>
-        <w:t xml:space="preserve"> </w:t>
-      </w:r>
-      <w:r>
-        <w:br/>
-      </w:r>
-      <w:r>
-        <w:br/>
-        <w:t>Place this event in a somewhat safe area.</w:t>
-      </w:r>
-      <w:r>
-        <w:br/>
-      </w:r>
-      <w:r>
-        <w:t>Player meets an old NPC cursing.</w:t>
-      </w:r>
-      <w:r>
-        <w:br/>
-      </w:r>
-      <w:r>
-        <w:br/>
-      </w:r>
-      <w:r>
-        <w:rPr>
-          <w:highlight w:val="green"/>
-        </w:rPr>
-        <w:t>NPC: “There have been some strange zombies now.”</w:t>
-      </w:r>
-      <w:r>
-        <w:rPr>
-          <w:highlight w:val="green"/>
-        </w:rPr>
-        <w:br/>
-      </w:r>
-      <w:r>
-        <w:rPr>
-          <w:highlight w:val="green"/>
-        </w:rPr>
-        <w:br/>
-        <w:t>Player: “What happened?”</w:t>
-      </w:r>
-      <w:r>
-        <w:rPr>
-          <w:highlight w:val="green"/>
-        </w:rPr>
-        <w:br/>
-      </w:r>
-      <w:r>
-        <w:rPr>
-          <w:highlight w:val="green"/>
-        </w:rPr>
-        <w:br/>
-        <w:t>NPC: “I was in my backyard, a zombie jumped from behind a tree. I ran back inside the house.”</w:t>
-      </w:r>
-      <w:r>
-        <w:rPr>
-          <w:highlight w:val="green"/>
-        </w:rPr>
-        <w:br/>
-      </w:r>
-      <w:r>
-        <w:rPr>
-          <w:highlight w:val="green"/>
-        </w:rPr>
-        <w:br/>
-        <w:t>Player: “Well! That is a bit strange.”</w:t>
-      </w:r>
-      <w:r>
-        <w:rPr>
-          <w:highlight w:val="green"/>
-        </w:rPr>
-        <w:br/>
-      </w:r>
-      <w:r>
-        <w:rPr>
-          <w:highlight w:val="green"/>
-        </w:rPr>
-        <w:br/>
-        <w:t>NPC: “Nothing is in such a time. I will go back now.”</w:t>
-      </w:r>
-      <w:r>
-        <w:br/>
-      </w:r>
-      <w:r>
-        <w:br/>
-        <w:t>Player moves around a bit.</w:t>
-      </w:r>
-      <w:r>
-        <w:br/>
-      </w:r>
-      <w:r>
-        <w:br/>
-      </w:r>
-      <w:r>
-        <w:rPr>
-          <w:highlight w:val="green"/>
-        </w:rPr>
-        <w:t>NPC</w:t>
-      </w:r>
-      <w:r>
-        <w:rPr>
-          <w:highlight w:val="green"/>
-        </w:rPr>
-        <w:t xml:space="preserve"> zombie jumps from behind some crates</w:t>
-      </w:r>
-      <w:r>
-        <w:rPr>
-          <w:highlight w:val="green"/>
-        </w:rPr>
-        <w:t>: “</w:t>
-      </w:r>
-      <w:proofErr w:type="spellStart"/>
-      <w:r>
-        <w:rPr>
-          <w:highlight w:val="green"/>
-        </w:rPr>
-        <w:t>Grrr</w:t>
-      </w:r>
-      <w:proofErr w:type="spellEnd"/>
-      <w:r>
-        <w:rPr>
-          <w:highlight w:val="green"/>
-        </w:rPr>
-        <w:t>!! Bleh bleh…”</w:t>
-      </w:r>
-    </w:p>
-    <w:p>
-      <w:pPr>
-        <w:rPr>
-          <w:highlight w:val="green"/>
-        </w:rPr>
-      </w:pPr>
-      <w:r>
-        <w:rPr>
-          <w:highlight w:val="green"/>
-        </w:rPr>
-        <w:t>Player (shocked)</w:t>
-      </w:r>
-      <w:r>
-        <w:rPr>
-          <w:highlight w:val="green"/>
-        </w:rPr>
-        <w:t xml:space="preserve"> – This doesn’t look like a regular zombie</w:t>
-      </w:r>
-      <w:r>
-        <w:rPr>
-          <w:highlight w:val="green"/>
-        </w:rPr>
-        <w:br/>
-      </w:r>
-      <w:r>
-        <w:rPr>
-          <w:highlight w:val="green"/>
-        </w:rPr>
-        <w:br/>
-        <w:t>NPC: “</w:t>
-      </w:r>
-      <w:proofErr w:type="spellStart"/>
-      <w:r>
-        <w:rPr>
-          <w:highlight w:val="green"/>
-        </w:rPr>
-        <w:t>Grrrrr</w:t>
-      </w:r>
-      <w:proofErr w:type="spellEnd"/>
-      <w:r>
-        <w:rPr>
-          <w:highlight w:val="green"/>
-        </w:rPr>
-        <w:t xml:space="preserve">! </w:t>
-      </w:r>
-      <w:proofErr w:type="spellStart"/>
-      <w:r>
-        <w:rPr>
-          <w:highlight w:val="green"/>
-        </w:rPr>
-        <w:t>Grrr</w:t>
-      </w:r>
-      <w:proofErr w:type="spellEnd"/>
-      <w:r>
-        <w:rPr>
-          <w:highlight w:val="green"/>
-        </w:rPr>
-        <w:t>!”</w:t>
+      <w:proofErr w:type="gramStart"/>
+      <w:r>
+        <w:rPr>
+          <w:highlight w:val="green"/>
+        </w:rPr>
+        <w:t>“ That</w:t>
+      </w:r>
+      <w:proofErr w:type="gramEnd"/>
+      <w:r>
+        <w:rPr>
+          <w:highlight w:val="green"/>
+        </w:rPr>
+        <w:t xml:space="preserve"> is a dangerous joke! What you a real zombie showed up or worse you got killed!”</w:t>
+      </w:r>
+      <w:r>
+        <w:rPr>
+          <w:highlight w:val="green"/>
+        </w:rPr>
+        <w:br/>
+      </w:r>
+      <w:r>
+        <w:rPr>
+          <w:highlight w:val="green"/>
+        </w:rPr>
+        <w:br/>
+      </w:r>
+      <w:r>
+        <w:rPr>
+          <w:highlight w:val="green"/>
+        </w:rPr>
+        <w:t>NPC: “I know but I have been so bored since this started.</w:t>
+      </w:r>
+      <w:r>
+        <w:rPr>
+          <w:highlight w:val="green"/>
+        </w:rPr>
+        <w:br/>
+        <w:t>I have been stuck at home.”</w:t>
+      </w:r>
+      <w:r>
+        <w:rPr>
+          <w:highlight w:val="green"/>
+        </w:rPr>
+        <w:br/>
+      </w:r>
+      <w:r>
+        <w:rPr>
+          <w:highlight w:val="green"/>
+        </w:rPr>
+        <w:br/>
+        <w:t>Player: “You can still do things at home.”</w:t>
+      </w:r>
+      <w:r>
+        <w:rPr>
+          <w:highlight w:val="green"/>
+        </w:rPr>
+        <w:br/>
+      </w:r>
+      <w:r>
+        <w:rPr>
+          <w:highlight w:val="green"/>
+        </w:rPr>
+        <w:br/>
+        <w:t xml:space="preserve">NPC: “Alright! Will you come play games with me then?” </w:t>
       </w:r>
       <w:r>
         <w:rPr>
@@ -5316,178 +5666,6 @@
           <w:highlight w:val="green"/>
         </w:rPr>
         <w:lastRenderedPageBreak/>
-        <w:t>Player points the gun at the zombie.</w:t>
-      </w:r>
-      <w:r>
-        <w:rPr>
-          <w:highlight w:val="green"/>
-        </w:rPr>
-        <w:br/>
-      </w:r>
-      <w:r>
-        <w:rPr>
-          <w:highlight w:val="green"/>
-        </w:rPr>
-        <w:br/>
-        <w:t xml:space="preserve">NPC takes off his </w:t>
-      </w:r>
-      <w:proofErr w:type="spellStart"/>
-      <w:r>
-        <w:rPr>
-          <w:highlight w:val="green"/>
-        </w:rPr>
-        <w:t>custome</w:t>
-      </w:r>
-      <w:proofErr w:type="spellEnd"/>
-      <w:r>
-        <w:rPr>
-          <w:highlight w:val="green"/>
-        </w:rPr>
-        <w:t>. “Wait! Wait! Don’t shoot me!”</w:t>
-      </w:r>
-      <w:r>
-        <w:rPr>
-          <w:highlight w:val="green"/>
-        </w:rPr>
-        <w:br/>
-      </w:r>
-      <w:r>
-        <w:rPr>
-          <w:highlight w:val="green"/>
-        </w:rPr>
-        <w:br/>
-        <w:t xml:space="preserve">Player: </w:t>
-      </w:r>
-      <w:proofErr w:type="gramStart"/>
-      <w:r>
-        <w:rPr>
-          <w:highlight w:val="green"/>
-        </w:rPr>
-        <w:t>“ You</w:t>
-      </w:r>
-      <w:proofErr w:type="gramEnd"/>
-      <w:r>
-        <w:rPr>
-          <w:highlight w:val="green"/>
-        </w:rPr>
-        <w:t xml:space="preserve"> little prankster! Almost killed you!”</w:t>
-      </w:r>
-      <w:r>
-        <w:rPr>
-          <w:highlight w:val="green"/>
-        </w:rPr>
-        <w:br/>
-      </w:r>
-      <w:r>
-        <w:rPr>
-          <w:highlight w:val="green"/>
-        </w:rPr>
-        <w:br/>
-        <w:t xml:space="preserve">NPC: “It was a joke!! </w:t>
-      </w:r>
-      <w:proofErr w:type="spellStart"/>
-      <w:r>
-        <w:rPr>
-          <w:highlight w:val="green"/>
-        </w:rPr>
-        <w:t>Hahahhah</w:t>
-      </w:r>
-      <w:proofErr w:type="spellEnd"/>
-      <w:r>
-        <w:rPr>
-          <w:highlight w:val="green"/>
-        </w:rPr>
-        <w:t>. Look you thought I was a zombie!”</w:t>
-      </w:r>
-      <w:r>
-        <w:rPr>
-          <w:highlight w:val="green"/>
-        </w:rPr>
-        <w:br/>
-      </w:r>
-      <w:r>
-        <w:rPr>
-          <w:highlight w:val="green"/>
-        </w:rPr>
-        <w:br/>
-        <w:t xml:space="preserve">Player: </w:t>
-      </w:r>
-      <w:proofErr w:type="gramStart"/>
-      <w:r>
-        <w:rPr>
-          <w:highlight w:val="green"/>
-        </w:rPr>
-        <w:t>“ That</w:t>
-      </w:r>
-      <w:proofErr w:type="gramEnd"/>
-      <w:r>
-        <w:rPr>
-          <w:highlight w:val="green"/>
-        </w:rPr>
-        <w:t xml:space="preserve"> is a dangerous joke! What you a real zombie showed up or worse you got killed!”</w:t>
-      </w:r>
-      <w:r>
-        <w:rPr>
-          <w:highlight w:val="green"/>
-        </w:rPr>
-        <w:br/>
-      </w:r>
-      <w:r>
-        <w:rPr>
-          <w:highlight w:val="green"/>
-        </w:rPr>
-        <w:br/>
-      </w:r>
-      <w:r>
-        <w:rPr>
-          <w:highlight w:val="green"/>
-        </w:rPr>
-        <w:t>NPC: “I know but I have been so bored since this started.</w:t>
-      </w:r>
-      <w:r>
-        <w:rPr>
-          <w:highlight w:val="green"/>
-        </w:rPr>
-        <w:br/>
-        <w:t>I have been stuck at home.”</w:t>
-      </w:r>
-      <w:r>
-        <w:rPr>
-          <w:highlight w:val="green"/>
-        </w:rPr>
-        <w:br/>
-      </w:r>
-      <w:r>
-        <w:rPr>
-          <w:highlight w:val="green"/>
-        </w:rPr>
-        <w:br/>
-        <w:t>Player: “You can still do things at home.”</w:t>
-      </w:r>
-      <w:r>
-        <w:rPr>
-          <w:highlight w:val="green"/>
-        </w:rPr>
-        <w:br/>
-      </w:r>
-      <w:r>
-        <w:rPr>
-          <w:highlight w:val="green"/>
-        </w:rPr>
-        <w:br/>
-        <w:t xml:space="preserve">NPC: “Alright! Will you come play games with me then?” </w:t>
-      </w:r>
-      <w:r>
-        <w:rPr>
-          <w:highlight w:val="green"/>
-        </w:rPr>
-        <w:br/>
-      </w:r>
-      <w:r>
-        <w:rPr>
-          <w:highlight w:val="green"/>
-        </w:rPr>
-        <w:br/>
         <w:t>Player: “Look!  A Real zombie!”</w:t>
       </w:r>
       <w:r>

</xml_diff>